<commit_message>
lab 1 and 2 complete
</commit_message>
<xml_diff>
--- a/Lab1/Lab1.docx
+++ b/Lab1/Lab1.docx
@@ -88,8 +88,19 @@
           <w:szCs w:val="28"/>
           <w:lang w:eastAsia="en-IE"/>
         </w:rPr>
-        <w:t>Lukas Kmitas</w:t>
-      </w:r>
+        <w:t xml:space="preserve">Lukas </w:t>
+      </w:r>
+      <w:proofErr w:type="spellStart"/>
+      <w:r>
+        <w:rPr>
+          <w:rFonts w:ascii="Times New Roman" w:eastAsia="Times New Roman" w:hAnsi="Times New Roman" w:cs="Times New Roman"/>
+          <w:sz w:val="28"/>
+          <w:szCs w:val="28"/>
+          <w:lang w:eastAsia="en-IE"/>
+        </w:rPr>
+        <w:t>Kmitas</w:t>
+      </w:r>
+      <w:proofErr w:type="spellEnd"/>
     </w:p>
     <w:p>
       <w:pPr>
@@ -151,6 +162,342 @@
         <w:spacing w:after="0" w:line="240" w:lineRule="auto"/>
         <w:rPr>
           <w:rFonts w:ascii="Times New Roman" w:eastAsia="Times New Roman" w:hAnsi="Times New Roman" w:cs="Times New Roman"/>
+          <w:sz w:val="28"/>
+          <w:szCs w:val="28"/>
+          <w:lang w:val="en-US" w:eastAsia="en-IE"/>
+        </w:rPr>
+      </w:pPr>
+      <w:r>
+        <w:rPr>
+          <w:rFonts w:ascii="Times New Roman" w:eastAsia="Times New Roman" w:hAnsi="Times New Roman" w:cs="Times New Roman"/>
+          <w:sz w:val="28"/>
+          <w:szCs w:val="28"/>
+          <w:lang w:val="en-US" w:eastAsia="en-IE"/>
+        </w:rPr>
+        <w:t>Table of Content</w:t>
+      </w:r>
+    </w:p>
+    <w:p>
+      <w:pPr>
+        <w:spacing w:after="0" w:line="240" w:lineRule="auto"/>
+        <w:rPr>
+          <w:rFonts w:ascii="Times New Roman" w:eastAsia="Times New Roman" w:hAnsi="Times New Roman" w:cs="Times New Roman"/>
+          <w:sz w:val="24"/>
+          <w:szCs w:val="24"/>
+          <w:lang w:val="en-US" w:eastAsia="en-IE"/>
+        </w:rPr>
+      </w:pPr>
+      <w:r>
+        <w:rPr>
+          <w:rFonts w:ascii="Times New Roman" w:eastAsia="Times New Roman" w:hAnsi="Times New Roman" w:cs="Times New Roman"/>
+          <w:sz w:val="24"/>
+          <w:szCs w:val="24"/>
+          <w:lang w:val="en-US" w:eastAsia="en-IE"/>
+        </w:rPr>
+        <w:t>Questions</w:t>
+      </w:r>
+    </w:p>
+    <w:p>
+      <w:pPr>
+        <w:spacing w:after="0" w:line="240" w:lineRule="auto"/>
+        <w:rPr>
+          <w:rFonts w:ascii="Times New Roman" w:eastAsia="Times New Roman" w:hAnsi="Times New Roman" w:cs="Times New Roman"/>
+          <w:sz w:val="24"/>
+          <w:szCs w:val="24"/>
+          <w:lang w:val="en-US" w:eastAsia="en-IE"/>
+        </w:rPr>
+      </w:pPr>
+    </w:p>
+    <w:p>
+      <w:pPr>
+        <w:spacing w:after="0" w:line="240" w:lineRule="auto"/>
+        <w:rPr>
+          <w:rFonts w:ascii="Times New Roman" w:eastAsia="Times New Roman" w:hAnsi="Times New Roman" w:cs="Times New Roman"/>
+          <w:sz w:val="24"/>
+          <w:szCs w:val="24"/>
+          <w:lang w:val="en-US" w:eastAsia="en-IE"/>
+        </w:rPr>
+      </w:pPr>
+      <w:hyperlink w:anchor="_Q1_Check_if" w:history="1">
+        <w:r>
+          <w:rPr>
+            <w:rStyle w:val="Hyperlink"/>
+            <w:rFonts w:ascii="Times New Roman" w:eastAsia="Times New Roman" w:hAnsi="Times New Roman" w:cs="Times New Roman"/>
+            <w:sz w:val="24"/>
+            <w:szCs w:val="24"/>
+            <w:lang w:val="en-US" w:eastAsia="en-IE"/>
+          </w:rPr>
+          <w:t>Q1 BIOS</w:t>
+        </w:r>
+      </w:hyperlink>
+    </w:p>
+    <w:p>
+      <w:pPr>
+        <w:spacing w:after="0" w:line="240" w:lineRule="auto"/>
+        <w:rPr>
+          <w:rFonts w:ascii="Times New Roman" w:eastAsia="Times New Roman" w:hAnsi="Times New Roman" w:cs="Times New Roman"/>
+          <w:sz w:val="24"/>
+          <w:szCs w:val="24"/>
+          <w:lang w:eastAsia="en-IE"/>
+        </w:rPr>
+      </w:pPr>
+      <w:hyperlink w:anchor="_Q2_The_cloud" w:history="1">
+        <w:r>
+          <w:rPr>
+            <w:rStyle w:val="Hyperlink"/>
+            <w:rFonts w:ascii="Times New Roman" w:eastAsia="Times New Roman" w:hAnsi="Times New Roman" w:cs="Times New Roman"/>
+            <w:sz w:val="24"/>
+            <w:szCs w:val="24"/>
+            <w:lang w:eastAsia="en-IE"/>
+          </w:rPr>
+          <w:t>Q2 Cloud</w:t>
+        </w:r>
+      </w:hyperlink>
+    </w:p>
+    <w:p>
+      <w:pPr>
+        <w:spacing w:after="0" w:line="240" w:lineRule="auto"/>
+        <w:rPr>
+          <w:rFonts w:ascii="Times New Roman" w:eastAsia="Times New Roman" w:hAnsi="Times New Roman" w:cs="Times New Roman"/>
+          <w:sz w:val="24"/>
+          <w:szCs w:val="24"/>
+          <w:lang w:eastAsia="en-IE"/>
+        </w:rPr>
+      </w:pPr>
+      <w:hyperlink w:anchor="_Q3_What_is" w:history="1">
+        <w:r>
+          <w:rPr>
+            <w:rStyle w:val="Hyperlink"/>
+            <w:rFonts w:ascii="Times New Roman" w:eastAsia="Times New Roman" w:hAnsi="Times New Roman" w:cs="Times New Roman"/>
+            <w:sz w:val="24"/>
+            <w:szCs w:val="24"/>
+            <w:lang w:eastAsia="en-IE"/>
+          </w:rPr>
+          <w:t>Q3 hypervisor in virtualization?</w:t>
+        </w:r>
+      </w:hyperlink>
+    </w:p>
+    <w:p>
+      <w:pPr>
+        <w:spacing w:after="0" w:line="240" w:lineRule="auto"/>
+        <w:rPr>
+          <w:rFonts w:ascii="Times New Roman" w:eastAsia="Times New Roman" w:hAnsi="Times New Roman" w:cs="Times New Roman"/>
+          <w:sz w:val="24"/>
+          <w:szCs w:val="24"/>
+          <w:lang w:eastAsia="en-IE"/>
+        </w:rPr>
+      </w:pPr>
+      <w:hyperlink w:anchor="_Q4_What_is" w:history="1">
+        <w:r>
+          <w:rPr>
+            <w:rStyle w:val="Hyperlink"/>
+            <w:rFonts w:ascii="Times New Roman" w:eastAsia="Times New Roman" w:hAnsi="Times New Roman" w:cs="Times New Roman"/>
+            <w:sz w:val="24"/>
+            <w:szCs w:val="24"/>
+            <w:lang w:eastAsia="en-IE"/>
+          </w:rPr>
+          <w:t>Q4 What is a virtual machine (VM)</w:t>
+        </w:r>
+      </w:hyperlink>
+    </w:p>
+    <w:p>
+      <w:pPr>
+        <w:spacing w:after="0" w:line="240" w:lineRule="auto"/>
+        <w:rPr>
+          <w:rFonts w:ascii="Times New Roman" w:eastAsia="Times New Roman" w:hAnsi="Times New Roman" w:cs="Times New Roman"/>
+          <w:sz w:val="24"/>
+          <w:szCs w:val="24"/>
+          <w:lang w:eastAsia="en-IE"/>
+        </w:rPr>
+      </w:pPr>
+      <w:hyperlink w:anchor="_Q5_What_are" w:history="1">
+        <w:r>
+          <w:rPr>
+            <w:rStyle w:val="Hyperlink"/>
+            <w:rFonts w:ascii="Times New Roman" w:eastAsia="Times New Roman" w:hAnsi="Times New Roman" w:cs="Times New Roman"/>
+            <w:sz w:val="24"/>
+            <w:szCs w:val="24"/>
+            <w:lang w:eastAsia="en-IE"/>
+          </w:rPr>
+          <w:t>Q5 benefits of VM?</w:t>
+        </w:r>
+      </w:hyperlink>
+    </w:p>
+    <w:p>
+      <w:pPr>
+        <w:spacing w:after="0" w:line="240" w:lineRule="auto"/>
+        <w:rPr>
+          <w:rFonts w:ascii="Times New Roman" w:eastAsia="Times New Roman" w:hAnsi="Times New Roman" w:cs="Times New Roman"/>
+          <w:sz w:val="24"/>
+          <w:szCs w:val="24"/>
+          <w:lang w:eastAsia="en-IE"/>
+        </w:rPr>
+      </w:pPr>
+      <w:hyperlink w:anchor="_Q6_List_five" w:history="1">
+        <w:r>
+          <w:rPr>
+            <w:rStyle w:val="Hyperlink"/>
+            <w:rFonts w:ascii="Times New Roman" w:eastAsia="Times New Roman" w:hAnsi="Times New Roman" w:cs="Times New Roman"/>
+            <w:sz w:val="24"/>
+            <w:szCs w:val="24"/>
+            <w:lang w:eastAsia="en-IE"/>
+          </w:rPr>
+          <w:t>Q6 List five use cases of VM.</w:t>
+        </w:r>
+      </w:hyperlink>
+    </w:p>
+    <w:p>
+      <w:pPr>
+        <w:spacing w:after="0" w:line="240" w:lineRule="auto"/>
+        <w:rPr>
+          <w:rFonts w:ascii="Times New Roman" w:eastAsia="Times New Roman" w:hAnsi="Times New Roman" w:cs="Times New Roman"/>
+          <w:sz w:val="24"/>
+          <w:szCs w:val="24"/>
+          <w:lang w:eastAsia="en-IE"/>
+        </w:rPr>
+      </w:pPr>
+      <w:hyperlink w:anchor="_Q7_In_virtualization," w:history="1">
+        <w:r>
+          <w:rPr>
+            <w:rStyle w:val="Hyperlink"/>
+            <w:rFonts w:ascii="Times New Roman" w:eastAsia="Times New Roman" w:hAnsi="Times New Roman" w:cs="Times New Roman"/>
+            <w:sz w:val="24"/>
+            <w:szCs w:val="24"/>
+            <w:lang w:eastAsia="en-IE"/>
+          </w:rPr>
+          <w:t>Q7 what is the guest operating system?</w:t>
+        </w:r>
+      </w:hyperlink>
+    </w:p>
+    <w:p>
+      <w:pPr>
+        <w:spacing w:after="0" w:line="240" w:lineRule="auto"/>
+        <w:rPr>
+          <w:rFonts w:ascii="Times New Roman" w:eastAsia="Times New Roman" w:hAnsi="Times New Roman" w:cs="Times New Roman"/>
+          <w:sz w:val="24"/>
+          <w:szCs w:val="24"/>
+          <w:lang w:eastAsia="en-IE"/>
+        </w:rPr>
+      </w:pPr>
+      <w:hyperlink w:anchor="_Q8_What_does" w:history="1">
+        <w:r>
+          <w:rPr>
+            <w:rStyle w:val="Hyperlink"/>
+            <w:rFonts w:ascii="Times New Roman" w:eastAsia="Times New Roman" w:hAnsi="Times New Roman" w:cs="Times New Roman"/>
+            <w:sz w:val="24"/>
+            <w:szCs w:val="24"/>
+            <w:lang w:eastAsia="en-IE"/>
+          </w:rPr>
+          <w:t>Q8 VM isolation mean?</w:t>
+        </w:r>
+      </w:hyperlink>
+    </w:p>
+    <w:p>
+      <w:pPr>
+        <w:spacing w:after="0" w:line="240" w:lineRule="auto"/>
+        <w:rPr>
+          <w:rFonts w:ascii="Times New Roman" w:eastAsia="Times New Roman" w:hAnsi="Times New Roman" w:cs="Times New Roman"/>
+          <w:sz w:val="24"/>
+          <w:szCs w:val="24"/>
+          <w:lang w:eastAsia="en-IE"/>
+        </w:rPr>
+      </w:pPr>
+      <w:hyperlink w:anchor="_Q9_What_is" w:history="1">
+        <w:r>
+          <w:rPr>
+            <w:rStyle w:val="Hyperlink"/>
+            <w:rFonts w:ascii="Times New Roman" w:eastAsia="Times New Roman" w:hAnsi="Times New Roman" w:cs="Times New Roman"/>
+            <w:sz w:val="24"/>
+            <w:szCs w:val="24"/>
+            <w:lang w:eastAsia="en-IE"/>
+          </w:rPr>
+          <w:t>Q9 What is the benefit of VM portability?</w:t>
+        </w:r>
+      </w:hyperlink>
+    </w:p>
+    <w:p>
+      <w:pPr>
+        <w:spacing w:after="0" w:line="240" w:lineRule="auto"/>
+        <w:rPr>
+          <w:rFonts w:ascii="Times New Roman" w:eastAsia="Times New Roman" w:hAnsi="Times New Roman" w:cs="Times New Roman"/>
+          <w:sz w:val="24"/>
+          <w:szCs w:val="24"/>
+          <w:lang w:eastAsia="en-IE"/>
+        </w:rPr>
+      </w:pPr>
+      <w:hyperlink w:anchor="_Q10_What_is" w:history="1">
+        <w:r>
+          <w:rPr>
+            <w:rStyle w:val="Hyperlink"/>
+            <w:rFonts w:ascii="Times New Roman" w:eastAsia="Times New Roman" w:hAnsi="Times New Roman" w:cs="Times New Roman"/>
+            <w:sz w:val="24"/>
+            <w:szCs w:val="24"/>
+            <w:lang w:eastAsia="en-IE"/>
+          </w:rPr>
+          <w:t>Q10 What is the purpose of cloning a virtual machine?</w:t>
+        </w:r>
+      </w:hyperlink>
+    </w:p>
+    <w:p>
+      <w:pPr>
+        <w:spacing w:after="0" w:line="240" w:lineRule="auto"/>
+        <w:rPr>
+          <w:rFonts w:ascii="Times New Roman" w:eastAsia="Times New Roman" w:hAnsi="Times New Roman" w:cs="Times New Roman"/>
+          <w:sz w:val="24"/>
+          <w:szCs w:val="24"/>
+          <w:lang w:eastAsia="en-IE"/>
+        </w:rPr>
+      </w:pPr>
+    </w:p>
+    <w:p>
+      <w:pPr>
+        <w:spacing w:after="0" w:line="240" w:lineRule="auto"/>
+        <w:rPr>
+          <w:rFonts w:ascii="Times New Roman" w:eastAsia="Times New Roman" w:hAnsi="Times New Roman" w:cs="Times New Roman"/>
+          <w:sz w:val="24"/>
+          <w:szCs w:val="24"/>
+          <w:lang w:eastAsia="en-IE"/>
+        </w:rPr>
+      </w:pPr>
+    </w:p>
+    <w:p>
+      <w:pPr>
+        <w:spacing w:after="0" w:line="240" w:lineRule="auto"/>
+        <w:rPr>
+          <w:rFonts w:ascii="Times New Roman" w:eastAsia="Times New Roman" w:hAnsi="Times New Roman" w:cs="Times New Roman"/>
+          <w:sz w:val="24"/>
+          <w:szCs w:val="24"/>
+          <w:lang w:eastAsia="en-IE"/>
+        </w:rPr>
+      </w:pPr>
+    </w:p>
+    <w:p>
+      <w:pPr>
+        <w:spacing w:after="0" w:line="240" w:lineRule="auto"/>
+        <w:rPr>
+          <w:rFonts w:ascii="Times New Roman" w:eastAsia="Times New Roman" w:hAnsi="Times New Roman" w:cs="Times New Roman"/>
+          <w:sz w:val="24"/>
+          <w:szCs w:val="24"/>
+          <w:lang w:eastAsia="en-IE"/>
+        </w:rPr>
+      </w:pPr>
+    </w:p>
+    <w:p>
+      <w:pPr>
+        <w:spacing w:after="0" w:line="240" w:lineRule="auto"/>
+        <w:rPr>
+          <w:rFonts w:ascii="Times New Roman" w:eastAsia="Times New Roman" w:hAnsi="Times New Roman" w:cs="Times New Roman"/>
+          <w:sz w:val="24"/>
+          <w:szCs w:val="24"/>
+          <w:lang w:eastAsia="en-IE"/>
+        </w:rPr>
+      </w:pPr>
+    </w:p>
+    <w:p>
+      <w:pPr>
+        <w:spacing w:after="0" w:line="240" w:lineRule="auto"/>
+        <w:rPr>
+          <w:rFonts w:ascii="Times New Roman" w:eastAsia="Times New Roman" w:hAnsi="Times New Roman" w:cs="Times New Roman"/>
           <w:sz w:val="24"/>
           <w:szCs w:val="24"/>
           <w:lang w:eastAsia="en-IE"/>
@@ -172,6 +519,17 @@
     <w:p>
       <w:pPr>
         <w:spacing w:after="0" w:line="240" w:lineRule="auto"/>
+        <w:rPr>
+          <w:rFonts w:ascii="Times New Roman" w:eastAsia="Times New Roman" w:hAnsi="Times New Roman" w:cs="Times New Roman"/>
+          <w:sz w:val="24"/>
+          <w:szCs w:val="24"/>
+          <w:lang w:eastAsia="en-IE"/>
+        </w:rPr>
+      </w:pPr>
+    </w:p>
+    <w:p>
+      <w:pPr>
+        <w:spacing w:after="0" w:line="240" w:lineRule="auto"/>
         <w:jc w:val="center"/>
         <w:rPr>
           <w:rFonts w:ascii="Times New Roman" w:eastAsia="Times New Roman" w:hAnsi="Times New Roman" w:cs="Times New Roman"/>
@@ -184,271 +542,61 @@
     <w:p>
       <w:pPr>
         <w:spacing w:after="0" w:line="240" w:lineRule="auto"/>
-        <w:jc w:val="center"/>
-        <w:rPr>
-          <w:rFonts w:ascii="Times New Roman" w:eastAsia="Times New Roman" w:hAnsi="Times New Roman" w:cs="Times New Roman"/>
-          <w:sz w:val="24"/>
-          <w:szCs w:val="24"/>
-          <w:lang w:eastAsia="en-IE"/>
-        </w:rPr>
-      </w:pPr>
-    </w:p>
-    <w:p>
-      <w:pPr>
-        <w:spacing w:after="0" w:line="240" w:lineRule="auto"/>
-        <w:jc w:val="center"/>
-        <w:rPr>
-          <w:rFonts w:ascii="Times New Roman" w:eastAsia="Times New Roman" w:hAnsi="Times New Roman" w:cs="Times New Roman"/>
-          <w:sz w:val="24"/>
-          <w:szCs w:val="24"/>
-          <w:lang w:eastAsia="en-IE"/>
-        </w:rPr>
-      </w:pPr>
-    </w:p>
-    <w:p>
-      <w:pPr>
-        <w:spacing w:after="0" w:line="240" w:lineRule="auto"/>
-        <w:jc w:val="center"/>
-        <w:rPr>
-          <w:rFonts w:ascii="Times New Roman" w:eastAsia="Times New Roman" w:hAnsi="Times New Roman" w:cs="Times New Roman"/>
-          <w:sz w:val="24"/>
-          <w:szCs w:val="24"/>
-          <w:lang w:eastAsia="en-IE"/>
-        </w:rPr>
-      </w:pPr>
-    </w:p>
-    <w:p>
-      <w:pPr>
-        <w:spacing w:after="0" w:line="240" w:lineRule="auto"/>
-        <w:jc w:val="center"/>
-        <w:rPr>
-          <w:rFonts w:ascii="Times New Roman" w:eastAsia="Times New Roman" w:hAnsi="Times New Roman" w:cs="Times New Roman"/>
-          <w:sz w:val="24"/>
-          <w:szCs w:val="24"/>
-          <w:lang w:eastAsia="en-IE"/>
-        </w:rPr>
-      </w:pPr>
-    </w:p>
-    <w:p>
-      <w:pPr>
-        <w:spacing w:after="0" w:line="240" w:lineRule="auto"/>
-        <w:jc w:val="center"/>
-        <w:rPr>
-          <w:rFonts w:ascii="Times New Roman" w:eastAsia="Times New Roman" w:hAnsi="Times New Roman" w:cs="Times New Roman"/>
-          <w:sz w:val="24"/>
-          <w:szCs w:val="24"/>
-          <w:lang w:eastAsia="en-IE"/>
-        </w:rPr>
-      </w:pPr>
-    </w:p>
-    <w:p>
-      <w:pPr>
-        <w:spacing w:after="0" w:line="240" w:lineRule="auto"/>
-        <w:jc w:val="center"/>
-        <w:rPr>
-          <w:rFonts w:ascii="Times New Roman" w:eastAsia="Times New Roman" w:hAnsi="Times New Roman" w:cs="Times New Roman"/>
-          <w:sz w:val="24"/>
-          <w:szCs w:val="24"/>
-          <w:lang w:eastAsia="en-IE"/>
-        </w:rPr>
-      </w:pPr>
-    </w:p>
-    <w:p>
-      <w:pPr>
-        <w:spacing w:after="0" w:line="240" w:lineRule="auto"/>
-        <w:jc w:val="center"/>
-        <w:rPr>
-          <w:rFonts w:ascii="Times New Roman" w:eastAsia="Times New Roman" w:hAnsi="Times New Roman" w:cs="Times New Roman"/>
-          <w:sz w:val="24"/>
-          <w:szCs w:val="24"/>
-          <w:lang w:eastAsia="en-IE"/>
-        </w:rPr>
-      </w:pPr>
-    </w:p>
-    <w:p>
-      <w:pPr>
-        <w:spacing w:after="0" w:line="240" w:lineRule="auto"/>
-        <w:jc w:val="center"/>
-        <w:rPr>
-          <w:rFonts w:ascii="Times New Roman" w:eastAsia="Times New Roman" w:hAnsi="Times New Roman" w:cs="Times New Roman"/>
-          <w:sz w:val="24"/>
-          <w:szCs w:val="24"/>
-          <w:lang w:eastAsia="en-IE"/>
-        </w:rPr>
-      </w:pPr>
-    </w:p>
-    <w:p>
-      <w:pPr>
-        <w:spacing w:after="0" w:line="240" w:lineRule="auto"/>
-        <w:jc w:val="center"/>
-        <w:rPr>
-          <w:rFonts w:ascii="Times New Roman" w:eastAsia="Times New Roman" w:hAnsi="Times New Roman" w:cs="Times New Roman"/>
-          <w:sz w:val="24"/>
-          <w:szCs w:val="24"/>
-          <w:lang w:eastAsia="en-IE"/>
-        </w:rPr>
-      </w:pPr>
-    </w:p>
-    <w:p>
-      <w:pPr>
-        <w:spacing w:after="0" w:line="240" w:lineRule="auto"/>
-        <w:jc w:val="center"/>
-        <w:rPr>
-          <w:rFonts w:ascii="Times New Roman" w:eastAsia="Times New Roman" w:hAnsi="Times New Roman" w:cs="Times New Roman"/>
-          <w:sz w:val="24"/>
-          <w:szCs w:val="24"/>
-          <w:lang w:eastAsia="en-IE"/>
-        </w:rPr>
-      </w:pPr>
-    </w:p>
-    <w:p>
-      <w:pPr>
-        <w:spacing w:after="0" w:line="240" w:lineRule="auto"/>
-        <w:jc w:val="center"/>
-        <w:rPr>
-          <w:rFonts w:ascii="Times New Roman" w:eastAsia="Times New Roman" w:hAnsi="Times New Roman" w:cs="Times New Roman"/>
-          <w:sz w:val="24"/>
-          <w:szCs w:val="24"/>
-          <w:lang w:eastAsia="en-IE"/>
-        </w:rPr>
-      </w:pPr>
-    </w:p>
-    <w:p>
-      <w:pPr>
-        <w:spacing w:after="0" w:line="240" w:lineRule="auto"/>
-        <w:jc w:val="center"/>
-        <w:rPr>
-          <w:rFonts w:ascii="Times New Roman" w:eastAsia="Times New Roman" w:hAnsi="Times New Roman" w:cs="Times New Roman"/>
-          <w:sz w:val="24"/>
-          <w:szCs w:val="24"/>
-          <w:lang w:eastAsia="en-IE"/>
-        </w:rPr>
-      </w:pPr>
-    </w:p>
-    <w:p>
-      <w:pPr>
-        <w:spacing w:after="0" w:line="240" w:lineRule="auto"/>
-        <w:jc w:val="center"/>
-        <w:rPr>
-          <w:rFonts w:ascii="Times New Roman" w:eastAsia="Times New Roman" w:hAnsi="Times New Roman" w:cs="Times New Roman"/>
-          <w:sz w:val="24"/>
-          <w:szCs w:val="24"/>
-          <w:lang w:eastAsia="en-IE"/>
-        </w:rPr>
-      </w:pPr>
-    </w:p>
-    <w:p>
-      <w:pPr>
-        <w:spacing w:after="0" w:line="240" w:lineRule="auto"/>
-        <w:jc w:val="center"/>
-        <w:rPr>
-          <w:rFonts w:ascii="Times New Roman" w:eastAsia="Times New Roman" w:hAnsi="Times New Roman" w:cs="Times New Roman"/>
-          <w:sz w:val="24"/>
-          <w:szCs w:val="24"/>
-          <w:lang w:eastAsia="en-IE"/>
-        </w:rPr>
-      </w:pPr>
-    </w:p>
-    <w:p>
-      <w:pPr>
-        <w:spacing w:after="0" w:line="240" w:lineRule="auto"/>
-        <w:jc w:val="center"/>
-        <w:rPr>
-          <w:rFonts w:ascii="Times New Roman" w:eastAsia="Times New Roman" w:hAnsi="Times New Roman" w:cs="Times New Roman"/>
-          <w:sz w:val="24"/>
-          <w:szCs w:val="24"/>
-          <w:lang w:eastAsia="en-IE"/>
-        </w:rPr>
-      </w:pPr>
-    </w:p>
-    <w:p>
-      <w:pPr>
-        <w:spacing w:after="0" w:line="240" w:lineRule="auto"/>
-        <w:jc w:val="center"/>
-        <w:rPr>
-          <w:rFonts w:ascii="Times New Roman" w:eastAsia="Times New Roman" w:hAnsi="Times New Roman" w:cs="Times New Roman"/>
-          <w:sz w:val="24"/>
-          <w:szCs w:val="24"/>
-          <w:lang w:eastAsia="en-IE"/>
-        </w:rPr>
-      </w:pPr>
-    </w:p>
-    <w:p>
-      <w:pPr>
-        <w:spacing w:after="0" w:line="240" w:lineRule="auto"/>
-        <w:jc w:val="center"/>
-        <w:rPr>
-          <w:rFonts w:ascii="Times New Roman" w:eastAsia="Times New Roman" w:hAnsi="Times New Roman" w:cs="Times New Roman"/>
-          <w:sz w:val="24"/>
-          <w:szCs w:val="24"/>
-          <w:lang w:eastAsia="en-IE"/>
-        </w:rPr>
-      </w:pPr>
-    </w:p>
-    <w:p>
-      <w:pPr>
-        <w:spacing w:after="0" w:line="240" w:lineRule="auto"/>
-        <w:jc w:val="center"/>
-        <w:rPr>
-          <w:rFonts w:ascii="Times New Roman" w:eastAsia="Times New Roman" w:hAnsi="Times New Roman" w:cs="Times New Roman"/>
-          <w:sz w:val="24"/>
-          <w:szCs w:val="24"/>
-          <w:lang w:eastAsia="en-IE"/>
-        </w:rPr>
-      </w:pPr>
-    </w:p>
-    <w:p>
-      <w:pPr>
-        <w:spacing w:after="0" w:line="240" w:lineRule="auto"/>
-        <w:jc w:val="center"/>
-        <w:rPr>
-          <w:rFonts w:ascii="Times New Roman" w:eastAsia="Times New Roman" w:hAnsi="Times New Roman" w:cs="Times New Roman"/>
-          <w:sz w:val="24"/>
-          <w:szCs w:val="24"/>
-          <w:lang w:eastAsia="en-IE"/>
-        </w:rPr>
-      </w:pPr>
-    </w:p>
-    <w:p>
-      <w:pPr>
-        <w:spacing w:after="0" w:line="240" w:lineRule="auto"/>
-        <w:jc w:val="center"/>
-        <w:rPr>
-          <w:rFonts w:ascii="Times New Roman" w:eastAsia="Times New Roman" w:hAnsi="Times New Roman" w:cs="Times New Roman"/>
-          <w:sz w:val="24"/>
-          <w:szCs w:val="24"/>
-          <w:lang w:eastAsia="en-IE"/>
-        </w:rPr>
-      </w:pPr>
-    </w:p>
-    <w:p>
-      <w:pPr>
-        <w:spacing w:after="0" w:line="240" w:lineRule="auto"/>
-        <w:jc w:val="center"/>
-        <w:rPr>
-          <w:rFonts w:ascii="Times New Roman" w:eastAsia="Times New Roman" w:hAnsi="Times New Roman" w:cs="Times New Roman"/>
-          <w:sz w:val="24"/>
-          <w:szCs w:val="24"/>
-          <w:lang w:eastAsia="en-IE"/>
-        </w:rPr>
-      </w:pPr>
-    </w:p>
-    <w:p>
-      <w:pPr>
-        <w:spacing w:after="0" w:line="240" w:lineRule="auto"/>
-        <w:jc w:val="center"/>
-        <w:rPr>
-          <w:rFonts w:ascii="Times New Roman" w:eastAsia="Times New Roman" w:hAnsi="Times New Roman" w:cs="Times New Roman"/>
-          <w:sz w:val="24"/>
-          <w:szCs w:val="24"/>
-          <w:lang w:eastAsia="en-IE"/>
-        </w:rPr>
-      </w:pPr>
-    </w:p>
-    <w:p>
-      <w:pPr>
-        <w:spacing w:after="0" w:line="240" w:lineRule="auto"/>
-        <w:jc w:val="center"/>
+        <w:rPr>
+          <w:rFonts w:ascii="Times New Roman" w:eastAsia="Times New Roman" w:hAnsi="Times New Roman" w:cs="Times New Roman"/>
+          <w:sz w:val="24"/>
+          <w:szCs w:val="24"/>
+          <w:lang w:eastAsia="en-IE"/>
+        </w:rPr>
+      </w:pPr>
+    </w:p>
+    <w:p>
+      <w:pPr>
+        <w:spacing w:after="0" w:line="240" w:lineRule="auto"/>
+        <w:rPr>
+          <w:rFonts w:ascii="Times New Roman" w:eastAsia="Times New Roman" w:hAnsi="Times New Roman" w:cs="Times New Roman"/>
+          <w:sz w:val="24"/>
+          <w:szCs w:val="24"/>
+          <w:lang w:eastAsia="en-IE"/>
+        </w:rPr>
+      </w:pPr>
+    </w:p>
+    <w:p>
+      <w:pPr>
+        <w:spacing w:after="0" w:line="240" w:lineRule="auto"/>
+        <w:rPr>
+          <w:rFonts w:ascii="Times New Roman" w:eastAsia="Times New Roman" w:hAnsi="Times New Roman" w:cs="Times New Roman"/>
+          <w:sz w:val="24"/>
+          <w:szCs w:val="24"/>
+          <w:lang w:eastAsia="en-IE"/>
+        </w:rPr>
+      </w:pPr>
+    </w:p>
+    <w:p>
+      <w:pPr>
+        <w:spacing w:after="0" w:line="240" w:lineRule="auto"/>
+        <w:rPr>
+          <w:rFonts w:ascii="Times New Roman" w:eastAsia="Times New Roman" w:hAnsi="Times New Roman" w:cs="Times New Roman"/>
+          <w:sz w:val="24"/>
+          <w:szCs w:val="24"/>
+          <w:lang w:eastAsia="en-IE"/>
+        </w:rPr>
+      </w:pPr>
+    </w:p>
+    <w:p>
+      <w:pPr>
+        <w:spacing w:after="0" w:line="240" w:lineRule="auto"/>
+        <w:rPr>
+          <w:rFonts w:ascii="Times New Roman" w:eastAsia="Times New Roman" w:hAnsi="Times New Roman" w:cs="Times New Roman"/>
+          <w:sz w:val="24"/>
+          <w:szCs w:val="24"/>
+          <w:lang w:eastAsia="en-IE"/>
+        </w:rPr>
+      </w:pPr>
+    </w:p>
+    <w:p>
+      <w:pPr>
+        <w:spacing w:after="0" w:line="240" w:lineRule="auto"/>
         <w:rPr>
           <w:rFonts w:ascii="Times New Roman" w:eastAsia="Times New Roman" w:hAnsi="Times New Roman" w:cs="Times New Roman"/>
           <w:sz w:val="24"/>
@@ -596,593 +744,1563 @@
     </w:p>
     <w:p>
       <w:pPr>
-        <w:spacing w:after="0" w:line="240" w:lineRule="auto"/>
-        <w:jc w:val="center"/>
-        <w:rPr>
-          <w:rFonts w:ascii="Times New Roman" w:eastAsia="Times New Roman" w:hAnsi="Times New Roman" w:cs="Times New Roman"/>
-          <w:sz w:val="24"/>
-          <w:szCs w:val="24"/>
-          <w:lang w:eastAsia="en-IE"/>
-        </w:rPr>
-      </w:pPr>
+        <w:pStyle w:val="Heading2"/>
+        <w:rPr>
+          <w:rFonts w:ascii="Times New Roman" w:eastAsia="Times New Roman" w:hAnsi="Times New Roman" w:cs="Times New Roman"/>
+          <w:sz w:val="28"/>
+          <w:szCs w:val="28"/>
+          <w:lang w:eastAsia="en-IE"/>
+        </w:rPr>
+      </w:pPr>
+      <w:bookmarkStart w:id="0" w:name="_Q1_Check_if"/>
+      <w:bookmarkEnd w:id="0"/>
+      <w:r>
+        <w:rPr>
+          <w:rFonts w:ascii="Times New Roman" w:eastAsia="Times New Roman" w:hAnsi="Times New Roman" w:cs="Times New Roman"/>
+          <w:sz w:val="28"/>
+          <w:szCs w:val="28"/>
+          <w:lang w:eastAsia="en-IE"/>
+        </w:rPr>
+        <w:lastRenderedPageBreak/>
+        <w:t xml:space="preserve">Q1 </w:t>
+      </w:r>
+      <w:r>
+        <w:rPr>
+          <w:rFonts w:ascii="Times New Roman" w:eastAsia="Times New Roman" w:hAnsi="Times New Roman" w:cs="Times New Roman"/>
+          <w:sz w:val="28"/>
+          <w:szCs w:val="28"/>
+          <w:lang w:eastAsia="en-IE"/>
+        </w:rPr>
+        <w:t>Check if your processor supports Intel/AMD virtualization technology. Enable Intel virtualization technology in BIOS if possible.</w:t>
+      </w:r>
+    </w:p>
+    <w:p>
+      <w:pPr>
+        <w:pStyle w:val="ListParagraph"/>
+        <w:shd w:val="clear" w:color="auto" w:fill="FFFFFF"/>
+        <w:spacing w:after="0" w:line="240" w:lineRule="auto"/>
+        <w:textAlignment w:val="baseline"/>
+        <w:rPr>
+          <w:rFonts w:ascii="Times New Roman" w:eastAsia="Times New Roman" w:hAnsi="Times New Roman" w:cs="Times New Roman"/>
+          <w:b/>
+          <w:bCs/>
+          <w:color w:val="000000"/>
+          <w:sz w:val="24"/>
+          <w:szCs w:val="24"/>
+          <w:lang w:eastAsia="en-IE"/>
+        </w:rPr>
+      </w:pPr>
+    </w:p>
+    <w:p>
+      <w:pPr>
+        <w:shd w:val="clear" w:color="auto" w:fill="FFFFFF"/>
+        <w:spacing w:line="240" w:lineRule="auto"/>
+        <w:textAlignment w:val="baseline"/>
+        <w:rPr>
+          <w:rFonts w:ascii="Times New Roman" w:eastAsia="Times New Roman" w:hAnsi="Times New Roman" w:cs="Times New Roman"/>
+          <w:color w:val="000000"/>
+          <w:sz w:val="24"/>
+          <w:szCs w:val="24"/>
+          <w:lang w:eastAsia="en-IE"/>
+        </w:rPr>
+      </w:pPr>
+      <w:r>
+        <w:rPr>
+          <w:rFonts w:ascii="Times New Roman" w:eastAsia="Times New Roman" w:hAnsi="Times New Roman" w:cs="Times New Roman"/>
+          <w:b/>
+          <w:bCs/>
+          <w:color w:val="000000"/>
+          <w:sz w:val="28"/>
+          <w:szCs w:val="28"/>
+          <w:lang w:eastAsia="en-IE"/>
+        </w:rPr>
+        <w:t>Answer</w:t>
+      </w:r>
+      <w:r>
+        <w:rPr>
+          <w:rFonts w:ascii="Times New Roman" w:eastAsia="Times New Roman" w:hAnsi="Times New Roman" w:cs="Times New Roman"/>
+          <w:b/>
+          <w:bCs/>
+          <w:color w:val="000000"/>
+          <w:sz w:val="24"/>
+          <w:szCs w:val="24"/>
+          <w:lang w:eastAsia="en-IE"/>
+        </w:rPr>
+        <w:t>:</w:t>
+      </w:r>
+      <w:r>
+        <w:rPr>
+          <w:rFonts w:ascii="Times New Roman" w:eastAsia="Times New Roman" w:hAnsi="Times New Roman" w:cs="Times New Roman"/>
+          <w:color w:val="000000"/>
+          <w:sz w:val="24"/>
+          <w:szCs w:val="24"/>
+          <w:lang w:eastAsia="en-IE"/>
+        </w:rPr>
+        <w:t xml:space="preserve"> </w:t>
+      </w:r>
+    </w:p>
+    <w:p>
+      <w:pPr>
+        <w:shd w:val="clear" w:color="auto" w:fill="FFFFFF"/>
+        <w:spacing w:line="240" w:lineRule="auto"/>
+        <w:textAlignment w:val="baseline"/>
+        <w:rPr>
+          <w:rFonts w:ascii="Times New Roman" w:eastAsia="Times New Roman" w:hAnsi="Times New Roman" w:cs="Times New Roman"/>
+          <w:color w:val="000000"/>
+          <w:sz w:val="24"/>
+          <w:szCs w:val="24"/>
+          <w:lang w:eastAsia="en-IE"/>
+        </w:rPr>
+      </w:pPr>
+      <w:r>
+        <w:rPr>
+          <w:rFonts w:asciiTheme="majorHAnsi" w:eastAsia="Times New Roman" w:hAnsiTheme="majorHAnsi" w:cstheme="majorHAnsi"/>
+          <w:color w:val="000000"/>
+          <w:sz w:val="24"/>
+          <w:szCs w:val="24"/>
+          <w:lang w:eastAsia="en-IE"/>
+        </w:rPr>
+        <w:t>You can’t</w:t>
+      </w:r>
+      <w:r>
+        <w:rPr>
+          <w:rFonts w:asciiTheme="majorHAnsi" w:eastAsia="Times New Roman" w:hAnsiTheme="majorHAnsi" w:cstheme="majorHAnsi"/>
+          <w:color w:val="000000"/>
+          <w:sz w:val="24"/>
+          <w:szCs w:val="24"/>
+          <w:lang w:eastAsia="en-IE"/>
+        </w:rPr>
+        <w:t>, depending on your computer, if you your computer allows it the you can follow these steps:</w:t>
+      </w:r>
+    </w:p>
+    <w:p>
+      <w:pPr>
+        <w:pStyle w:val="ListParagraph"/>
+        <w:shd w:val="clear" w:color="auto" w:fill="FFFFFF"/>
+        <w:spacing w:line="240" w:lineRule="auto"/>
+        <w:textAlignment w:val="baseline"/>
+        <w:rPr>
+          <w:rFonts w:asciiTheme="majorHAnsi" w:eastAsia="Times New Roman" w:hAnsiTheme="majorHAnsi" w:cstheme="majorHAnsi"/>
+          <w:color w:val="000000"/>
+          <w:sz w:val="24"/>
+          <w:szCs w:val="24"/>
+          <w:lang w:eastAsia="en-IE"/>
+        </w:rPr>
+      </w:pPr>
+      <w:r>
+        <w:rPr>
+          <w:rFonts w:asciiTheme="majorHAnsi" w:eastAsia="Times New Roman" w:hAnsiTheme="majorHAnsi" w:cstheme="majorHAnsi"/>
+          <w:color w:val="000000"/>
+          <w:sz w:val="24"/>
+          <w:szCs w:val="24"/>
+          <w:lang w:eastAsia="en-IE"/>
+        </w:rPr>
+        <w:br/>
+      </w:r>
+      <w:r>
+        <w:rPr>
+          <w:rFonts w:asciiTheme="majorHAnsi" w:eastAsia="Times New Roman" w:hAnsiTheme="majorHAnsi" w:cstheme="majorHAnsi"/>
+          <w:color w:val="000000"/>
+          <w:sz w:val="24"/>
+          <w:szCs w:val="24"/>
+          <w:lang w:eastAsia="en-IE"/>
+        </w:rPr>
+        <w:t>Checking Processor Support for Virtualization Technology</w:t>
+      </w:r>
     </w:p>
     <w:p>
       <w:pPr>
         <w:pStyle w:val="ListParagraph"/>
         <w:numPr>
           <w:ilvl w:val="0"/>
-          <w:numId w:val="1"/>
+          <w:numId w:val="5"/>
         </w:numPr>
         <w:shd w:val="clear" w:color="auto" w:fill="FFFFFF"/>
-        <w:spacing w:after="0" w:line="240" w:lineRule="auto"/>
-        <w:textAlignment w:val="baseline"/>
-        <w:rPr>
-          <w:rFonts w:ascii="Times New Roman" w:eastAsia="Times New Roman" w:hAnsi="Times New Roman" w:cs="Times New Roman"/>
-          <w:color w:val="000000"/>
-          <w:sz w:val="24"/>
-          <w:szCs w:val="24"/>
-          <w:lang w:eastAsia="en-IE"/>
-        </w:rPr>
-      </w:pPr>
-      <w:r>
-        <w:rPr>
-          <w:rFonts w:ascii="Times New Roman" w:eastAsia="Times New Roman" w:hAnsi="Times New Roman" w:cs="Times New Roman"/>
-          <w:color w:val="000000"/>
-          <w:sz w:val="24"/>
-          <w:szCs w:val="24"/>
-          <w:lang w:eastAsia="en-IE"/>
-        </w:rPr>
-        <w:lastRenderedPageBreak/>
-        <w:t>Check if your processor supports Intel/AMD virtualization technology. Enable Intel virtualization technology in BIOS if possible.</w:t>
+        <w:textAlignment w:val="baseline"/>
+        <w:rPr>
+          <w:rFonts w:asciiTheme="majorHAnsi" w:eastAsia="Times New Roman" w:hAnsiTheme="majorHAnsi" w:cstheme="majorHAnsi"/>
+          <w:color w:val="000000"/>
+          <w:sz w:val="24"/>
+          <w:szCs w:val="24"/>
+          <w:lang w:eastAsia="en-IE"/>
+        </w:rPr>
+      </w:pPr>
+      <w:r>
+        <w:rPr>
+          <w:rFonts w:asciiTheme="majorHAnsi" w:eastAsia="Times New Roman" w:hAnsiTheme="majorHAnsi" w:cstheme="majorHAnsi"/>
+          <w:b/>
+          <w:bCs/>
+          <w:color w:val="000000"/>
+          <w:sz w:val="24"/>
+          <w:szCs w:val="24"/>
+          <w:lang w:eastAsia="en-IE"/>
+        </w:rPr>
+        <w:t>For Intel Processors:</w:t>
       </w:r>
     </w:p>
     <w:p>
       <w:pPr>
         <w:pStyle w:val="ListParagraph"/>
-        <w:shd w:val="clear" w:color="auto" w:fill="FFFFFF"/>
-        <w:spacing w:after="0" w:line="240" w:lineRule="auto"/>
-        <w:textAlignment w:val="baseline"/>
-        <w:rPr>
-          <w:rFonts w:ascii="Times New Roman" w:eastAsia="Times New Roman" w:hAnsi="Times New Roman" w:cs="Times New Roman"/>
-          <w:b/>
-          <w:bCs/>
-          <w:color w:val="000000"/>
-          <w:sz w:val="24"/>
-          <w:szCs w:val="24"/>
-          <w:lang w:eastAsia="en-IE"/>
-        </w:rPr>
-      </w:pPr>
+        <w:numPr>
+          <w:ilvl w:val="1"/>
+          <w:numId w:val="5"/>
+        </w:numPr>
+        <w:shd w:val="clear" w:color="auto" w:fill="FFFFFF"/>
+        <w:textAlignment w:val="baseline"/>
+        <w:rPr>
+          <w:rFonts w:asciiTheme="majorHAnsi" w:eastAsia="Times New Roman" w:hAnsiTheme="majorHAnsi" w:cstheme="majorHAnsi"/>
+          <w:color w:val="000000"/>
+          <w:sz w:val="24"/>
+          <w:szCs w:val="24"/>
+          <w:lang w:eastAsia="en-IE"/>
+        </w:rPr>
+      </w:pPr>
+      <w:r>
+        <w:rPr>
+          <w:rFonts w:asciiTheme="majorHAnsi" w:eastAsia="Times New Roman" w:hAnsiTheme="majorHAnsi" w:cstheme="majorHAnsi"/>
+          <w:color w:val="000000"/>
+          <w:sz w:val="24"/>
+          <w:szCs w:val="24"/>
+          <w:lang w:eastAsia="en-IE"/>
+        </w:rPr>
+        <w:t>Use a tool like Intel Processor Identification Utility or check your processor's specifications on the Intel website.</w:t>
+      </w:r>
     </w:p>
     <w:p>
       <w:pPr>
         <w:pStyle w:val="ListParagraph"/>
-        <w:shd w:val="clear" w:color="auto" w:fill="FFFFFF"/>
-        <w:spacing w:after="0" w:line="240" w:lineRule="auto"/>
-        <w:textAlignment w:val="baseline"/>
-        <w:rPr>
-          <w:rFonts w:ascii="Times New Roman" w:eastAsia="Times New Roman" w:hAnsi="Times New Roman" w:cs="Times New Roman"/>
-          <w:color w:val="000000"/>
-          <w:sz w:val="24"/>
-          <w:szCs w:val="24"/>
-          <w:lang w:eastAsia="en-IE"/>
-        </w:rPr>
-      </w:pPr>
-      <w:r>
-        <w:rPr>
-          <w:rFonts w:ascii="Times New Roman" w:eastAsia="Times New Roman" w:hAnsi="Times New Roman" w:cs="Times New Roman"/>
-          <w:b/>
-          <w:bCs/>
-          <w:color w:val="000000"/>
-          <w:sz w:val="24"/>
-          <w:szCs w:val="24"/>
-          <w:lang w:eastAsia="en-IE"/>
-        </w:rPr>
-        <w:t>Answer:</w:t>
-      </w:r>
-      <w:r>
-        <w:rPr>
-          <w:rFonts w:ascii="Times New Roman" w:eastAsia="Times New Roman" w:hAnsi="Times New Roman" w:cs="Times New Roman"/>
-          <w:color w:val="000000"/>
-          <w:sz w:val="24"/>
-          <w:szCs w:val="24"/>
-          <w:lang w:eastAsia="en-IE"/>
-        </w:rPr>
-        <w:t xml:space="preserve"> </w:t>
-      </w:r>
-      <w:r>
-        <w:rPr>
-          <w:rFonts w:ascii="Times New Roman" w:eastAsia="Times New Roman" w:hAnsi="Times New Roman" w:cs="Times New Roman"/>
-          <w:color w:val="000000"/>
-          <w:sz w:val="24"/>
-          <w:szCs w:val="24"/>
-          <w:lang w:eastAsia="en-IE"/>
-        </w:rPr>
-        <w:t>You can’t</w:t>
-      </w:r>
-    </w:p>
-    <w:p>
-      <w:pPr>
-        <w:shd w:val="clear" w:color="auto" w:fill="FFFFFF"/>
-        <w:spacing w:after="0" w:line="240" w:lineRule="auto"/>
-        <w:textAlignment w:val="baseline"/>
-        <w:rPr>
-          <w:rFonts w:ascii="Times New Roman" w:eastAsia="Times New Roman" w:hAnsi="Times New Roman" w:cs="Times New Roman"/>
-          <w:color w:val="000000"/>
-          <w:sz w:val="24"/>
-          <w:szCs w:val="24"/>
-          <w:lang w:eastAsia="en-IE"/>
-        </w:rPr>
-      </w:pPr>
+        <w:numPr>
+          <w:ilvl w:val="1"/>
+          <w:numId w:val="5"/>
+        </w:numPr>
+        <w:shd w:val="clear" w:color="auto" w:fill="FFFFFF"/>
+        <w:textAlignment w:val="baseline"/>
+        <w:rPr>
+          <w:rFonts w:asciiTheme="majorHAnsi" w:eastAsia="Times New Roman" w:hAnsiTheme="majorHAnsi" w:cstheme="majorHAnsi"/>
+          <w:color w:val="000000"/>
+          <w:sz w:val="24"/>
+          <w:szCs w:val="24"/>
+          <w:lang w:eastAsia="en-IE"/>
+        </w:rPr>
+      </w:pPr>
+      <w:r>
+        <w:rPr>
+          <w:rFonts w:asciiTheme="majorHAnsi" w:eastAsia="Times New Roman" w:hAnsiTheme="majorHAnsi" w:cstheme="majorHAnsi"/>
+          <w:color w:val="000000"/>
+          <w:sz w:val="24"/>
+          <w:szCs w:val="24"/>
+          <w:lang w:eastAsia="en-IE"/>
+        </w:rPr>
+        <w:t xml:space="preserve">Alternatively, you can use the </w:t>
+      </w:r>
+      <w:r>
+        <w:rPr>
+          <w:rFonts w:asciiTheme="majorHAnsi" w:eastAsia="Times New Roman" w:hAnsiTheme="majorHAnsi" w:cstheme="majorHAnsi"/>
+          <w:b/>
+          <w:bCs/>
+          <w:color w:val="000000"/>
+          <w:sz w:val="24"/>
+          <w:szCs w:val="24"/>
+          <w:lang w:eastAsia="en-IE"/>
+        </w:rPr>
+        <w:t>wmic</w:t>
+      </w:r>
+      <w:r>
+        <w:rPr>
+          <w:rFonts w:asciiTheme="majorHAnsi" w:eastAsia="Times New Roman" w:hAnsiTheme="majorHAnsi" w:cstheme="majorHAnsi"/>
+          <w:color w:val="000000"/>
+          <w:sz w:val="24"/>
+          <w:szCs w:val="24"/>
+          <w:lang w:eastAsia="en-IE"/>
+        </w:rPr>
+        <w:t xml:space="preserve"> command in Windows Command Prompt: </w:t>
+      </w:r>
+      <w:r>
+        <w:rPr>
+          <w:rFonts w:asciiTheme="majorHAnsi" w:eastAsia="Times New Roman" w:hAnsiTheme="majorHAnsi" w:cstheme="majorHAnsi"/>
+          <w:b/>
+          <w:bCs/>
+          <w:color w:val="000000"/>
+          <w:sz w:val="24"/>
+          <w:szCs w:val="24"/>
+          <w:lang w:eastAsia="en-IE"/>
+        </w:rPr>
+        <w:t xml:space="preserve">wmic </w:t>
+      </w:r>
+      <w:r>
+        <w:rPr>
+          <w:rFonts w:asciiTheme="majorHAnsi" w:eastAsia="Times New Roman" w:hAnsiTheme="majorHAnsi" w:cstheme="majorHAnsi"/>
+          <w:b/>
+          <w:bCs/>
+          <w:color w:val="000000"/>
+          <w:sz w:val="24"/>
+          <w:szCs w:val="24"/>
+          <w:lang w:eastAsia="en-IE"/>
+        </w:rPr>
+        <w:t>CPU</w:t>
+      </w:r>
+      <w:r>
+        <w:rPr>
+          <w:rFonts w:asciiTheme="majorHAnsi" w:eastAsia="Times New Roman" w:hAnsiTheme="majorHAnsi" w:cstheme="majorHAnsi"/>
+          <w:b/>
+          <w:bCs/>
+          <w:color w:val="000000"/>
+          <w:sz w:val="24"/>
+          <w:szCs w:val="24"/>
+          <w:lang w:eastAsia="en-IE"/>
+        </w:rPr>
+        <w:t xml:space="preserve"> get name, VirtualizationFirmwareEnabled</w:t>
+      </w:r>
+      <w:r>
+        <w:rPr>
+          <w:rFonts w:asciiTheme="majorHAnsi" w:eastAsia="Times New Roman" w:hAnsiTheme="majorHAnsi" w:cstheme="majorHAnsi"/>
+          <w:color w:val="000000"/>
+          <w:sz w:val="24"/>
+          <w:szCs w:val="24"/>
+          <w:lang w:eastAsia="en-IE"/>
+        </w:rPr>
+        <w:t>. This will show if virtualization is enabled in firmware, but note that it might not specifically indicate VT-x support.</w:t>
+      </w:r>
     </w:p>
     <w:p>
       <w:pPr>
         <w:pStyle w:val="ListParagraph"/>
         <w:numPr>
           <w:ilvl w:val="0"/>
-          <w:numId w:val="1"/>
+          <w:numId w:val="5"/>
         </w:numPr>
         <w:shd w:val="clear" w:color="auto" w:fill="FFFFFF"/>
-        <w:spacing w:after="0" w:line="240" w:lineRule="auto"/>
-        <w:textAlignment w:val="baseline"/>
-        <w:rPr>
-          <w:rFonts w:ascii="Times New Roman" w:eastAsia="Times New Roman" w:hAnsi="Times New Roman" w:cs="Times New Roman"/>
-          <w:color w:val="000000"/>
-          <w:sz w:val="24"/>
-          <w:szCs w:val="24"/>
-          <w:lang w:eastAsia="en-IE"/>
-        </w:rPr>
-      </w:pPr>
-      <w:r>
-        <w:rPr>
-          <w:rFonts w:ascii="Times New Roman" w:eastAsia="Times New Roman" w:hAnsi="Times New Roman" w:cs="Times New Roman"/>
-          <w:color w:val="000000"/>
-          <w:sz w:val="24"/>
-          <w:szCs w:val="24"/>
-          <w:lang w:eastAsia="en-IE"/>
-        </w:rPr>
-        <w:t>The cloud is almost everywhere in our lives now. What do you think are the fundamental reasons behind its success? Name three pros and three cons of cloud.</w:t>
+        <w:textAlignment w:val="baseline"/>
+        <w:rPr>
+          <w:rFonts w:asciiTheme="majorHAnsi" w:eastAsia="Times New Roman" w:hAnsiTheme="majorHAnsi" w:cstheme="majorHAnsi"/>
+          <w:color w:val="000000"/>
+          <w:sz w:val="24"/>
+          <w:szCs w:val="24"/>
+          <w:lang w:eastAsia="en-IE"/>
+        </w:rPr>
+      </w:pPr>
+      <w:r>
+        <w:rPr>
+          <w:rFonts w:asciiTheme="majorHAnsi" w:eastAsia="Times New Roman" w:hAnsiTheme="majorHAnsi" w:cstheme="majorHAnsi"/>
+          <w:b/>
+          <w:bCs/>
+          <w:color w:val="000000"/>
+          <w:sz w:val="24"/>
+          <w:szCs w:val="24"/>
+          <w:lang w:eastAsia="en-IE"/>
+        </w:rPr>
+        <w:t>For AMD Processors:</w:t>
       </w:r>
     </w:p>
     <w:p>
       <w:pPr>
         <w:pStyle w:val="ListParagraph"/>
-        <w:shd w:val="clear" w:color="auto" w:fill="FFFFFF"/>
-        <w:spacing w:after="0" w:line="240" w:lineRule="auto"/>
-        <w:textAlignment w:val="baseline"/>
-        <w:rPr>
-          <w:rFonts w:ascii="Times New Roman" w:eastAsia="Times New Roman" w:hAnsi="Times New Roman" w:cs="Times New Roman"/>
-          <w:color w:val="000000"/>
-          <w:sz w:val="24"/>
-          <w:szCs w:val="24"/>
-          <w:lang w:eastAsia="en-IE"/>
-        </w:rPr>
-      </w:pPr>
-    </w:p>
-    <w:p>
-      <w:pPr>
-        <w:ind w:left="360"/>
-        <w:rPr>
-          <w:rFonts w:ascii="Times New Roman" w:eastAsia="Times New Roman" w:hAnsi="Times New Roman" w:cs="Times New Roman"/>
-          <w:color w:val="000000"/>
-          <w:sz w:val="24"/>
-          <w:szCs w:val="24"/>
-          <w:lang w:eastAsia="en-IE"/>
-        </w:rPr>
-      </w:pPr>
-      <w:r>
-        <w:rPr>
-          <w:rFonts w:ascii="Times New Roman" w:eastAsia="Times New Roman" w:hAnsi="Times New Roman" w:cs="Times New Roman"/>
-          <w:b/>
-          <w:bCs/>
-          <w:color w:val="000000"/>
-          <w:sz w:val="24"/>
-          <w:szCs w:val="24"/>
-          <w:lang w:eastAsia="en-IE"/>
-        </w:rPr>
-        <w:t>Answer:</w:t>
-      </w:r>
-      <w:r>
-        <w:rPr>
-          <w:rFonts w:ascii="Times New Roman" w:eastAsia="Times New Roman" w:hAnsi="Times New Roman" w:cs="Times New Roman"/>
-          <w:color w:val="000000"/>
-          <w:sz w:val="24"/>
-          <w:szCs w:val="24"/>
-          <w:lang w:eastAsia="en-IE"/>
-        </w:rPr>
-        <w:t xml:space="preserve"> </w:t>
-      </w:r>
-    </w:p>
-    <w:p>
-      <w:pPr>
-        <w:ind w:left="360"/>
-        <w:rPr>
-          <w:rFonts w:ascii="Times New Roman" w:eastAsia="Times New Roman" w:hAnsi="Times New Roman" w:cs="Times New Roman"/>
-          <w:color w:val="000000"/>
-          <w:sz w:val="24"/>
-          <w:szCs w:val="24"/>
-          <w:lang w:eastAsia="en-IE"/>
-        </w:rPr>
-      </w:pPr>
-      <w:r>
-        <w:rPr>
-          <w:rFonts w:ascii="Times New Roman" w:eastAsia="Times New Roman" w:hAnsi="Times New Roman" w:cs="Times New Roman"/>
-          <w:color w:val="000000"/>
-          <w:sz w:val="24"/>
-          <w:szCs w:val="24"/>
-          <w:lang w:eastAsia="en-IE"/>
-        </w:rPr>
-        <w:t>The success of cloud computing can be attributed to several fundamental reasons, and its widespread adoption has transformed the way businesses and individuals manage and access computing resources.</w:t>
-      </w:r>
-    </w:p>
-    <w:p>
-      <w:pPr>
-        <w:ind w:left="360"/>
-        <w:jc w:val="center"/>
-        <w:rPr>
-          <w:rFonts w:ascii="Times New Roman" w:eastAsia="Times New Roman" w:hAnsi="Times New Roman" w:cs="Times New Roman"/>
-          <w:color w:val="000000"/>
-          <w:sz w:val="24"/>
-          <w:szCs w:val="24"/>
-          <w:lang w:eastAsia="en-IE"/>
-        </w:rPr>
-      </w:pPr>
-      <w:r>
-        <w:rPr>
-          <w:rFonts w:ascii="Times New Roman" w:eastAsia="Times New Roman" w:hAnsi="Times New Roman" w:cs="Times New Roman"/>
-          <w:color w:val="000000"/>
-          <w:sz w:val="24"/>
-          <w:szCs w:val="24"/>
-          <w:lang w:eastAsia="en-IE"/>
-        </w:rPr>
-        <w:t>Pro</w:t>
-      </w:r>
-      <w:r>
-        <w:rPr>
-          <w:rFonts w:ascii="Times New Roman" w:eastAsia="Times New Roman" w:hAnsi="Times New Roman" w:cs="Times New Roman"/>
-          <w:color w:val="000000"/>
-          <w:sz w:val="24"/>
-          <w:szCs w:val="24"/>
-          <w:lang w:eastAsia="en-IE"/>
-        </w:rPr>
-        <w:t>s</w:t>
-      </w:r>
-    </w:p>
-    <w:p>
-      <w:pPr>
-        <w:ind w:left="360"/>
-        <w:rPr>
-          <w:rFonts w:ascii="Times New Roman" w:eastAsia="Times New Roman" w:hAnsi="Times New Roman" w:cs="Times New Roman"/>
-          <w:color w:val="000000"/>
-          <w:sz w:val="24"/>
-          <w:szCs w:val="24"/>
-          <w:u w:val="single"/>
-          <w:lang w:eastAsia="en-IE"/>
-        </w:rPr>
-      </w:pPr>
-      <w:r>
-        <w:rPr>
-          <w:rFonts w:ascii="Times New Roman" w:eastAsia="Times New Roman" w:hAnsi="Times New Roman" w:cs="Times New Roman"/>
-          <w:color w:val="000000"/>
-          <w:sz w:val="24"/>
-          <w:szCs w:val="24"/>
-          <w:u w:val="single"/>
-          <w:lang w:eastAsia="en-IE"/>
-        </w:rPr>
-        <w:t>Scalability and Flexibility:</w:t>
-      </w:r>
-    </w:p>
-    <w:p>
-      <w:pPr>
-        <w:ind w:left="360"/>
-        <w:rPr>
-          <w:rFonts w:ascii="Times New Roman" w:eastAsia="Times New Roman" w:hAnsi="Times New Roman" w:cs="Times New Roman"/>
-          <w:color w:val="000000"/>
-          <w:sz w:val="24"/>
-          <w:szCs w:val="24"/>
-          <w:lang w:eastAsia="en-IE"/>
-        </w:rPr>
-      </w:pPr>
-      <w:r>
-        <w:rPr>
-          <w:rFonts w:ascii="Times New Roman" w:eastAsia="Times New Roman" w:hAnsi="Times New Roman" w:cs="Times New Roman"/>
-          <w:color w:val="000000"/>
-          <w:sz w:val="24"/>
-          <w:szCs w:val="24"/>
-          <w:lang w:eastAsia="en-IE"/>
-        </w:rPr>
-        <w:t>Cloud services offer on-demand scalability, allowing users to easily scale up or down based on their computing needs. This flexibility is particularly advantageous for businesses with variable workloads, ensuring optimal resource utilization.</w:t>
-      </w:r>
-    </w:p>
-    <w:p>
-      <w:pPr>
-        <w:ind w:left="360"/>
-        <w:rPr>
-          <w:rFonts w:ascii="Times New Roman" w:eastAsia="Times New Roman" w:hAnsi="Times New Roman" w:cs="Times New Roman"/>
-          <w:color w:val="000000"/>
-          <w:sz w:val="24"/>
-          <w:szCs w:val="24"/>
-          <w:u w:val="single"/>
-          <w:lang w:eastAsia="en-IE"/>
-        </w:rPr>
-      </w:pPr>
-      <w:r>
-        <w:rPr>
-          <w:rFonts w:ascii="Times New Roman" w:eastAsia="Times New Roman" w:hAnsi="Times New Roman" w:cs="Times New Roman"/>
-          <w:color w:val="000000"/>
-          <w:sz w:val="24"/>
-          <w:szCs w:val="24"/>
-          <w:u w:val="single"/>
-          <w:lang w:eastAsia="en-IE"/>
-        </w:rPr>
-        <w:t>Cost-Efficiency:</w:t>
-      </w:r>
-    </w:p>
-    <w:p>
-      <w:pPr>
-        <w:ind w:left="360"/>
-        <w:rPr>
-          <w:rFonts w:ascii="Times New Roman" w:eastAsia="Times New Roman" w:hAnsi="Times New Roman" w:cs="Times New Roman"/>
-          <w:color w:val="000000"/>
-          <w:sz w:val="24"/>
-          <w:szCs w:val="24"/>
-          <w:lang w:eastAsia="en-IE"/>
-        </w:rPr>
-      </w:pPr>
-      <w:r>
-        <w:rPr>
-          <w:rFonts w:ascii="Times New Roman" w:eastAsia="Times New Roman" w:hAnsi="Times New Roman" w:cs="Times New Roman"/>
-          <w:color w:val="000000"/>
-          <w:sz w:val="24"/>
-          <w:szCs w:val="24"/>
-          <w:lang w:eastAsia="en-IE"/>
-        </w:rPr>
-        <w:t>Cloud computing eliminates the need for organizations to invest in and maintain expensive physical hardware. With a pay-as-you-go model, users only pay for the resources they consume, reducing upfront capital expenditures and optimizing operational costs.</w:t>
-      </w:r>
-    </w:p>
-    <w:p>
-      <w:pPr>
-        <w:ind w:left="360"/>
-        <w:rPr>
-          <w:rFonts w:ascii="Times New Roman" w:eastAsia="Times New Roman" w:hAnsi="Times New Roman" w:cs="Times New Roman"/>
-          <w:color w:val="000000"/>
-          <w:sz w:val="24"/>
-          <w:szCs w:val="24"/>
-          <w:u w:val="single"/>
-          <w:lang w:eastAsia="en-IE"/>
-        </w:rPr>
-      </w:pPr>
-      <w:r>
-        <w:rPr>
-          <w:rFonts w:ascii="Times New Roman" w:eastAsia="Times New Roman" w:hAnsi="Times New Roman" w:cs="Times New Roman"/>
-          <w:color w:val="000000"/>
-          <w:sz w:val="24"/>
-          <w:szCs w:val="24"/>
-          <w:u w:val="single"/>
-          <w:lang w:eastAsia="en-IE"/>
-        </w:rPr>
-        <w:t>Accessibility and Collaboration:</w:t>
-      </w:r>
-    </w:p>
-    <w:p>
-      <w:pPr>
-        <w:ind w:left="360"/>
-        <w:rPr>
-          <w:rFonts w:ascii="Times New Roman" w:eastAsia="Times New Roman" w:hAnsi="Times New Roman" w:cs="Times New Roman"/>
-          <w:color w:val="000000"/>
-          <w:sz w:val="24"/>
-          <w:szCs w:val="24"/>
-          <w:lang w:eastAsia="en-IE"/>
-        </w:rPr>
-      </w:pPr>
-      <w:r>
-        <w:rPr>
-          <w:rFonts w:ascii="Times New Roman" w:eastAsia="Times New Roman" w:hAnsi="Times New Roman" w:cs="Times New Roman"/>
-          <w:color w:val="000000"/>
-          <w:sz w:val="24"/>
-          <w:szCs w:val="24"/>
-          <w:lang w:eastAsia="en-IE"/>
-        </w:rPr>
-        <w:t>Cloud services provide ubiquitous access to data and applications, enabling users to work from anywhere with an internet connection. This fosters collaboration among teams, allowing them to share and collaborate on documents and projects in real-time.</w:t>
-      </w:r>
-    </w:p>
-    <w:p>
-      <w:pPr>
-        <w:ind w:left="360"/>
-        <w:jc w:val="center"/>
-        <w:rPr>
-          <w:rFonts w:ascii="Times New Roman" w:eastAsia="Times New Roman" w:hAnsi="Times New Roman" w:cs="Times New Roman"/>
-          <w:color w:val="000000"/>
-          <w:sz w:val="24"/>
-          <w:szCs w:val="24"/>
-          <w:lang w:eastAsia="en-IE"/>
-        </w:rPr>
-      </w:pPr>
-      <w:r>
-        <w:rPr>
-          <w:rFonts w:ascii="Times New Roman" w:eastAsia="Times New Roman" w:hAnsi="Times New Roman" w:cs="Times New Roman"/>
-          <w:color w:val="000000"/>
-          <w:sz w:val="24"/>
-          <w:szCs w:val="24"/>
-          <w:lang w:eastAsia="en-IE"/>
-        </w:rPr>
-        <w:t>Cons</w:t>
-      </w:r>
-    </w:p>
-    <w:p>
-      <w:pPr>
-        <w:ind w:left="360"/>
-        <w:rPr>
-          <w:rFonts w:ascii="Times New Roman" w:eastAsia="Times New Roman" w:hAnsi="Times New Roman" w:cs="Times New Roman"/>
-          <w:color w:val="000000"/>
-          <w:sz w:val="24"/>
-          <w:szCs w:val="24"/>
-          <w:u w:val="single"/>
-          <w:lang w:eastAsia="en-IE"/>
-        </w:rPr>
-      </w:pPr>
-      <w:r>
-        <w:rPr>
-          <w:rFonts w:ascii="Times New Roman" w:eastAsia="Times New Roman" w:hAnsi="Times New Roman" w:cs="Times New Roman"/>
-          <w:color w:val="000000"/>
-          <w:sz w:val="24"/>
-          <w:szCs w:val="24"/>
-          <w:u w:val="single"/>
-          <w:lang w:eastAsia="en-IE"/>
-        </w:rPr>
-        <w:t>Security Concerns:</w:t>
-      </w:r>
-    </w:p>
-    <w:p>
-      <w:pPr>
-        <w:ind w:left="360"/>
-        <w:rPr>
-          <w:rFonts w:ascii="Times New Roman" w:eastAsia="Times New Roman" w:hAnsi="Times New Roman" w:cs="Times New Roman"/>
-          <w:color w:val="000000"/>
-          <w:sz w:val="24"/>
-          <w:szCs w:val="24"/>
-          <w:lang w:eastAsia="en-IE"/>
-        </w:rPr>
-      </w:pPr>
-      <w:r>
-        <w:rPr>
-          <w:rFonts w:ascii="Times New Roman" w:eastAsia="Times New Roman" w:hAnsi="Times New Roman" w:cs="Times New Roman"/>
-          <w:color w:val="000000"/>
-          <w:sz w:val="24"/>
-          <w:szCs w:val="24"/>
-          <w:lang w:eastAsia="en-IE"/>
-        </w:rPr>
-        <w:t>Security is a major concern, as data stored in the cloud may be susceptible to unauthorized access. While cloud providers implement robust security measures, the shared nature of the infrastructure introduces potential risks, and organizations must implement additional security measures to protect sensitive information.</w:t>
-      </w:r>
-    </w:p>
-    <w:p>
-      <w:pPr>
-        <w:ind w:left="360"/>
-        <w:rPr>
-          <w:rFonts w:ascii="Times New Roman" w:eastAsia="Times New Roman" w:hAnsi="Times New Roman" w:cs="Times New Roman"/>
-          <w:color w:val="000000"/>
-          <w:sz w:val="24"/>
-          <w:szCs w:val="24"/>
-          <w:u w:val="single"/>
-          <w:lang w:eastAsia="en-IE"/>
-        </w:rPr>
-      </w:pPr>
-      <w:r>
-        <w:rPr>
-          <w:rFonts w:ascii="Times New Roman" w:eastAsia="Times New Roman" w:hAnsi="Times New Roman" w:cs="Times New Roman"/>
-          <w:color w:val="000000"/>
-          <w:sz w:val="24"/>
-          <w:szCs w:val="24"/>
-          <w:u w:val="single"/>
-          <w:lang w:eastAsia="en-IE"/>
-        </w:rPr>
-        <w:t>Dependence on Internet Connectivity:</w:t>
-      </w:r>
-    </w:p>
-    <w:p>
-      <w:pPr>
-        <w:ind w:left="360"/>
-        <w:rPr>
-          <w:rFonts w:ascii="Times New Roman" w:eastAsia="Times New Roman" w:hAnsi="Times New Roman" w:cs="Times New Roman"/>
-          <w:color w:val="000000"/>
-          <w:sz w:val="24"/>
-          <w:szCs w:val="24"/>
-          <w:lang w:eastAsia="en-IE"/>
-        </w:rPr>
-      </w:pPr>
-      <w:r>
-        <w:rPr>
-          <w:rFonts w:ascii="Times New Roman" w:eastAsia="Times New Roman" w:hAnsi="Times New Roman" w:cs="Times New Roman"/>
-          <w:color w:val="000000"/>
-          <w:sz w:val="24"/>
-          <w:szCs w:val="24"/>
-          <w:lang w:eastAsia="en-IE"/>
-        </w:rPr>
-        <w:t>Cloud services heavily rely on internet connectivity. If there are issues with the internet connection, users may experience disruptions in accessing cloud resources. This dependence on external networks can impact the performance and availability of cloud-based applications.</w:t>
-      </w:r>
-    </w:p>
-    <w:p>
-      <w:pPr>
-        <w:ind w:left="360"/>
-        <w:rPr>
-          <w:rFonts w:ascii="Times New Roman" w:eastAsia="Times New Roman" w:hAnsi="Times New Roman" w:cs="Times New Roman"/>
-          <w:color w:val="000000"/>
-          <w:sz w:val="24"/>
-          <w:szCs w:val="24"/>
-          <w:u w:val="single"/>
-          <w:lang w:eastAsia="en-IE"/>
-        </w:rPr>
-      </w:pPr>
-      <w:r>
-        <w:rPr>
-          <w:rFonts w:ascii="Times New Roman" w:eastAsia="Times New Roman" w:hAnsi="Times New Roman" w:cs="Times New Roman"/>
-          <w:color w:val="000000"/>
-          <w:sz w:val="24"/>
-          <w:szCs w:val="24"/>
-          <w:u w:val="single"/>
-          <w:lang w:eastAsia="en-IE"/>
-        </w:rPr>
-        <w:t>Limited Customization and Control:</w:t>
-      </w:r>
-    </w:p>
-    <w:p>
-      <w:pPr>
-        <w:ind w:left="360"/>
-        <w:rPr>
-          <w:rFonts w:ascii="Times New Roman" w:eastAsia="Times New Roman" w:hAnsi="Times New Roman" w:cs="Times New Roman"/>
-          <w:color w:val="000000"/>
-          <w:sz w:val="24"/>
-          <w:szCs w:val="24"/>
-          <w:lang w:eastAsia="en-IE"/>
-        </w:rPr>
-      </w:pPr>
-      <w:r>
-        <w:rPr>
-          <w:rFonts w:ascii="Times New Roman" w:eastAsia="Times New Roman" w:hAnsi="Times New Roman" w:cs="Times New Roman"/>
-          <w:color w:val="000000"/>
-          <w:sz w:val="24"/>
-          <w:szCs w:val="24"/>
-          <w:lang w:eastAsia="en-IE"/>
-        </w:rPr>
-        <w:lastRenderedPageBreak/>
-        <w:t>Cloud users often have limited control over the underlying infrastructure and may face constraints in customizing the environment to meet specific requirements. This lack of control can be a drawback for organizations with specialized or stringent regulatory requirements.</w:t>
+        <w:numPr>
+          <w:ilvl w:val="1"/>
+          <w:numId w:val="5"/>
+        </w:numPr>
+        <w:shd w:val="clear" w:color="auto" w:fill="FFFFFF"/>
+        <w:textAlignment w:val="baseline"/>
+        <w:rPr>
+          <w:rFonts w:asciiTheme="majorHAnsi" w:eastAsia="Times New Roman" w:hAnsiTheme="majorHAnsi" w:cstheme="majorHAnsi"/>
+          <w:color w:val="000000"/>
+          <w:sz w:val="24"/>
+          <w:szCs w:val="24"/>
+          <w:lang w:eastAsia="en-IE"/>
+        </w:rPr>
+      </w:pPr>
+      <w:r>
+        <w:rPr>
+          <w:rFonts w:asciiTheme="majorHAnsi" w:eastAsia="Times New Roman" w:hAnsiTheme="majorHAnsi" w:cstheme="majorHAnsi"/>
+          <w:color w:val="000000"/>
+          <w:sz w:val="24"/>
+          <w:szCs w:val="24"/>
+          <w:lang w:eastAsia="en-IE"/>
+        </w:rPr>
+        <w:t>AMD's virtualization technology is called AMD-V. You can check your processor's specifications on the AMD website or look for "AMD-V" or "SVM" (Secure Virtual Machine) in the BIOS settings, which indicates support for AMD-V.</w:t>
       </w:r>
     </w:p>
     <w:p>
       <w:pPr>
         <w:pStyle w:val="ListParagraph"/>
-        <w:rPr>
-          <w:rFonts w:ascii="Times New Roman" w:eastAsia="Times New Roman" w:hAnsi="Times New Roman" w:cs="Times New Roman"/>
-          <w:color w:val="000000"/>
-          <w:sz w:val="24"/>
-          <w:szCs w:val="24"/>
-          <w:lang w:eastAsia="en-IE"/>
-        </w:rPr>
-      </w:pPr>
+        <w:numPr>
+          <w:ilvl w:val="1"/>
+          <w:numId w:val="5"/>
+        </w:numPr>
+        <w:shd w:val="clear" w:color="auto" w:fill="FFFFFF"/>
+        <w:textAlignment w:val="baseline"/>
+        <w:rPr>
+          <w:rFonts w:asciiTheme="majorHAnsi" w:eastAsia="Times New Roman" w:hAnsiTheme="majorHAnsi" w:cstheme="majorHAnsi"/>
+          <w:color w:val="000000"/>
+          <w:sz w:val="24"/>
+          <w:szCs w:val="24"/>
+          <w:lang w:eastAsia="en-IE"/>
+        </w:rPr>
+      </w:pPr>
+      <w:r>
+        <w:rPr>
+          <w:rFonts w:asciiTheme="majorHAnsi" w:eastAsia="Times New Roman" w:hAnsiTheme="majorHAnsi" w:cstheme="majorHAnsi"/>
+          <w:color w:val="000000"/>
+          <w:sz w:val="24"/>
+          <w:szCs w:val="24"/>
+          <w:lang w:eastAsia="en-IE"/>
+        </w:rPr>
+        <w:t>Some third-party utilities might also be able to check for AMD-V support directly within your operating system.</w:t>
+      </w:r>
+    </w:p>
+    <w:p>
+      <w:pPr>
+        <w:pStyle w:val="ListParagraph"/>
+        <w:shd w:val="clear" w:color="auto" w:fill="FFFFFF"/>
+        <w:spacing w:after="0"/>
+        <w:textAlignment w:val="baseline"/>
+        <w:rPr>
+          <w:rFonts w:asciiTheme="majorHAnsi" w:eastAsia="Times New Roman" w:hAnsiTheme="majorHAnsi" w:cstheme="majorHAnsi"/>
+          <w:b/>
+          <w:bCs/>
+          <w:color w:val="000000"/>
+          <w:sz w:val="24"/>
+          <w:szCs w:val="24"/>
+          <w:lang w:eastAsia="en-IE"/>
+        </w:rPr>
+      </w:pPr>
+      <w:r>
+        <w:rPr>
+          <w:rFonts w:asciiTheme="majorHAnsi" w:eastAsia="Times New Roman" w:hAnsiTheme="majorHAnsi" w:cstheme="majorHAnsi"/>
+          <w:b/>
+          <w:bCs/>
+          <w:color w:val="000000"/>
+          <w:sz w:val="24"/>
+          <w:szCs w:val="24"/>
+          <w:lang w:eastAsia="en-IE"/>
+        </w:rPr>
+        <w:t>Enabling Intel Virtualization Technology (VT-x) in BIOS</w:t>
+      </w:r>
+    </w:p>
+    <w:p>
+      <w:pPr>
+        <w:pStyle w:val="ListParagraph"/>
+        <w:shd w:val="clear" w:color="auto" w:fill="FFFFFF"/>
+        <w:spacing w:after="0"/>
+        <w:textAlignment w:val="baseline"/>
+        <w:rPr>
+          <w:rFonts w:asciiTheme="majorHAnsi" w:eastAsia="Times New Roman" w:hAnsiTheme="majorHAnsi" w:cstheme="majorHAnsi"/>
+          <w:color w:val="000000"/>
+          <w:sz w:val="24"/>
+          <w:szCs w:val="24"/>
+          <w:lang w:eastAsia="en-IE"/>
+        </w:rPr>
+      </w:pPr>
+      <w:r>
+        <w:rPr>
+          <w:rFonts w:asciiTheme="majorHAnsi" w:eastAsia="Times New Roman" w:hAnsiTheme="majorHAnsi" w:cstheme="majorHAnsi"/>
+          <w:color w:val="000000"/>
+          <w:sz w:val="24"/>
+          <w:szCs w:val="24"/>
+          <w:lang w:eastAsia="en-IE"/>
+        </w:rPr>
+        <w:t>The steps to enable VT-x can vary depending on your computer's motherboard manufacturer. However, here is a general guide:</w:t>
+      </w:r>
     </w:p>
     <w:p>
       <w:pPr>
         <w:pStyle w:val="ListParagraph"/>
         <w:numPr>
           <w:ilvl w:val="0"/>
-          <w:numId w:val="1"/>
+          <w:numId w:val="6"/>
         </w:numPr>
         <w:shd w:val="clear" w:color="auto" w:fill="FFFFFF"/>
-        <w:spacing w:after="0" w:line="240" w:lineRule="auto"/>
-        <w:textAlignment w:val="baseline"/>
-        <w:rPr>
-          <w:rFonts w:ascii="Times New Roman" w:eastAsia="Times New Roman" w:hAnsi="Times New Roman" w:cs="Times New Roman"/>
-          <w:color w:val="000000"/>
-          <w:sz w:val="24"/>
-          <w:szCs w:val="24"/>
-          <w:lang w:eastAsia="en-IE"/>
-        </w:rPr>
-      </w:pPr>
-      <w:r>
-        <w:rPr>
-          <w:rFonts w:ascii="Times New Roman" w:eastAsia="Times New Roman" w:hAnsi="Times New Roman" w:cs="Times New Roman"/>
-          <w:color w:val="000000"/>
-          <w:sz w:val="24"/>
-          <w:szCs w:val="24"/>
+        <w:textAlignment w:val="baseline"/>
+        <w:rPr>
+          <w:rFonts w:asciiTheme="majorHAnsi" w:eastAsia="Times New Roman" w:hAnsiTheme="majorHAnsi" w:cstheme="majorHAnsi"/>
+          <w:color w:val="000000"/>
+          <w:sz w:val="24"/>
+          <w:szCs w:val="24"/>
+          <w:lang w:eastAsia="en-IE"/>
+        </w:rPr>
+      </w:pPr>
+      <w:r>
+        <w:rPr>
+          <w:rFonts w:asciiTheme="majorHAnsi" w:eastAsia="Times New Roman" w:hAnsiTheme="majorHAnsi" w:cstheme="majorHAnsi"/>
+          <w:b/>
+          <w:bCs/>
+          <w:color w:val="000000"/>
+          <w:sz w:val="24"/>
+          <w:szCs w:val="24"/>
+          <w:lang w:eastAsia="en-IE"/>
+        </w:rPr>
+        <w:t>Restart Your Computer:</w:t>
+      </w:r>
+    </w:p>
+    <w:p>
+      <w:pPr>
+        <w:pStyle w:val="ListParagraph"/>
+        <w:numPr>
+          <w:ilvl w:val="1"/>
+          <w:numId w:val="6"/>
+        </w:numPr>
+        <w:shd w:val="clear" w:color="auto" w:fill="FFFFFF"/>
+        <w:textAlignment w:val="baseline"/>
+        <w:rPr>
+          <w:rFonts w:asciiTheme="majorHAnsi" w:eastAsia="Times New Roman" w:hAnsiTheme="majorHAnsi" w:cstheme="majorHAnsi"/>
+          <w:color w:val="000000"/>
+          <w:sz w:val="24"/>
+          <w:szCs w:val="24"/>
+          <w:lang w:eastAsia="en-IE"/>
+        </w:rPr>
+      </w:pPr>
+      <w:r>
+        <w:rPr>
+          <w:rFonts w:asciiTheme="majorHAnsi" w:eastAsia="Times New Roman" w:hAnsiTheme="majorHAnsi" w:cstheme="majorHAnsi"/>
+          <w:color w:val="000000"/>
+          <w:sz w:val="24"/>
+          <w:szCs w:val="24"/>
+          <w:lang w:eastAsia="en-IE"/>
+        </w:rPr>
+        <w:t xml:space="preserve">As your computer restarts, press the key to enter BIOS setup. This key is often displayed during the boot process and might be </w:t>
+      </w:r>
+      <w:r>
+        <w:rPr>
+          <w:rFonts w:asciiTheme="majorHAnsi" w:eastAsia="Times New Roman" w:hAnsiTheme="majorHAnsi" w:cstheme="majorHAnsi"/>
+          <w:b/>
+          <w:bCs/>
+          <w:color w:val="000000"/>
+          <w:sz w:val="24"/>
+          <w:szCs w:val="24"/>
+          <w:lang w:eastAsia="en-IE"/>
+        </w:rPr>
+        <w:t>Del</w:t>
+      </w:r>
+      <w:r>
+        <w:rPr>
+          <w:rFonts w:asciiTheme="majorHAnsi" w:eastAsia="Times New Roman" w:hAnsiTheme="majorHAnsi" w:cstheme="majorHAnsi"/>
+          <w:color w:val="000000"/>
+          <w:sz w:val="24"/>
+          <w:szCs w:val="24"/>
+          <w:lang w:eastAsia="en-IE"/>
+        </w:rPr>
+        <w:t xml:space="preserve">, </w:t>
+      </w:r>
+      <w:r>
+        <w:rPr>
+          <w:rFonts w:asciiTheme="majorHAnsi" w:eastAsia="Times New Roman" w:hAnsiTheme="majorHAnsi" w:cstheme="majorHAnsi"/>
+          <w:b/>
+          <w:bCs/>
+          <w:color w:val="000000"/>
+          <w:sz w:val="24"/>
+          <w:szCs w:val="24"/>
+          <w:lang w:eastAsia="en-IE"/>
+        </w:rPr>
+        <w:t>F2</w:t>
+      </w:r>
+      <w:r>
+        <w:rPr>
+          <w:rFonts w:asciiTheme="majorHAnsi" w:eastAsia="Times New Roman" w:hAnsiTheme="majorHAnsi" w:cstheme="majorHAnsi"/>
+          <w:color w:val="000000"/>
+          <w:sz w:val="24"/>
+          <w:szCs w:val="24"/>
+          <w:lang w:eastAsia="en-IE"/>
+        </w:rPr>
+        <w:t xml:space="preserve">, </w:t>
+      </w:r>
+      <w:r>
+        <w:rPr>
+          <w:rFonts w:asciiTheme="majorHAnsi" w:eastAsia="Times New Roman" w:hAnsiTheme="majorHAnsi" w:cstheme="majorHAnsi"/>
+          <w:b/>
+          <w:bCs/>
+          <w:color w:val="000000"/>
+          <w:sz w:val="24"/>
+          <w:szCs w:val="24"/>
+          <w:lang w:eastAsia="en-IE"/>
+        </w:rPr>
+        <w:t>F10</w:t>
+      </w:r>
+      <w:r>
+        <w:rPr>
+          <w:rFonts w:asciiTheme="majorHAnsi" w:eastAsia="Times New Roman" w:hAnsiTheme="majorHAnsi" w:cstheme="majorHAnsi"/>
+          <w:color w:val="000000"/>
+          <w:sz w:val="24"/>
+          <w:szCs w:val="24"/>
+          <w:lang w:eastAsia="en-IE"/>
+        </w:rPr>
+        <w:t xml:space="preserve">, or </w:t>
+      </w:r>
+      <w:r>
+        <w:rPr>
+          <w:rFonts w:asciiTheme="majorHAnsi" w:eastAsia="Times New Roman" w:hAnsiTheme="majorHAnsi" w:cstheme="majorHAnsi"/>
+          <w:b/>
+          <w:bCs/>
+          <w:color w:val="000000"/>
+          <w:sz w:val="24"/>
+          <w:szCs w:val="24"/>
+          <w:lang w:eastAsia="en-IE"/>
+        </w:rPr>
+        <w:t>Esc</w:t>
+      </w:r>
+      <w:r>
+        <w:rPr>
+          <w:rFonts w:asciiTheme="majorHAnsi" w:eastAsia="Times New Roman" w:hAnsiTheme="majorHAnsi" w:cstheme="majorHAnsi"/>
+          <w:color w:val="000000"/>
+          <w:sz w:val="24"/>
+          <w:szCs w:val="24"/>
+          <w:lang w:eastAsia="en-IE"/>
+        </w:rPr>
+        <w:t>, depending on your motherboard manufacturer.</w:t>
+      </w:r>
+    </w:p>
+    <w:p>
+      <w:pPr>
+        <w:pStyle w:val="ListParagraph"/>
+        <w:numPr>
+          <w:ilvl w:val="0"/>
+          <w:numId w:val="6"/>
+        </w:numPr>
+        <w:shd w:val="clear" w:color="auto" w:fill="FFFFFF"/>
+        <w:textAlignment w:val="baseline"/>
+        <w:rPr>
+          <w:rFonts w:asciiTheme="majorHAnsi" w:eastAsia="Times New Roman" w:hAnsiTheme="majorHAnsi" w:cstheme="majorHAnsi"/>
+          <w:color w:val="000000"/>
+          <w:sz w:val="24"/>
+          <w:szCs w:val="24"/>
+          <w:lang w:eastAsia="en-IE"/>
+        </w:rPr>
+      </w:pPr>
+      <w:r>
+        <w:rPr>
+          <w:rFonts w:asciiTheme="majorHAnsi" w:eastAsia="Times New Roman" w:hAnsiTheme="majorHAnsi" w:cstheme="majorHAnsi"/>
+          <w:b/>
+          <w:bCs/>
+          <w:color w:val="000000"/>
+          <w:sz w:val="24"/>
+          <w:szCs w:val="24"/>
+          <w:lang w:eastAsia="en-IE"/>
+        </w:rPr>
+        <w:t>Find the Virtualization Settings:</w:t>
+      </w:r>
+    </w:p>
+    <w:p>
+      <w:pPr>
+        <w:pStyle w:val="ListParagraph"/>
+        <w:numPr>
+          <w:ilvl w:val="1"/>
+          <w:numId w:val="6"/>
+        </w:numPr>
+        <w:shd w:val="clear" w:color="auto" w:fill="FFFFFF"/>
+        <w:textAlignment w:val="baseline"/>
+        <w:rPr>
+          <w:rFonts w:asciiTheme="majorHAnsi" w:eastAsia="Times New Roman" w:hAnsiTheme="majorHAnsi" w:cstheme="majorHAnsi"/>
+          <w:color w:val="000000"/>
+          <w:sz w:val="24"/>
+          <w:szCs w:val="24"/>
+          <w:lang w:eastAsia="en-IE"/>
+        </w:rPr>
+      </w:pPr>
+      <w:r>
+        <w:rPr>
+          <w:rFonts w:asciiTheme="majorHAnsi" w:eastAsia="Times New Roman" w:hAnsiTheme="majorHAnsi" w:cstheme="majorHAnsi"/>
+          <w:color w:val="000000"/>
+          <w:sz w:val="24"/>
+          <w:szCs w:val="24"/>
+          <w:lang w:eastAsia="en-IE"/>
+        </w:rPr>
+        <w:t xml:space="preserve">Once in the BIOS, look for the virtualization settings. These can typically be found under tabs like </w:t>
+      </w:r>
+      <w:r>
+        <w:rPr>
+          <w:rFonts w:asciiTheme="majorHAnsi" w:eastAsia="Times New Roman" w:hAnsiTheme="majorHAnsi" w:cstheme="majorHAnsi"/>
+          <w:b/>
+          <w:bCs/>
+          <w:color w:val="000000"/>
+          <w:sz w:val="24"/>
+          <w:szCs w:val="24"/>
+          <w:lang w:eastAsia="en-IE"/>
+        </w:rPr>
+        <w:t>Advanced</w:t>
+      </w:r>
+      <w:r>
+        <w:rPr>
+          <w:rFonts w:asciiTheme="majorHAnsi" w:eastAsia="Times New Roman" w:hAnsiTheme="majorHAnsi" w:cstheme="majorHAnsi"/>
+          <w:color w:val="000000"/>
+          <w:sz w:val="24"/>
+          <w:szCs w:val="24"/>
+          <w:lang w:eastAsia="en-IE"/>
+        </w:rPr>
+        <w:t xml:space="preserve">, </w:t>
+      </w:r>
+      <w:r>
+        <w:rPr>
+          <w:rFonts w:asciiTheme="majorHAnsi" w:eastAsia="Times New Roman" w:hAnsiTheme="majorHAnsi" w:cstheme="majorHAnsi"/>
+          <w:b/>
+          <w:bCs/>
+          <w:color w:val="000000"/>
+          <w:sz w:val="24"/>
+          <w:szCs w:val="24"/>
+          <w:lang w:eastAsia="en-IE"/>
+        </w:rPr>
+        <w:t>Processor</w:t>
+      </w:r>
+      <w:r>
+        <w:rPr>
+          <w:rFonts w:asciiTheme="majorHAnsi" w:eastAsia="Times New Roman" w:hAnsiTheme="majorHAnsi" w:cstheme="majorHAnsi"/>
+          <w:color w:val="000000"/>
+          <w:sz w:val="24"/>
+          <w:szCs w:val="24"/>
+          <w:lang w:eastAsia="en-IE"/>
+        </w:rPr>
+        <w:t xml:space="preserve">, </w:t>
+      </w:r>
+      <w:r>
+        <w:rPr>
+          <w:rFonts w:asciiTheme="majorHAnsi" w:eastAsia="Times New Roman" w:hAnsiTheme="majorHAnsi" w:cstheme="majorHAnsi"/>
+          <w:b/>
+          <w:bCs/>
+          <w:color w:val="000000"/>
+          <w:sz w:val="24"/>
+          <w:szCs w:val="24"/>
+          <w:lang w:eastAsia="en-IE"/>
+        </w:rPr>
+        <w:t>Security</w:t>
+      </w:r>
+      <w:r>
+        <w:rPr>
+          <w:rFonts w:asciiTheme="majorHAnsi" w:eastAsia="Times New Roman" w:hAnsiTheme="majorHAnsi" w:cstheme="majorHAnsi"/>
+          <w:color w:val="000000"/>
+          <w:sz w:val="24"/>
+          <w:szCs w:val="24"/>
+          <w:lang w:eastAsia="en-IE"/>
+        </w:rPr>
+        <w:t xml:space="preserve">, or </w:t>
+      </w:r>
+      <w:r>
+        <w:rPr>
+          <w:rFonts w:asciiTheme="majorHAnsi" w:eastAsia="Times New Roman" w:hAnsiTheme="majorHAnsi" w:cstheme="majorHAnsi"/>
+          <w:b/>
+          <w:bCs/>
+          <w:color w:val="000000"/>
+          <w:sz w:val="24"/>
+          <w:szCs w:val="24"/>
+          <w:lang w:eastAsia="en-IE"/>
+        </w:rPr>
+        <w:t>System Configuration</w:t>
+      </w:r>
+      <w:r>
+        <w:rPr>
+          <w:rFonts w:asciiTheme="majorHAnsi" w:eastAsia="Times New Roman" w:hAnsiTheme="majorHAnsi" w:cstheme="majorHAnsi"/>
+          <w:color w:val="000000"/>
+          <w:sz w:val="24"/>
+          <w:szCs w:val="24"/>
+          <w:lang w:eastAsia="en-IE"/>
+        </w:rPr>
+        <w:t>.</w:t>
+      </w:r>
+    </w:p>
+    <w:p>
+      <w:pPr>
+        <w:pStyle w:val="ListParagraph"/>
+        <w:numPr>
+          <w:ilvl w:val="1"/>
+          <w:numId w:val="6"/>
+        </w:numPr>
+        <w:shd w:val="clear" w:color="auto" w:fill="FFFFFF"/>
+        <w:textAlignment w:val="baseline"/>
+        <w:rPr>
+          <w:rFonts w:asciiTheme="majorHAnsi" w:eastAsia="Times New Roman" w:hAnsiTheme="majorHAnsi" w:cstheme="majorHAnsi"/>
+          <w:color w:val="000000"/>
+          <w:sz w:val="24"/>
+          <w:szCs w:val="24"/>
+          <w:lang w:eastAsia="en-IE"/>
+        </w:rPr>
+      </w:pPr>
+      <w:r>
+        <w:rPr>
+          <w:rFonts w:asciiTheme="majorHAnsi" w:eastAsia="Times New Roman" w:hAnsiTheme="majorHAnsi" w:cstheme="majorHAnsi"/>
+          <w:color w:val="000000"/>
+          <w:sz w:val="24"/>
+          <w:szCs w:val="24"/>
+          <w:lang w:eastAsia="en-IE"/>
+        </w:rPr>
+        <w:t xml:space="preserve">The option to enable Intel Virtualization Technology might be listed as </w:t>
+      </w:r>
+      <w:r>
+        <w:rPr>
+          <w:rFonts w:asciiTheme="majorHAnsi" w:eastAsia="Times New Roman" w:hAnsiTheme="majorHAnsi" w:cstheme="majorHAnsi"/>
+          <w:b/>
+          <w:bCs/>
+          <w:color w:val="000000"/>
+          <w:sz w:val="24"/>
+          <w:szCs w:val="24"/>
+          <w:lang w:eastAsia="en-IE"/>
+        </w:rPr>
+        <w:t>VT-x</w:t>
+      </w:r>
+      <w:r>
+        <w:rPr>
+          <w:rFonts w:asciiTheme="majorHAnsi" w:eastAsia="Times New Roman" w:hAnsiTheme="majorHAnsi" w:cstheme="majorHAnsi"/>
+          <w:color w:val="000000"/>
+          <w:sz w:val="24"/>
+          <w:szCs w:val="24"/>
+          <w:lang w:eastAsia="en-IE"/>
+        </w:rPr>
+        <w:t xml:space="preserve">, </w:t>
+      </w:r>
+      <w:r>
+        <w:rPr>
+          <w:rFonts w:asciiTheme="majorHAnsi" w:eastAsia="Times New Roman" w:hAnsiTheme="majorHAnsi" w:cstheme="majorHAnsi"/>
+          <w:b/>
+          <w:bCs/>
+          <w:color w:val="000000"/>
+          <w:sz w:val="24"/>
+          <w:szCs w:val="24"/>
+          <w:lang w:eastAsia="en-IE"/>
+        </w:rPr>
+        <w:t>Intel VT-x</w:t>
+      </w:r>
+      <w:r>
+        <w:rPr>
+          <w:rFonts w:asciiTheme="majorHAnsi" w:eastAsia="Times New Roman" w:hAnsiTheme="majorHAnsi" w:cstheme="majorHAnsi"/>
+          <w:color w:val="000000"/>
+          <w:sz w:val="24"/>
+          <w:szCs w:val="24"/>
+          <w:lang w:eastAsia="en-IE"/>
+        </w:rPr>
+        <w:t xml:space="preserve">, </w:t>
+      </w:r>
+      <w:r>
+        <w:rPr>
+          <w:rFonts w:asciiTheme="majorHAnsi" w:eastAsia="Times New Roman" w:hAnsiTheme="majorHAnsi" w:cstheme="majorHAnsi"/>
+          <w:b/>
+          <w:bCs/>
+          <w:color w:val="000000"/>
+          <w:sz w:val="24"/>
+          <w:szCs w:val="24"/>
+          <w:lang w:eastAsia="en-IE"/>
+        </w:rPr>
+        <w:t>Virtualization Extensions</w:t>
+      </w:r>
+      <w:r>
+        <w:rPr>
+          <w:rFonts w:asciiTheme="majorHAnsi" w:eastAsia="Times New Roman" w:hAnsiTheme="majorHAnsi" w:cstheme="majorHAnsi"/>
+          <w:color w:val="000000"/>
+          <w:sz w:val="24"/>
+          <w:szCs w:val="24"/>
+          <w:lang w:eastAsia="en-IE"/>
+        </w:rPr>
+        <w:t xml:space="preserve">, </w:t>
+      </w:r>
+      <w:r>
+        <w:rPr>
+          <w:rFonts w:asciiTheme="majorHAnsi" w:eastAsia="Times New Roman" w:hAnsiTheme="majorHAnsi" w:cstheme="majorHAnsi"/>
+          <w:b/>
+          <w:bCs/>
+          <w:color w:val="000000"/>
+          <w:sz w:val="24"/>
+          <w:szCs w:val="24"/>
+          <w:lang w:eastAsia="en-IE"/>
+        </w:rPr>
+        <w:t>Vanderpool</w:t>
+      </w:r>
+      <w:r>
+        <w:rPr>
+          <w:rFonts w:asciiTheme="majorHAnsi" w:eastAsia="Times New Roman" w:hAnsiTheme="majorHAnsi" w:cstheme="majorHAnsi"/>
+          <w:color w:val="000000"/>
+          <w:sz w:val="24"/>
+          <w:szCs w:val="24"/>
+          <w:lang w:eastAsia="en-IE"/>
+        </w:rPr>
+        <w:t>, or something similar.</w:t>
+      </w:r>
+    </w:p>
+    <w:p>
+      <w:pPr>
+        <w:pStyle w:val="ListParagraph"/>
+        <w:numPr>
+          <w:ilvl w:val="0"/>
+          <w:numId w:val="6"/>
+        </w:numPr>
+        <w:shd w:val="clear" w:color="auto" w:fill="FFFFFF"/>
+        <w:textAlignment w:val="baseline"/>
+        <w:rPr>
+          <w:rFonts w:asciiTheme="majorHAnsi" w:eastAsia="Times New Roman" w:hAnsiTheme="majorHAnsi" w:cstheme="majorHAnsi"/>
+          <w:color w:val="000000"/>
+          <w:sz w:val="24"/>
+          <w:szCs w:val="24"/>
+          <w:lang w:eastAsia="en-IE"/>
+        </w:rPr>
+      </w:pPr>
+      <w:r>
+        <w:rPr>
+          <w:rFonts w:asciiTheme="majorHAnsi" w:eastAsia="Times New Roman" w:hAnsiTheme="majorHAnsi" w:cstheme="majorHAnsi"/>
+          <w:b/>
+          <w:bCs/>
+          <w:color w:val="000000"/>
+          <w:sz w:val="24"/>
+          <w:szCs w:val="24"/>
+          <w:lang w:eastAsia="en-IE"/>
+        </w:rPr>
+        <w:t>Enable VT-x:</w:t>
+      </w:r>
+    </w:p>
+    <w:p>
+      <w:pPr>
+        <w:pStyle w:val="ListParagraph"/>
+        <w:numPr>
+          <w:ilvl w:val="1"/>
+          <w:numId w:val="6"/>
+        </w:numPr>
+        <w:shd w:val="clear" w:color="auto" w:fill="FFFFFF"/>
+        <w:textAlignment w:val="baseline"/>
+        <w:rPr>
+          <w:rFonts w:asciiTheme="majorHAnsi" w:eastAsia="Times New Roman" w:hAnsiTheme="majorHAnsi" w:cstheme="majorHAnsi"/>
+          <w:color w:val="000000"/>
+          <w:sz w:val="24"/>
+          <w:szCs w:val="24"/>
+          <w:lang w:eastAsia="en-IE"/>
+        </w:rPr>
+      </w:pPr>
+      <w:r>
+        <w:rPr>
+          <w:rFonts w:asciiTheme="majorHAnsi" w:eastAsia="Times New Roman" w:hAnsiTheme="majorHAnsi" w:cstheme="majorHAnsi"/>
+          <w:color w:val="000000"/>
+          <w:sz w:val="24"/>
+          <w:szCs w:val="24"/>
+          <w:lang w:eastAsia="en-IE"/>
+        </w:rPr>
+        <w:t xml:space="preserve">Select the VT-x option and change it to </w:t>
+      </w:r>
+      <w:r>
+        <w:rPr>
+          <w:rFonts w:asciiTheme="majorHAnsi" w:eastAsia="Times New Roman" w:hAnsiTheme="majorHAnsi" w:cstheme="majorHAnsi"/>
+          <w:b/>
+          <w:bCs/>
+          <w:color w:val="000000"/>
+          <w:sz w:val="24"/>
+          <w:szCs w:val="24"/>
+          <w:lang w:eastAsia="en-IE"/>
+        </w:rPr>
+        <w:t>Enabled</w:t>
+      </w:r>
+      <w:r>
+        <w:rPr>
+          <w:rFonts w:asciiTheme="majorHAnsi" w:eastAsia="Times New Roman" w:hAnsiTheme="majorHAnsi" w:cstheme="majorHAnsi"/>
+          <w:color w:val="000000"/>
+          <w:sz w:val="24"/>
+          <w:szCs w:val="24"/>
+          <w:lang w:eastAsia="en-IE"/>
+        </w:rPr>
+        <w:t xml:space="preserve"> or </w:t>
+      </w:r>
+      <w:r>
+        <w:rPr>
+          <w:rFonts w:asciiTheme="majorHAnsi" w:eastAsia="Times New Roman" w:hAnsiTheme="majorHAnsi" w:cstheme="majorHAnsi"/>
+          <w:b/>
+          <w:bCs/>
+          <w:color w:val="000000"/>
+          <w:sz w:val="24"/>
+          <w:szCs w:val="24"/>
+          <w:lang w:eastAsia="en-IE"/>
+        </w:rPr>
+        <w:t>On</w:t>
+      </w:r>
+      <w:r>
+        <w:rPr>
+          <w:rFonts w:asciiTheme="majorHAnsi" w:eastAsia="Times New Roman" w:hAnsiTheme="majorHAnsi" w:cstheme="majorHAnsi"/>
+          <w:color w:val="000000"/>
+          <w:sz w:val="24"/>
+          <w:szCs w:val="24"/>
+          <w:lang w:eastAsia="en-IE"/>
+        </w:rPr>
+        <w:t>.</w:t>
+      </w:r>
+    </w:p>
+    <w:p>
+      <w:pPr>
+        <w:pStyle w:val="ListParagraph"/>
+        <w:numPr>
+          <w:ilvl w:val="0"/>
+          <w:numId w:val="6"/>
+        </w:numPr>
+        <w:shd w:val="clear" w:color="auto" w:fill="FFFFFF"/>
+        <w:textAlignment w:val="baseline"/>
+        <w:rPr>
+          <w:rFonts w:asciiTheme="majorHAnsi" w:eastAsia="Times New Roman" w:hAnsiTheme="majorHAnsi" w:cstheme="majorHAnsi"/>
+          <w:color w:val="000000"/>
+          <w:sz w:val="24"/>
+          <w:szCs w:val="24"/>
+          <w:lang w:eastAsia="en-IE"/>
+        </w:rPr>
+      </w:pPr>
+      <w:r>
+        <w:rPr>
+          <w:rFonts w:asciiTheme="majorHAnsi" w:eastAsia="Times New Roman" w:hAnsiTheme="majorHAnsi" w:cstheme="majorHAnsi"/>
+          <w:b/>
+          <w:bCs/>
+          <w:color w:val="000000"/>
+          <w:sz w:val="24"/>
+          <w:szCs w:val="24"/>
+          <w:lang w:eastAsia="en-IE"/>
+        </w:rPr>
+        <w:t>Save and Exit:</w:t>
+      </w:r>
+    </w:p>
+    <w:p>
+      <w:pPr>
+        <w:pStyle w:val="ListParagraph"/>
+        <w:numPr>
+          <w:ilvl w:val="1"/>
+          <w:numId w:val="6"/>
+        </w:numPr>
+        <w:shd w:val="clear" w:color="auto" w:fill="FFFFFF"/>
+        <w:textAlignment w:val="baseline"/>
+        <w:rPr>
+          <w:rFonts w:asciiTheme="majorHAnsi" w:eastAsia="Times New Roman" w:hAnsiTheme="majorHAnsi" w:cstheme="majorHAnsi"/>
+          <w:color w:val="000000"/>
+          <w:sz w:val="24"/>
+          <w:szCs w:val="24"/>
+          <w:lang w:eastAsia="en-IE"/>
+        </w:rPr>
+      </w:pPr>
+      <w:r>
+        <w:rPr>
+          <w:rFonts w:asciiTheme="majorHAnsi" w:eastAsia="Times New Roman" w:hAnsiTheme="majorHAnsi" w:cstheme="majorHAnsi"/>
+          <w:color w:val="000000"/>
+          <w:sz w:val="24"/>
+          <w:szCs w:val="24"/>
+          <w:lang w:eastAsia="en-IE"/>
+        </w:rPr>
+        <w:t xml:space="preserve">Save your changes and exit the BIOS. This is usually done by pressing </w:t>
+      </w:r>
+      <w:r>
+        <w:rPr>
+          <w:rFonts w:asciiTheme="majorHAnsi" w:eastAsia="Times New Roman" w:hAnsiTheme="majorHAnsi" w:cstheme="majorHAnsi"/>
+          <w:b/>
+          <w:bCs/>
+          <w:color w:val="000000"/>
+          <w:sz w:val="24"/>
+          <w:szCs w:val="24"/>
+          <w:lang w:eastAsia="en-IE"/>
+        </w:rPr>
+        <w:t>F10</w:t>
+      </w:r>
+      <w:r>
+        <w:rPr>
+          <w:rFonts w:asciiTheme="majorHAnsi" w:eastAsia="Times New Roman" w:hAnsiTheme="majorHAnsi" w:cstheme="majorHAnsi"/>
+          <w:color w:val="000000"/>
+          <w:sz w:val="24"/>
+          <w:szCs w:val="24"/>
+          <w:lang w:eastAsia="en-IE"/>
+        </w:rPr>
+        <w:t xml:space="preserve"> and then selecting </w:t>
+      </w:r>
+      <w:r>
+        <w:rPr>
+          <w:rFonts w:asciiTheme="majorHAnsi" w:eastAsia="Times New Roman" w:hAnsiTheme="majorHAnsi" w:cstheme="majorHAnsi"/>
+          <w:b/>
+          <w:bCs/>
+          <w:color w:val="000000"/>
+          <w:sz w:val="24"/>
+          <w:szCs w:val="24"/>
+          <w:lang w:eastAsia="en-IE"/>
+        </w:rPr>
+        <w:t>Yes</w:t>
+      </w:r>
+      <w:r>
+        <w:rPr>
+          <w:rFonts w:asciiTheme="majorHAnsi" w:eastAsia="Times New Roman" w:hAnsiTheme="majorHAnsi" w:cstheme="majorHAnsi"/>
+          <w:color w:val="000000"/>
+          <w:sz w:val="24"/>
+          <w:szCs w:val="24"/>
+          <w:lang w:eastAsia="en-IE"/>
+        </w:rPr>
+        <w:t xml:space="preserve"> to confirm.</w:t>
+      </w:r>
+    </w:p>
+    <w:p>
+      <w:pPr>
+        <w:pStyle w:val="ListParagraph"/>
+        <w:numPr>
+          <w:ilvl w:val="1"/>
+          <w:numId w:val="6"/>
+        </w:numPr>
+        <w:shd w:val="clear" w:color="auto" w:fill="FFFFFF"/>
+        <w:textAlignment w:val="baseline"/>
+        <w:rPr>
+          <w:rFonts w:asciiTheme="majorHAnsi" w:eastAsia="Times New Roman" w:hAnsiTheme="majorHAnsi" w:cstheme="majorHAnsi"/>
+          <w:color w:val="000000"/>
+          <w:sz w:val="24"/>
+          <w:szCs w:val="24"/>
+          <w:lang w:eastAsia="en-IE"/>
+        </w:rPr>
+      </w:pPr>
+      <w:r>
+        <w:rPr>
+          <w:rFonts w:asciiTheme="majorHAnsi" w:eastAsia="Times New Roman" w:hAnsiTheme="majorHAnsi" w:cstheme="majorHAnsi"/>
+          <w:color w:val="000000"/>
+          <w:sz w:val="24"/>
+          <w:szCs w:val="24"/>
+          <w:lang w:eastAsia="en-IE"/>
+        </w:rPr>
+        <w:t>Your computer will restart with VT-x enabled.</w:t>
+      </w:r>
+    </w:p>
+    <w:p>
+      <w:pPr>
+        <w:pStyle w:val="Heading2"/>
+        <w:rPr>
+          <w:rFonts w:eastAsia="Times New Roman"/>
+          <w:sz w:val="28"/>
+          <w:szCs w:val="28"/>
+          <w:lang w:eastAsia="en-IE"/>
+        </w:rPr>
+      </w:pPr>
+      <w:bookmarkStart w:id="1" w:name="_Q2_The_cloud"/>
+      <w:bookmarkEnd w:id="1"/>
+      <w:r>
+        <w:rPr>
+          <w:rFonts w:eastAsia="Times New Roman"/>
+          <w:sz w:val="28"/>
+          <w:szCs w:val="28"/>
+          <w:lang w:eastAsia="en-IE"/>
+        </w:rPr>
+        <w:lastRenderedPageBreak/>
+        <w:t xml:space="preserve">Q2 </w:t>
+      </w:r>
+      <w:r>
+        <w:rPr>
+          <w:rFonts w:eastAsia="Times New Roman"/>
+          <w:sz w:val="28"/>
+          <w:szCs w:val="28"/>
+          <w:lang w:eastAsia="en-IE"/>
+        </w:rPr>
+        <w:t>The cloud is almost everywhere in our lives now. What do you think are the fundamental reasons behind its success? Name three pros and three cons of cloud.</w:t>
+      </w:r>
+    </w:p>
+    <w:p>
+      <w:pPr>
+        <w:pStyle w:val="ListParagraph"/>
+        <w:shd w:val="clear" w:color="auto" w:fill="FFFFFF"/>
+        <w:spacing w:after="0" w:line="240" w:lineRule="auto"/>
+        <w:textAlignment w:val="baseline"/>
+        <w:rPr>
+          <w:rFonts w:ascii="Times New Roman" w:eastAsia="Times New Roman" w:hAnsi="Times New Roman" w:cs="Times New Roman"/>
+          <w:color w:val="000000"/>
+          <w:sz w:val="24"/>
+          <w:szCs w:val="24"/>
+          <w:lang w:eastAsia="en-IE"/>
+        </w:rPr>
+      </w:pPr>
+    </w:p>
+    <w:p>
+      <w:pPr>
+        <w:rPr>
+          <w:rFonts w:ascii="Times New Roman" w:eastAsia="Times New Roman" w:hAnsi="Times New Roman" w:cs="Times New Roman"/>
+          <w:color w:val="000000"/>
+          <w:sz w:val="28"/>
+          <w:szCs w:val="28"/>
+          <w:lang w:eastAsia="en-IE"/>
+        </w:rPr>
+      </w:pPr>
+      <w:r>
+        <w:rPr>
+          <w:rFonts w:ascii="Times New Roman" w:eastAsia="Times New Roman" w:hAnsi="Times New Roman" w:cs="Times New Roman"/>
+          <w:b/>
+          <w:bCs/>
+          <w:color w:val="000000"/>
+          <w:sz w:val="28"/>
+          <w:szCs w:val="28"/>
+          <w:lang w:eastAsia="en-IE"/>
+        </w:rPr>
+        <w:t>Answer:</w:t>
+      </w:r>
+      <w:r>
+        <w:rPr>
+          <w:rFonts w:ascii="Times New Roman" w:eastAsia="Times New Roman" w:hAnsi="Times New Roman" w:cs="Times New Roman"/>
+          <w:color w:val="000000"/>
+          <w:sz w:val="28"/>
+          <w:szCs w:val="28"/>
+          <w:lang w:eastAsia="en-IE"/>
+        </w:rPr>
+        <w:t xml:space="preserve"> </w:t>
+      </w:r>
+    </w:p>
+    <w:p>
+      <w:pPr>
+        <w:ind w:left="360"/>
+        <w:rPr>
+          <w:rFonts w:ascii="Times New Roman" w:eastAsia="Times New Roman" w:hAnsi="Times New Roman" w:cs="Times New Roman"/>
+          <w:color w:val="000000"/>
+          <w:sz w:val="24"/>
+          <w:szCs w:val="24"/>
+          <w:lang w:eastAsia="en-IE"/>
+        </w:rPr>
+      </w:pPr>
+      <w:r>
+        <w:rPr>
+          <w:rFonts w:ascii="Times New Roman" w:eastAsia="Times New Roman" w:hAnsi="Times New Roman" w:cs="Times New Roman"/>
+          <w:color w:val="000000"/>
+          <w:sz w:val="24"/>
+          <w:szCs w:val="24"/>
+          <w:lang w:eastAsia="en-IE"/>
+        </w:rPr>
+        <w:t>The success of cloud computing can be attributed to several fundamental reasons, and its widespread adoption has transformed the way businesses and individuals manage and access computing resources.</w:t>
+      </w:r>
+    </w:p>
+    <w:p>
+      <w:pPr>
+        <w:ind w:left="360"/>
+        <w:jc w:val="center"/>
+        <w:rPr>
+          <w:rFonts w:ascii="Times New Roman" w:eastAsia="Times New Roman" w:hAnsi="Times New Roman" w:cs="Times New Roman"/>
+          <w:b/>
+          <w:bCs/>
+          <w:color w:val="000000"/>
+          <w:sz w:val="24"/>
+          <w:szCs w:val="24"/>
+          <w:lang w:eastAsia="en-IE"/>
+        </w:rPr>
+      </w:pPr>
+      <w:r>
+        <w:rPr>
+          <w:rFonts w:ascii="Times New Roman" w:eastAsia="Times New Roman" w:hAnsi="Times New Roman" w:cs="Times New Roman"/>
+          <w:b/>
+          <w:bCs/>
+          <w:color w:val="000000"/>
+          <w:sz w:val="24"/>
+          <w:szCs w:val="24"/>
+          <w:lang w:eastAsia="en-IE"/>
+        </w:rPr>
+        <w:t>Pros</w:t>
+      </w:r>
+    </w:p>
+    <w:p>
+      <w:pPr>
+        <w:ind w:left="360"/>
+        <w:rPr>
+          <w:rFonts w:ascii="Times New Roman" w:eastAsia="Times New Roman" w:hAnsi="Times New Roman" w:cs="Times New Roman"/>
+          <w:color w:val="000000"/>
+          <w:sz w:val="24"/>
+          <w:szCs w:val="24"/>
+          <w:u w:val="single"/>
+          <w:lang w:eastAsia="en-IE"/>
+        </w:rPr>
+      </w:pPr>
+      <w:r>
+        <w:rPr>
+          <w:rFonts w:ascii="Times New Roman" w:eastAsia="Times New Roman" w:hAnsi="Times New Roman" w:cs="Times New Roman"/>
+          <w:color w:val="000000"/>
+          <w:sz w:val="24"/>
+          <w:szCs w:val="24"/>
+          <w:u w:val="single"/>
+          <w:lang w:eastAsia="en-IE"/>
+        </w:rPr>
+        <w:t>Scalability and Flexibility:</w:t>
+      </w:r>
+    </w:p>
+    <w:p>
+      <w:pPr>
+        <w:ind w:left="360"/>
+        <w:rPr>
+          <w:rFonts w:ascii="Times New Roman" w:eastAsia="Times New Roman" w:hAnsi="Times New Roman" w:cs="Times New Roman"/>
+          <w:color w:val="000000"/>
+          <w:sz w:val="24"/>
+          <w:szCs w:val="24"/>
+          <w:lang w:eastAsia="en-IE"/>
+        </w:rPr>
+      </w:pPr>
+      <w:r>
+        <w:rPr>
+          <w:rFonts w:ascii="Times New Roman" w:eastAsia="Times New Roman" w:hAnsi="Times New Roman" w:cs="Times New Roman"/>
+          <w:color w:val="000000"/>
+          <w:sz w:val="24"/>
+          <w:szCs w:val="24"/>
+          <w:lang w:eastAsia="en-IE"/>
+        </w:rPr>
+        <w:t>Cloud services offer on-demand scalability, allowing users to easily scale up or down based on their computing needs. This flexibility is particularly advantageous for businesses with variable workloads, ensuring optimal resource utilization.</w:t>
+      </w:r>
+    </w:p>
+    <w:p>
+      <w:pPr>
+        <w:ind w:left="360"/>
+        <w:rPr>
+          <w:rFonts w:ascii="Times New Roman" w:eastAsia="Times New Roman" w:hAnsi="Times New Roman" w:cs="Times New Roman"/>
+          <w:color w:val="000000"/>
+          <w:sz w:val="24"/>
+          <w:szCs w:val="24"/>
+          <w:u w:val="single"/>
+          <w:lang w:eastAsia="en-IE"/>
+        </w:rPr>
+      </w:pPr>
+      <w:r>
+        <w:rPr>
+          <w:rFonts w:ascii="Times New Roman" w:eastAsia="Times New Roman" w:hAnsi="Times New Roman" w:cs="Times New Roman"/>
+          <w:color w:val="000000"/>
+          <w:sz w:val="24"/>
+          <w:szCs w:val="24"/>
+          <w:u w:val="single"/>
+          <w:lang w:eastAsia="en-IE"/>
+        </w:rPr>
+        <w:t>Cost-Efficiency:</w:t>
+      </w:r>
+    </w:p>
+    <w:p>
+      <w:pPr>
+        <w:ind w:left="360"/>
+        <w:rPr>
+          <w:rFonts w:ascii="Times New Roman" w:eastAsia="Times New Roman" w:hAnsi="Times New Roman" w:cs="Times New Roman"/>
+          <w:color w:val="000000"/>
+          <w:sz w:val="24"/>
+          <w:szCs w:val="24"/>
+          <w:lang w:eastAsia="en-IE"/>
+        </w:rPr>
+      </w:pPr>
+      <w:r>
+        <w:rPr>
+          <w:rFonts w:ascii="Times New Roman" w:eastAsia="Times New Roman" w:hAnsi="Times New Roman" w:cs="Times New Roman"/>
+          <w:color w:val="000000"/>
+          <w:sz w:val="24"/>
+          <w:szCs w:val="24"/>
+          <w:lang w:eastAsia="en-IE"/>
+        </w:rPr>
+        <w:t>Cloud computing eliminates the need for organizations to invest in and maintain expensive physical hardware. With a pay-as-you-go model, users only pay for the resources they consume, reducing upfront capital expenditures and optimizing operational costs.</w:t>
+      </w:r>
+    </w:p>
+    <w:p>
+      <w:pPr>
+        <w:ind w:left="360"/>
+        <w:rPr>
+          <w:rFonts w:ascii="Times New Roman" w:eastAsia="Times New Roman" w:hAnsi="Times New Roman" w:cs="Times New Roman"/>
+          <w:color w:val="000000"/>
+          <w:sz w:val="24"/>
+          <w:szCs w:val="24"/>
+          <w:u w:val="single"/>
+          <w:lang w:eastAsia="en-IE"/>
+        </w:rPr>
+      </w:pPr>
+      <w:r>
+        <w:rPr>
+          <w:rFonts w:ascii="Times New Roman" w:eastAsia="Times New Roman" w:hAnsi="Times New Roman" w:cs="Times New Roman"/>
+          <w:color w:val="000000"/>
+          <w:sz w:val="24"/>
+          <w:szCs w:val="24"/>
+          <w:u w:val="single"/>
+          <w:lang w:eastAsia="en-IE"/>
+        </w:rPr>
+        <w:t>Accessibility and Collaboration:</w:t>
+      </w:r>
+    </w:p>
+    <w:p>
+      <w:pPr>
+        <w:ind w:left="360"/>
+        <w:rPr>
+          <w:rFonts w:ascii="Times New Roman" w:eastAsia="Times New Roman" w:hAnsi="Times New Roman" w:cs="Times New Roman"/>
+          <w:color w:val="000000"/>
+          <w:sz w:val="24"/>
+          <w:szCs w:val="24"/>
+          <w:lang w:eastAsia="en-IE"/>
+        </w:rPr>
+      </w:pPr>
+      <w:r>
+        <w:rPr>
+          <w:rFonts w:ascii="Times New Roman" w:eastAsia="Times New Roman" w:hAnsi="Times New Roman" w:cs="Times New Roman"/>
+          <w:color w:val="000000"/>
+          <w:sz w:val="24"/>
+          <w:szCs w:val="24"/>
+          <w:lang w:eastAsia="en-IE"/>
+        </w:rPr>
+        <w:t>Cloud services provide ubiquitous access to data and applications, enabling users to work from anywhere with an internet connection. This fosters collaboration among teams, allowing them to share and collaborate on documents and projects in real-time.</w:t>
+      </w:r>
+    </w:p>
+    <w:p>
+      <w:pPr>
+        <w:ind w:left="360"/>
+        <w:jc w:val="center"/>
+        <w:rPr>
+          <w:rFonts w:ascii="Times New Roman" w:eastAsia="Times New Roman" w:hAnsi="Times New Roman" w:cs="Times New Roman"/>
+          <w:b/>
+          <w:bCs/>
+          <w:color w:val="000000"/>
+          <w:sz w:val="24"/>
+          <w:szCs w:val="24"/>
+          <w:lang w:eastAsia="en-IE"/>
+        </w:rPr>
+      </w:pPr>
+      <w:r>
+        <w:rPr>
+          <w:rFonts w:ascii="Times New Roman" w:eastAsia="Times New Roman" w:hAnsi="Times New Roman" w:cs="Times New Roman"/>
+          <w:b/>
+          <w:bCs/>
+          <w:color w:val="000000"/>
+          <w:sz w:val="24"/>
+          <w:szCs w:val="24"/>
+          <w:lang w:eastAsia="en-IE"/>
+        </w:rPr>
+        <w:t>Cons</w:t>
+      </w:r>
+    </w:p>
+    <w:p>
+      <w:pPr>
+        <w:ind w:left="360"/>
+        <w:rPr>
+          <w:rFonts w:ascii="Times New Roman" w:eastAsia="Times New Roman" w:hAnsi="Times New Roman" w:cs="Times New Roman"/>
+          <w:color w:val="000000"/>
+          <w:sz w:val="24"/>
+          <w:szCs w:val="24"/>
+          <w:u w:val="single"/>
+          <w:lang w:eastAsia="en-IE"/>
+        </w:rPr>
+      </w:pPr>
+      <w:r>
+        <w:rPr>
+          <w:rFonts w:ascii="Times New Roman" w:eastAsia="Times New Roman" w:hAnsi="Times New Roman" w:cs="Times New Roman"/>
+          <w:color w:val="000000"/>
+          <w:sz w:val="24"/>
+          <w:szCs w:val="24"/>
+          <w:u w:val="single"/>
+          <w:lang w:eastAsia="en-IE"/>
+        </w:rPr>
+        <w:t>Security Concerns:</w:t>
+      </w:r>
+    </w:p>
+    <w:p>
+      <w:pPr>
+        <w:ind w:left="360"/>
+        <w:rPr>
+          <w:rFonts w:ascii="Times New Roman" w:eastAsia="Times New Roman" w:hAnsi="Times New Roman" w:cs="Times New Roman"/>
+          <w:color w:val="000000"/>
+          <w:sz w:val="24"/>
+          <w:szCs w:val="24"/>
+          <w:lang w:eastAsia="en-IE"/>
+        </w:rPr>
+      </w:pPr>
+      <w:r>
+        <w:rPr>
+          <w:rFonts w:ascii="Times New Roman" w:eastAsia="Times New Roman" w:hAnsi="Times New Roman" w:cs="Times New Roman"/>
+          <w:color w:val="000000"/>
+          <w:sz w:val="24"/>
+          <w:szCs w:val="24"/>
+          <w:lang w:eastAsia="en-IE"/>
+        </w:rPr>
+        <w:t>Security is a major concern, as data stored in the cloud may be susceptible to unauthorized access. While cloud providers implement robust security measures, the shared nature of the infrastructure introduces potential risks, and organizations must implement additional security measures to protect sensitive information.</w:t>
+      </w:r>
+    </w:p>
+    <w:p>
+      <w:pPr>
+        <w:ind w:left="360"/>
+        <w:rPr>
+          <w:rFonts w:ascii="Times New Roman" w:eastAsia="Times New Roman" w:hAnsi="Times New Roman" w:cs="Times New Roman"/>
+          <w:color w:val="000000"/>
+          <w:sz w:val="24"/>
+          <w:szCs w:val="24"/>
+          <w:u w:val="single"/>
+          <w:lang w:eastAsia="en-IE"/>
+        </w:rPr>
+      </w:pPr>
+      <w:r>
+        <w:rPr>
+          <w:rFonts w:ascii="Times New Roman" w:eastAsia="Times New Roman" w:hAnsi="Times New Roman" w:cs="Times New Roman"/>
+          <w:color w:val="000000"/>
+          <w:sz w:val="24"/>
+          <w:szCs w:val="24"/>
+          <w:u w:val="single"/>
+          <w:lang w:eastAsia="en-IE"/>
+        </w:rPr>
+        <w:t>Dependence on Internet Connectivity:</w:t>
+      </w:r>
+    </w:p>
+    <w:p>
+      <w:pPr>
+        <w:ind w:left="360"/>
+        <w:rPr>
+          <w:rFonts w:ascii="Times New Roman" w:eastAsia="Times New Roman" w:hAnsi="Times New Roman" w:cs="Times New Roman"/>
+          <w:color w:val="000000"/>
+          <w:sz w:val="24"/>
+          <w:szCs w:val="24"/>
+          <w:lang w:eastAsia="en-IE"/>
+        </w:rPr>
+      </w:pPr>
+      <w:r>
+        <w:rPr>
+          <w:rFonts w:ascii="Times New Roman" w:eastAsia="Times New Roman" w:hAnsi="Times New Roman" w:cs="Times New Roman"/>
+          <w:color w:val="000000"/>
+          <w:sz w:val="24"/>
+          <w:szCs w:val="24"/>
+          <w:lang w:eastAsia="en-IE"/>
+        </w:rPr>
+        <w:t>Cloud services heavily rely on internet connectivity. If there are issues with the internet connection, users may experience disruptions in accessing cloud resources. This dependence on external networks can impact the performance and availability of cloud-based applications.</w:t>
+      </w:r>
+    </w:p>
+    <w:p>
+      <w:pPr>
+        <w:ind w:left="360"/>
+        <w:rPr>
+          <w:rFonts w:ascii="Times New Roman" w:eastAsia="Times New Roman" w:hAnsi="Times New Roman" w:cs="Times New Roman"/>
+          <w:color w:val="000000"/>
+          <w:sz w:val="24"/>
+          <w:szCs w:val="24"/>
+          <w:u w:val="single"/>
+          <w:lang w:eastAsia="en-IE"/>
+        </w:rPr>
+      </w:pPr>
+      <w:r>
+        <w:rPr>
+          <w:rFonts w:ascii="Times New Roman" w:eastAsia="Times New Roman" w:hAnsi="Times New Roman" w:cs="Times New Roman"/>
+          <w:color w:val="000000"/>
+          <w:sz w:val="24"/>
+          <w:szCs w:val="24"/>
+          <w:u w:val="single"/>
+          <w:lang w:eastAsia="en-IE"/>
+        </w:rPr>
+        <w:t>Limited Customization and Control:</w:t>
+      </w:r>
+    </w:p>
+    <w:p>
+      <w:pPr>
+        <w:ind w:left="360"/>
+        <w:rPr>
+          <w:rFonts w:ascii="Times New Roman" w:eastAsia="Times New Roman" w:hAnsi="Times New Roman" w:cs="Times New Roman"/>
+          <w:color w:val="000000"/>
+          <w:sz w:val="24"/>
+          <w:szCs w:val="24"/>
+          <w:lang w:eastAsia="en-IE"/>
+        </w:rPr>
+      </w:pPr>
+      <w:r>
+        <w:rPr>
+          <w:rFonts w:ascii="Times New Roman" w:eastAsia="Times New Roman" w:hAnsi="Times New Roman" w:cs="Times New Roman"/>
+          <w:color w:val="000000"/>
+          <w:sz w:val="24"/>
+          <w:szCs w:val="24"/>
+          <w:lang w:eastAsia="en-IE"/>
+        </w:rPr>
+        <w:t>Cloud users often have limited control over the underlying infrastructure and may face constraints in customizing the environment to meet specific requirements. This lack of control can be a drawback for organizations with specialized or stringent regulatory requirements.</w:t>
+      </w:r>
+    </w:p>
+    <w:p>
+      <w:pPr>
+        <w:pStyle w:val="Heading2"/>
+        <w:rPr>
+          <w:rFonts w:eastAsia="Times New Roman"/>
+          <w:sz w:val="28"/>
+          <w:szCs w:val="28"/>
+          <w:lang w:eastAsia="en-IE"/>
+        </w:rPr>
+      </w:pPr>
+      <w:bookmarkStart w:id="2" w:name="_Q3_What_is"/>
+      <w:bookmarkEnd w:id="2"/>
+      <w:r>
+        <w:rPr>
+          <w:rFonts w:eastAsia="Times New Roman"/>
+          <w:sz w:val="28"/>
+          <w:szCs w:val="28"/>
+          <w:lang w:eastAsia="en-IE"/>
+        </w:rPr>
+        <w:lastRenderedPageBreak/>
+        <w:t xml:space="preserve">Q3 </w:t>
+      </w:r>
+      <w:r>
+        <w:rPr>
+          <w:rFonts w:eastAsia="Times New Roman"/>
+          <w:sz w:val="28"/>
+          <w:szCs w:val="28"/>
           <w:lang w:eastAsia="en-IE"/>
         </w:rPr>
         <w:t>What is the primary function of a hypervisor in virtualization?</w:t>
@@ -1207,24 +2325,23 @@
       <w:pPr>
         <w:shd w:val="clear" w:color="auto" w:fill="FFFFFF"/>
         <w:spacing w:after="0" w:line="240" w:lineRule="auto"/>
-        <w:ind w:left="360"/>
-        <w:textAlignment w:val="baseline"/>
-        <w:rPr>
-          <w:rFonts w:ascii="Times New Roman" w:eastAsia="Times New Roman" w:hAnsi="Times New Roman" w:cs="Times New Roman"/>
-          <w:color w:val="000000"/>
-          <w:sz w:val="24"/>
-          <w:szCs w:val="24"/>
-          <w:lang w:eastAsia="en-IE"/>
-        </w:rPr>
-      </w:pPr>
-      <w:r>
-        <w:rPr>
-          <w:rFonts w:ascii="Times New Roman" w:eastAsia="Times New Roman" w:hAnsi="Times New Roman" w:cs="Times New Roman"/>
-          <w:b/>
-          <w:bCs/>
-          <w:color w:val="000000"/>
-          <w:sz w:val="24"/>
-          <w:szCs w:val="24"/>
+        <w:textAlignment w:val="baseline"/>
+        <w:rPr>
+          <w:rFonts w:ascii="Times New Roman" w:eastAsia="Times New Roman" w:hAnsi="Times New Roman" w:cs="Times New Roman"/>
+          <w:color w:val="000000"/>
+          <w:sz w:val="28"/>
+          <w:szCs w:val="28"/>
+          <w:lang w:eastAsia="en-IE"/>
+        </w:rPr>
+      </w:pPr>
+      <w:r>
+        <w:rPr>
+          <w:rFonts w:ascii="Times New Roman" w:eastAsia="Times New Roman" w:hAnsi="Times New Roman" w:cs="Times New Roman"/>
+          <w:b/>
+          <w:bCs/>
+          <w:color w:val="000000"/>
+          <w:sz w:val="28"/>
+          <w:szCs w:val="28"/>
           <w:lang w:eastAsia="en-IE"/>
         </w:rPr>
         <w:t>Answer:</w:t>
@@ -1233,8 +2350,8 @@
         <w:rPr>
           <w:rFonts w:ascii="Times New Roman" w:eastAsia="Times New Roman" w:hAnsi="Times New Roman" w:cs="Times New Roman"/>
           <w:color w:val="000000"/>
-          <w:sz w:val="24"/>
-          <w:szCs w:val="24"/>
+          <w:sz w:val="28"/>
+          <w:szCs w:val="28"/>
           <w:lang w:eastAsia="en-IE"/>
         </w:rPr>
         <w:t xml:space="preserve"> </w:t>
@@ -1506,7 +2623,17 @@
           <w:szCs w:val="24"/>
           <w:lang w:eastAsia="en-IE"/>
         </w:rPr>
-        <w:t>Hypervisors abstract and virtualize the physical CPU and memory resources, allowing multiple VMs to run on a single physical machine without them being aware of each other's presence. This abstraction facilitates efficient resource utilization.</w:t>
+        <w:t>Hypervisors abstract and virtualize the physical CPU and memory resources, allowing multiple VMs to run on a single physical machine without them being aware of each other's presence</w:t>
+      </w:r>
+      <w:r>
+        <w:rPr>
+          <w:rFonts w:ascii="Times New Roman" w:eastAsia="Times New Roman" w:hAnsi="Times New Roman" w:cs="Times New Roman"/>
+          <w:color w:val="000000"/>
+          <w:sz w:val="24"/>
+          <w:szCs w:val="24"/>
+          <w:lang w:eastAsia="en-IE"/>
+        </w:rPr>
+        <w:t>.</w:t>
       </w:r>
     </w:p>
     <w:p>
@@ -1564,7 +2691,7 @@
           <w:szCs w:val="24"/>
           <w:lang w:eastAsia="en-IE"/>
         </w:rPr>
-        <w:t>The hypervisor emulates virtual hardware for each VM, presenting a consistent set of virtual devices (such as virtual CPUs, memory, disk controllers, and network interfaces) to the guest operating systems. This virtualization enables compatibility between different operating systems and their respective device drivers.</w:t>
+        <w:t>The hypervisor emulates virtual hardware for each VM, presenting a consistent set of virtual devices (such as virtual CPUs, memory, disk controllers, and network interfaces) to the guest operating systems.</w:t>
       </w:r>
     </w:p>
     <w:p>
@@ -1738,18 +2865,7 @@
           <w:szCs w:val="24"/>
           <w:lang w:eastAsia="en-IE"/>
         </w:rPr>
-        <w:t xml:space="preserve">Hypervisors enhance security by providing isolation between virtual machines. A compromise in one VM does not necessarily impact others </w:t>
-      </w:r>
-      <w:r>
-        <w:rPr>
-          <w:rFonts w:ascii="Times New Roman" w:eastAsia="Times New Roman" w:hAnsi="Times New Roman" w:cs="Times New Roman"/>
-          <w:color w:val="000000"/>
-          <w:sz w:val="24"/>
-          <w:szCs w:val="24"/>
-          <w:lang w:eastAsia="en-IE"/>
-        </w:rPr>
-        <w:lastRenderedPageBreak/>
-        <w:t>running on the same host. Security features like secure boot and access control are often implemented by hypervisors.</w:t>
+        <w:t>Hypervisors enhance security by providing isolation between virtual machines. A compromise in one VM does not necessarily impact others running on the same host. Security features like secure boot and access control are often implemented by hypervisors.</w:t>
       </w:r>
     </w:p>
     <w:p>
@@ -1812,6 +2928,110 @@
     </w:p>
     <w:p>
       <w:pPr>
+        <w:rPr>
+          <w:rFonts w:ascii="Times New Roman" w:eastAsia="Times New Roman" w:hAnsi="Times New Roman" w:cs="Times New Roman"/>
+          <w:color w:val="000000"/>
+          <w:sz w:val="24"/>
+          <w:szCs w:val="24"/>
+          <w:lang w:eastAsia="en-IE"/>
+        </w:rPr>
+      </w:pPr>
+    </w:p>
+    <w:p>
+      <w:pPr>
+        <w:rPr>
+          <w:rFonts w:ascii="Times New Roman" w:eastAsia="Times New Roman" w:hAnsi="Times New Roman" w:cs="Times New Roman"/>
+          <w:color w:val="000000"/>
+          <w:sz w:val="24"/>
+          <w:szCs w:val="24"/>
+          <w:lang w:eastAsia="en-IE"/>
+        </w:rPr>
+      </w:pPr>
+    </w:p>
+    <w:p>
+      <w:pPr>
+        <w:pStyle w:val="Heading2"/>
+        <w:rPr>
+          <w:rFonts w:eastAsia="Times New Roman"/>
+          <w:sz w:val="28"/>
+          <w:szCs w:val="28"/>
+          <w:lang w:eastAsia="en-IE"/>
+        </w:rPr>
+      </w:pPr>
+      <w:bookmarkStart w:id="3" w:name="_Q4_What_is"/>
+      <w:bookmarkEnd w:id="3"/>
+      <w:r>
+        <w:rPr>
+          <w:rFonts w:eastAsia="Times New Roman"/>
+          <w:sz w:val="28"/>
+          <w:szCs w:val="28"/>
+          <w:lang w:eastAsia="en-IE"/>
+        </w:rPr>
+        <w:lastRenderedPageBreak/>
+        <w:t xml:space="preserve">Q4 </w:t>
+      </w:r>
+      <w:r>
+        <w:rPr>
+          <w:rFonts w:eastAsia="Times New Roman"/>
+          <w:sz w:val="28"/>
+          <w:szCs w:val="28"/>
+          <w:lang w:eastAsia="en-IE"/>
+        </w:rPr>
+        <w:t>What is a virtual machine (VM)</w:t>
+      </w:r>
+    </w:p>
+    <w:p>
+      <w:pPr>
+        <w:shd w:val="clear" w:color="auto" w:fill="FFFFFF"/>
+        <w:spacing w:after="0" w:line="240" w:lineRule="auto"/>
+        <w:textAlignment w:val="baseline"/>
+        <w:rPr>
+          <w:rFonts w:ascii="Times New Roman" w:eastAsia="Times New Roman" w:hAnsi="Times New Roman" w:cs="Times New Roman"/>
+          <w:color w:val="000000"/>
+          <w:sz w:val="24"/>
+          <w:szCs w:val="24"/>
+          <w:lang w:eastAsia="en-IE"/>
+        </w:rPr>
+      </w:pPr>
+    </w:p>
+    <w:p>
+      <w:pPr>
+        <w:shd w:val="clear" w:color="auto" w:fill="FFFFFF"/>
+        <w:spacing w:after="0" w:line="240" w:lineRule="auto"/>
+        <w:textAlignment w:val="baseline"/>
+        <w:rPr>
+          <w:rFonts w:ascii="Times New Roman" w:eastAsia="Times New Roman" w:hAnsi="Times New Roman" w:cs="Times New Roman"/>
+          <w:color w:val="000000"/>
+          <w:sz w:val="28"/>
+          <w:szCs w:val="28"/>
+          <w:lang w:eastAsia="en-IE"/>
+        </w:rPr>
+      </w:pPr>
+      <w:r>
+        <w:rPr>
+          <w:rFonts w:ascii="Times New Roman" w:eastAsia="Times New Roman" w:hAnsi="Times New Roman" w:cs="Times New Roman"/>
+          <w:b/>
+          <w:bCs/>
+          <w:color w:val="000000"/>
+          <w:sz w:val="28"/>
+          <w:szCs w:val="28"/>
+          <w:lang w:eastAsia="en-IE"/>
+        </w:rPr>
+        <w:t>Answer:</w:t>
+      </w:r>
+      <w:r>
+        <w:rPr>
+          <w:rFonts w:ascii="Times New Roman" w:eastAsia="Times New Roman" w:hAnsi="Times New Roman" w:cs="Times New Roman"/>
+          <w:color w:val="000000"/>
+          <w:sz w:val="28"/>
+          <w:szCs w:val="28"/>
+          <w:lang w:eastAsia="en-IE"/>
+        </w:rPr>
+        <w:t xml:space="preserve"> </w:t>
+      </w:r>
+    </w:p>
+    <w:p>
+      <w:pPr>
         <w:shd w:val="clear" w:color="auto" w:fill="FFFFFF"/>
         <w:spacing w:after="0" w:line="240" w:lineRule="auto"/>
         <w:ind w:left="360"/>
@@ -1827,6 +3047,71 @@
     </w:p>
     <w:p>
       <w:pPr>
+        <w:shd w:val="clear" w:color="auto" w:fill="FFFFFF"/>
+        <w:spacing w:after="0" w:line="240" w:lineRule="auto"/>
+        <w:ind w:left="360"/>
+        <w:textAlignment w:val="baseline"/>
+        <w:rPr>
+          <w:rFonts w:ascii="Times New Roman" w:eastAsia="Times New Roman" w:hAnsi="Times New Roman" w:cs="Times New Roman"/>
+          <w:color w:val="000000"/>
+          <w:sz w:val="24"/>
+          <w:szCs w:val="24"/>
+          <w:lang w:eastAsia="en-IE"/>
+        </w:rPr>
+      </w:pPr>
+      <w:r>
+        <w:rPr>
+          <w:rFonts w:ascii="Times New Roman" w:eastAsia="Times New Roman" w:hAnsi="Times New Roman" w:cs="Times New Roman"/>
+          <w:color w:val="000000"/>
+          <w:sz w:val="24"/>
+          <w:szCs w:val="24"/>
+          <w:lang w:eastAsia="en-IE"/>
+        </w:rPr>
+        <w:t>A virtual machine (VM) is a software-based emulation of a physical computer that runs an operating system (OS) and applications. It allows multiple virtualized computing environments to coexist on a single physical machine. The concept of virtualization and virtual machines is fundamental to modern computing, providing various benefits such as resource optimization, isolation, and flexibility.</w:t>
+      </w:r>
+    </w:p>
+    <w:p>
+      <w:pPr>
+        <w:shd w:val="clear" w:color="auto" w:fill="FFFFFF"/>
+        <w:spacing w:after="0" w:line="240" w:lineRule="auto"/>
+        <w:ind w:left="360"/>
+        <w:textAlignment w:val="baseline"/>
+        <w:rPr>
+          <w:rFonts w:ascii="Times New Roman" w:eastAsia="Times New Roman" w:hAnsi="Times New Roman" w:cs="Times New Roman"/>
+          <w:color w:val="000000"/>
+          <w:sz w:val="24"/>
+          <w:szCs w:val="24"/>
+          <w:lang w:eastAsia="en-IE"/>
+        </w:rPr>
+      </w:pPr>
+    </w:p>
+    <w:p>
+      <w:pPr>
+        <w:shd w:val="clear" w:color="auto" w:fill="FFFFFF"/>
+        <w:spacing w:after="0" w:line="240" w:lineRule="auto"/>
+        <w:ind w:left="360"/>
+        <w:textAlignment w:val="baseline"/>
+        <w:rPr>
+          <w:rFonts w:ascii="Times New Roman" w:eastAsia="Times New Roman" w:hAnsi="Times New Roman" w:cs="Times New Roman"/>
+          <w:color w:val="000000"/>
+          <w:sz w:val="24"/>
+          <w:szCs w:val="24"/>
+          <w:lang w:eastAsia="en-IE"/>
+        </w:rPr>
+      </w:pPr>
+      <w:r>
+        <w:rPr>
+          <w:rFonts w:ascii="Times New Roman" w:eastAsia="Times New Roman" w:hAnsi="Times New Roman" w:cs="Times New Roman"/>
+          <w:color w:val="000000"/>
+          <w:sz w:val="24"/>
+          <w:szCs w:val="24"/>
+          <w:lang w:eastAsia="en-IE"/>
+        </w:rPr>
+        <w:t>Example using a windows PC to run a Linux in Virtual machine</w:t>
+      </w:r>
+    </w:p>
+    <w:p>
+      <w:pPr>
         <w:pStyle w:val="ListParagraph"/>
         <w:rPr>
           <w:rFonts w:ascii="Times New Roman" w:eastAsia="Times New Roman" w:hAnsi="Times New Roman" w:cs="Times New Roman"/>
@@ -1839,197 +3124,30 @@
     </w:p>
     <w:p>
       <w:pPr>
-        <w:pStyle w:val="ListParagraph"/>
-        <w:numPr>
-          <w:ilvl w:val="0"/>
-          <w:numId w:val="1"/>
-        </w:numPr>
-        <w:shd w:val="clear" w:color="auto" w:fill="FFFFFF"/>
-        <w:spacing w:after="0" w:line="240" w:lineRule="auto"/>
-        <w:textAlignment w:val="baseline"/>
-        <w:rPr>
-          <w:rFonts w:ascii="Times New Roman" w:eastAsia="Times New Roman" w:hAnsi="Times New Roman" w:cs="Times New Roman"/>
-          <w:color w:val="000000"/>
-          <w:sz w:val="24"/>
-          <w:szCs w:val="24"/>
-          <w:lang w:eastAsia="en-IE"/>
-        </w:rPr>
-      </w:pPr>
-      <w:r>
-        <w:rPr>
-          <w:rFonts w:ascii="Times New Roman" w:eastAsia="Times New Roman" w:hAnsi="Times New Roman" w:cs="Times New Roman"/>
-          <w:color w:val="000000"/>
-          <w:sz w:val="24"/>
-          <w:szCs w:val="24"/>
-          <w:lang w:eastAsia="en-IE"/>
-        </w:rPr>
-        <w:t>What is a virtual machine (VM</w:t>
-      </w:r>
-      <w:proofErr w:type="gramStart"/>
-      <w:r>
-        <w:rPr>
-          <w:rFonts w:ascii="Times New Roman" w:eastAsia="Times New Roman" w:hAnsi="Times New Roman" w:cs="Times New Roman"/>
-          <w:color w:val="000000"/>
-          <w:sz w:val="24"/>
-          <w:szCs w:val="24"/>
-          <w:lang w:eastAsia="en-IE"/>
-        </w:rPr>
-        <w:t>)</w:t>
-      </w:r>
-      <w:proofErr w:type="gramEnd"/>
-    </w:p>
-    <w:p>
-      <w:pPr>
-        <w:shd w:val="clear" w:color="auto" w:fill="FFFFFF"/>
-        <w:spacing w:after="0" w:line="240" w:lineRule="auto"/>
-        <w:textAlignment w:val="baseline"/>
-        <w:rPr>
-          <w:rFonts w:ascii="Times New Roman" w:eastAsia="Times New Roman" w:hAnsi="Times New Roman" w:cs="Times New Roman"/>
-          <w:color w:val="000000"/>
-          <w:sz w:val="24"/>
-          <w:szCs w:val="24"/>
-          <w:lang w:eastAsia="en-IE"/>
-        </w:rPr>
-      </w:pPr>
-    </w:p>
-    <w:p>
-      <w:pPr>
-        <w:shd w:val="clear" w:color="auto" w:fill="FFFFFF"/>
-        <w:spacing w:after="0" w:line="240" w:lineRule="auto"/>
-        <w:ind w:left="360"/>
-        <w:textAlignment w:val="baseline"/>
-        <w:rPr>
-          <w:rFonts w:ascii="Times New Roman" w:eastAsia="Times New Roman" w:hAnsi="Times New Roman" w:cs="Times New Roman"/>
-          <w:color w:val="000000"/>
-          <w:sz w:val="24"/>
-          <w:szCs w:val="24"/>
-          <w:lang w:eastAsia="en-IE"/>
-        </w:rPr>
-      </w:pPr>
-      <w:r>
-        <w:rPr>
-          <w:rFonts w:ascii="Times New Roman" w:eastAsia="Times New Roman" w:hAnsi="Times New Roman" w:cs="Times New Roman"/>
-          <w:b/>
-          <w:bCs/>
-          <w:color w:val="000000"/>
-          <w:sz w:val="24"/>
-          <w:szCs w:val="24"/>
-          <w:lang w:eastAsia="en-IE"/>
-        </w:rPr>
-        <w:t>Answer:</w:t>
-      </w:r>
-      <w:r>
-        <w:rPr>
-          <w:rFonts w:ascii="Times New Roman" w:eastAsia="Times New Roman" w:hAnsi="Times New Roman" w:cs="Times New Roman"/>
-          <w:color w:val="000000"/>
-          <w:sz w:val="24"/>
-          <w:szCs w:val="24"/>
-          <w:lang w:eastAsia="en-IE"/>
-        </w:rPr>
-        <w:t xml:space="preserve"> </w:t>
-      </w:r>
-    </w:p>
-    <w:p>
-      <w:pPr>
-        <w:shd w:val="clear" w:color="auto" w:fill="FFFFFF"/>
-        <w:spacing w:after="0" w:line="240" w:lineRule="auto"/>
-        <w:ind w:left="360"/>
-        <w:textAlignment w:val="baseline"/>
-        <w:rPr>
-          <w:rFonts w:ascii="Times New Roman" w:eastAsia="Times New Roman" w:hAnsi="Times New Roman" w:cs="Times New Roman"/>
-          <w:color w:val="000000"/>
-          <w:sz w:val="24"/>
-          <w:szCs w:val="24"/>
-          <w:lang w:eastAsia="en-IE"/>
-        </w:rPr>
-      </w:pPr>
-    </w:p>
-    <w:p>
-      <w:pPr>
-        <w:shd w:val="clear" w:color="auto" w:fill="FFFFFF"/>
-        <w:spacing w:after="0" w:line="240" w:lineRule="auto"/>
-        <w:ind w:left="360"/>
-        <w:textAlignment w:val="baseline"/>
-        <w:rPr>
-          <w:rFonts w:ascii="Times New Roman" w:eastAsia="Times New Roman" w:hAnsi="Times New Roman" w:cs="Times New Roman"/>
-          <w:color w:val="000000"/>
-          <w:sz w:val="24"/>
-          <w:szCs w:val="24"/>
-          <w:lang w:eastAsia="en-IE"/>
-        </w:rPr>
-      </w:pPr>
-      <w:r>
-        <w:rPr>
-          <w:rFonts w:ascii="Times New Roman" w:eastAsia="Times New Roman" w:hAnsi="Times New Roman" w:cs="Times New Roman"/>
-          <w:color w:val="000000"/>
-          <w:sz w:val="24"/>
-          <w:szCs w:val="24"/>
-          <w:lang w:eastAsia="en-IE"/>
-        </w:rPr>
-        <w:t>A virtual machine (VM) is a software-based emulation of a physical computer that runs an operating system (OS) and applications. It allows multiple virtualized computing environments to coexist on a single physical machine. The concept of virtualization and virtual machines is fundamental to modern computing, providing various benefits such as resource optimization, isolation, and flexibility.</w:t>
-      </w:r>
-    </w:p>
-    <w:p>
-      <w:pPr>
-        <w:shd w:val="clear" w:color="auto" w:fill="FFFFFF"/>
-        <w:spacing w:after="0" w:line="240" w:lineRule="auto"/>
-        <w:ind w:left="360"/>
-        <w:textAlignment w:val="baseline"/>
-        <w:rPr>
-          <w:rFonts w:ascii="Times New Roman" w:eastAsia="Times New Roman" w:hAnsi="Times New Roman" w:cs="Times New Roman"/>
-          <w:color w:val="000000"/>
-          <w:sz w:val="24"/>
-          <w:szCs w:val="24"/>
-          <w:lang w:eastAsia="en-IE"/>
-        </w:rPr>
-      </w:pPr>
-      <w:r>
-        <w:rPr>
-          <w:rFonts w:ascii="Times New Roman" w:eastAsia="Times New Roman" w:hAnsi="Times New Roman" w:cs="Times New Roman"/>
-          <w:color w:val="000000"/>
-          <w:sz w:val="24"/>
-          <w:szCs w:val="24"/>
-          <w:lang w:eastAsia="en-IE"/>
-        </w:rPr>
-        <w:t>Example using a windows PC to run a Linux in Virtual machine</w:t>
-      </w:r>
-    </w:p>
-    <w:p>
-      <w:pPr>
-        <w:pStyle w:val="ListParagraph"/>
-        <w:rPr>
-          <w:rFonts w:ascii="Times New Roman" w:eastAsia="Times New Roman" w:hAnsi="Times New Roman" w:cs="Times New Roman"/>
-          <w:color w:val="000000"/>
-          <w:sz w:val="24"/>
-          <w:szCs w:val="24"/>
-          <w:lang w:eastAsia="en-IE"/>
-        </w:rPr>
-      </w:pPr>
-    </w:p>
-    <w:p>
-      <w:pPr>
-        <w:pStyle w:val="ListParagraph"/>
-        <w:numPr>
-          <w:ilvl w:val="0"/>
-          <w:numId w:val="1"/>
-        </w:numPr>
-        <w:shd w:val="clear" w:color="auto" w:fill="FFFFFF"/>
-        <w:spacing w:after="0" w:line="240" w:lineRule="auto"/>
-        <w:textAlignment w:val="baseline"/>
-        <w:rPr>
-          <w:rFonts w:ascii="Times New Roman" w:eastAsia="Times New Roman" w:hAnsi="Times New Roman" w:cs="Times New Roman"/>
-          <w:color w:val="000000"/>
-          <w:sz w:val="24"/>
-          <w:szCs w:val="24"/>
-          <w:lang w:eastAsia="en-IE"/>
-        </w:rPr>
-      </w:pPr>
-      <w:r>
-        <w:rPr>
-          <w:rFonts w:ascii="Times New Roman" w:eastAsia="Times New Roman" w:hAnsi="Times New Roman" w:cs="Times New Roman"/>
-          <w:color w:val="000000"/>
-          <w:sz w:val="24"/>
-          <w:szCs w:val="24"/>
+        <w:pStyle w:val="Heading2"/>
+        <w:rPr>
+          <w:rFonts w:eastAsia="Times New Roman"/>
+          <w:sz w:val="28"/>
+          <w:szCs w:val="28"/>
+          <w:lang w:eastAsia="en-IE"/>
+        </w:rPr>
+      </w:pPr>
+      <w:bookmarkStart w:id="4" w:name="_Q5_What_are"/>
+      <w:bookmarkEnd w:id="4"/>
+      <w:r>
+        <w:rPr>
+          <w:rFonts w:eastAsia="Times New Roman"/>
+          <w:sz w:val="28"/>
+          <w:szCs w:val="28"/>
+          <w:lang w:eastAsia="en-IE"/>
+        </w:rPr>
+        <w:t xml:space="preserve">Q5 </w:t>
+      </w:r>
+      <w:r>
+        <w:rPr>
+          <w:rFonts w:eastAsia="Times New Roman"/>
+          <w:sz w:val="28"/>
+          <w:szCs w:val="28"/>
           <w:lang w:eastAsia="en-IE"/>
         </w:rPr>
         <w:t>What are the benefits of using virtual machines?</w:t>
@@ -2053,26 +3171,25 @@
       <w:pPr>
         <w:shd w:val="clear" w:color="auto" w:fill="FFFFFF"/>
         <w:spacing w:after="0" w:line="240" w:lineRule="auto"/>
-        <w:ind w:left="360"/>
-        <w:textAlignment w:val="baseline"/>
-        <w:rPr>
-          <w:rFonts w:ascii="Times New Roman" w:eastAsia="Times New Roman" w:hAnsi="Times New Roman" w:cs="Times New Roman"/>
-          <w:b/>
-          <w:bCs/>
-          <w:color w:val="000000"/>
-          <w:sz w:val="24"/>
-          <w:szCs w:val="24"/>
-          <w:lang w:eastAsia="en-IE"/>
-        </w:rPr>
-      </w:pPr>
-      <w:r>
-        <w:rPr>
-          <w:rFonts w:ascii="Times New Roman" w:eastAsia="Times New Roman" w:hAnsi="Times New Roman" w:cs="Times New Roman"/>
-          <w:b/>
-          <w:bCs/>
-          <w:color w:val="000000"/>
-          <w:sz w:val="24"/>
-          <w:szCs w:val="24"/>
+        <w:textAlignment w:val="baseline"/>
+        <w:rPr>
+          <w:rFonts w:ascii="Times New Roman" w:eastAsia="Times New Roman" w:hAnsi="Times New Roman" w:cs="Times New Roman"/>
+          <w:b/>
+          <w:bCs/>
+          <w:color w:val="000000"/>
+          <w:sz w:val="28"/>
+          <w:szCs w:val="28"/>
+          <w:lang w:eastAsia="en-IE"/>
+        </w:rPr>
+      </w:pPr>
+      <w:r>
+        <w:rPr>
+          <w:rFonts w:ascii="Times New Roman" w:eastAsia="Times New Roman" w:hAnsi="Times New Roman" w:cs="Times New Roman"/>
+          <w:b/>
+          <w:bCs/>
+          <w:color w:val="000000"/>
+          <w:sz w:val="28"/>
+          <w:szCs w:val="28"/>
           <w:lang w:eastAsia="en-IE"/>
         </w:rPr>
         <w:t>Answer:</w:t>
@@ -2552,7 +3669,6 @@
           <w:szCs w:val="24"/>
           <w:lang w:eastAsia="en-IE"/>
         </w:rPr>
-        <w:lastRenderedPageBreak/>
         <w:t>Snapshot and Cloning:</w:t>
       </w:r>
       <w:r>
@@ -2565,6 +3681,20 @@
         </w:rPr>
         <w:t xml:space="preserve"> VMs often support snapshotting, enabling the capture of a VM's state at a specific point in time. This facilitates efficient backup and recovery processes. Cloning allows for the creation of identical copies of VMs.</w:t>
       </w:r>
+    </w:p>
+    <w:p>
+      <w:pPr>
+        <w:shd w:val="clear" w:color="auto" w:fill="FFFFFF"/>
+        <w:spacing w:after="0" w:line="240" w:lineRule="auto"/>
+        <w:textAlignment w:val="baseline"/>
+        <w:rPr>
+          <w:rFonts w:ascii="Times New Roman" w:eastAsia="Times New Roman" w:hAnsi="Times New Roman" w:cs="Times New Roman"/>
+          <w:color w:val="000000"/>
+          <w:sz w:val="24"/>
+          <w:szCs w:val="24"/>
+          <w:lang w:eastAsia="en-IE"/>
+        </w:rPr>
+      </w:pPr>
     </w:p>
     <w:p>
       <w:pPr>
@@ -2593,6 +3723,7 @@
           <w:szCs w:val="24"/>
           <w:lang w:eastAsia="en-IE"/>
         </w:rPr>
+        <w:lastRenderedPageBreak/>
         <w:t>Testing and Development:</w:t>
       </w:r>
     </w:p>
@@ -2895,28 +4026,30 @@
     </w:p>
     <w:p>
       <w:pPr>
-        <w:pStyle w:val="ListParagraph"/>
-        <w:numPr>
-          <w:ilvl w:val="0"/>
-          <w:numId w:val="1"/>
-        </w:numPr>
-        <w:shd w:val="clear" w:color="auto" w:fill="FFFFFF"/>
-        <w:spacing w:after="0" w:line="240" w:lineRule="auto"/>
-        <w:textAlignment w:val="baseline"/>
-        <w:rPr>
-          <w:rFonts w:ascii="Times New Roman" w:eastAsia="Times New Roman" w:hAnsi="Times New Roman" w:cs="Times New Roman"/>
-          <w:color w:val="000000"/>
-          <w:sz w:val="24"/>
-          <w:szCs w:val="24"/>
-          <w:lang w:eastAsia="en-IE"/>
-        </w:rPr>
-      </w:pPr>
-      <w:r>
-        <w:rPr>
-          <w:rFonts w:ascii="Times New Roman" w:eastAsia="Times New Roman" w:hAnsi="Times New Roman" w:cs="Times New Roman"/>
-          <w:color w:val="000000"/>
-          <w:sz w:val="24"/>
-          <w:szCs w:val="24"/>
+        <w:pStyle w:val="Heading2"/>
+        <w:rPr>
+          <w:rFonts w:eastAsia="Times New Roman"/>
+          <w:sz w:val="28"/>
+          <w:szCs w:val="28"/>
+          <w:lang w:eastAsia="en-IE"/>
+        </w:rPr>
+      </w:pPr>
+      <w:bookmarkStart w:id="5" w:name="_Q6_List_five"/>
+      <w:bookmarkEnd w:id="5"/>
+      <w:r>
+        <w:rPr>
+          <w:rFonts w:eastAsia="Times New Roman"/>
+          <w:sz w:val="28"/>
+          <w:szCs w:val="28"/>
+          <w:lang w:eastAsia="en-IE"/>
+        </w:rPr>
+        <w:t xml:space="preserve">Q6 </w:t>
+      </w:r>
+      <w:r>
+        <w:rPr>
+          <w:rFonts w:eastAsia="Times New Roman"/>
+          <w:sz w:val="28"/>
+          <w:szCs w:val="28"/>
           <w:lang w:eastAsia="en-IE"/>
         </w:rPr>
         <w:t>List five use cases of virtual machines.</w:t>
@@ -2940,24 +4073,23 @@
       <w:pPr>
         <w:shd w:val="clear" w:color="auto" w:fill="FFFFFF"/>
         <w:spacing w:after="0" w:line="240" w:lineRule="auto"/>
-        <w:ind w:left="360"/>
-        <w:textAlignment w:val="baseline"/>
-        <w:rPr>
-          <w:rFonts w:ascii="Times New Roman" w:eastAsia="Times New Roman" w:hAnsi="Times New Roman" w:cs="Times New Roman"/>
-          <w:color w:val="000000"/>
-          <w:sz w:val="24"/>
-          <w:szCs w:val="24"/>
-          <w:lang w:eastAsia="en-IE"/>
-        </w:rPr>
-      </w:pPr>
-      <w:r>
-        <w:rPr>
-          <w:rFonts w:ascii="Times New Roman" w:eastAsia="Times New Roman" w:hAnsi="Times New Roman" w:cs="Times New Roman"/>
-          <w:b/>
-          <w:bCs/>
-          <w:color w:val="000000"/>
-          <w:sz w:val="24"/>
-          <w:szCs w:val="24"/>
+        <w:textAlignment w:val="baseline"/>
+        <w:rPr>
+          <w:rFonts w:ascii="Times New Roman" w:eastAsia="Times New Roman" w:hAnsi="Times New Roman" w:cs="Times New Roman"/>
+          <w:color w:val="000000"/>
+          <w:sz w:val="28"/>
+          <w:szCs w:val="28"/>
+          <w:lang w:eastAsia="en-IE"/>
+        </w:rPr>
+      </w:pPr>
+      <w:r>
+        <w:rPr>
+          <w:rFonts w:ascii="Times New Roman" w:eastAsia="Times New Roman" w:hAnsi="Times New Roman" w:cs="Times New Roman"/>
+          <w:b/>
+          <w:bCs/>
+          <w:color w:val="000000"/>
+          <w:sz w:val="28"/>
+          <w:szCs w:val="28"/>
           <w:lang w:eastAsia="en-IE"/>
         </w:rPr>
         <w:t>Answer:</w:t>
@@ -2966,8 +4098,8 @@
         <w:rPr>
           <w:rFonts w:ascii="Times New Roman" w:eastAsia="Times New Roman" w:hAnsi="Times New Roman" w:cs="Times New Roman"/>
           <w:color w:val="000000"/>
-          <w:sz w:val="24"/>
-          <w:szCs w:val="24"/>
+          <w:sz w:val="28"/>
+          <w:szCs w:val="28"/>
           <w:lang w:eastAsia="en-IE"/>
         </w:rPr>
         <w:t xml:space="preserve"> </w:t>
@@ -3415,7 +4547,6 @@
           <w:szCs w:val="24"/>
           <w:lang w:eastAsia="en-IE"/>
         </w:rPr>
-        <w:lastRenderedPageBreak/>
         <w:t>Benefits:</w:t>
       </w:r>
       <w:r>
@@ -3428,6 +4559,34 @@
         </w:rPr>
         <w:t xml:space="preserve"> Ensures business continuity in the event of a disaster, as VMs can be quickly activated at the backup site, minimizing downtime and data loss.</w:t>
       </w:r>
+    </w:p>
+    <w:p>
+      <w:pPr>
+        <w:shd w:val="clear" w:color="auto" w:fill="FFFFFF"/>
+        <w:spacing w:after="0" w:line="240" w:lineRule="auto"/>
+        <w:textAlignment w:val="baseline"/>
+        <w:rPr>
+          <w:rFonts w:ascii="Times New Roman" w:eastAsia="Times New Roman" w:hAnsi="Times New Roman" w:cs="Times New Roman"/>
+          <w:color w:val="000000"/>
+          <w:sz w:val="24"/>
+          <w:szCs w:val="24"/>
+          <w:lang w:eastAsia="en-IE"/>
+        </w:rPr>
+      </w:pPr>
+    </w:p>
+    <w:p>
+      <w:pPr>
+        <w:shd w:val="clear" w:color="auto" w:fill="FFFFFF"/>
+        <w:spacing w:after="0" w:line="240" w:lineRule="auto"/>
+        <w:textAlignment w:val="baseline"/>
+        <w:rPr>
+          <w:rFonts w:ascii="Times New Roman" w:eastAsia="Times New Roman" w:hAnsi="Times New Roman" w:cs="Times New Roman"/>
+          <w:color w:val="000000"/>
+          <w:sz w:val="24"/>
+          <w:szCs w:val="24"/>
+          <w:lang w:eastAsia="en-IE"/>
+        </w:rPr>
+      </w:pPr>
     </w:p>
     <w:p>
       <w:pPr>
@@ -3456,6 +4615,7 @@
           <w:szCs w:val="24"/>
           <w:lang w:eastAsia="en-IE"/>
         </w:rPr>
+        <w:lastRenderedPageBreak/>
         <w:t>Desktop Virtualization (VDI):</w:t>
       </w:r>
     </w:p>
@@ -3676,32 +4836,52 @@
     </w:p>
     <w:p>
       <w:pPr>
-        <w:pStyle w:val="ListParagraph"/>
-        <w:numPr>
-          <w:ilvl w:val="0"/>
-          <w:numId w:val="1"/>
-        </w:numPr>
-        <w:shd w:val="clear" w:color="auto" w:fill="FFFFFF"/>
-        <w:spacing w:after="0" w:line="240" w:lineRule="auto"/>
-        <w:textAlignment w:val="baseline"/>
-        <w:rPr>
-          <w:rFonts w:ascii="Times New Roman" w:eastAsia="Times New Roman" w:hAnsi="Times New Roman" w:cs="Times New Roman"/>
-          <w:color w:val="000000"/>
-          <w:sz w:val="24"/>
-          <w:szCs w:val="24"/>
-          <w:lang w:eastAsia="en-IE"/>
-        </w:rPr>
-      </w:pPr>
-      <w:r>
-        <w:rPr>
-          <w:rFonts w:ascii="Times New Roman" w:eastAsia="Times New Roman" w:hAnsi="Times New Roman" w:cs="Times New Roman"/>
-          <w:color w:val="000000"/>
-          <w:sz w:val="24"/>
-          <w:szCs w:val="24"/>
-          <w:lang w:eastAsia="en-IE"/>
+        <w:pStyle w:val="Heading2"/>
+        <w:rPr>
+          <w:rStyle w:val="Heading2Char"/>
+        </w:rPr>
+      </w:pPr>
+      <w:bookmarkStart w:id="6" w:name="_Q7_In_virtualization,"/>
+      <w:bookmarkEnd w:id="6"/>
+      <w:r>
+        <w:rPr>
+          <w:rStyle w:val="Heading2Char"/>
+        </w:rPr>
+        <w:t>Q</w:t>
+      </w:r>
+      <w:r>
+        <w:rPr>
+          <w:rStyle w:val="Heading2Char"/>
+        </w:rPr>
+        <w:t>7</w:t>
+      </w:r>
+      <w:r>
+        <w:rPr>
+          <w:rStyle w:val="Heading2Char"/>
+        </w:rPr>
+        <w:t xml:space="preserve"> </w:t>
+      </w:r>
+      <w:r>
+        <w:rPr>
+          <w:rStyle w:val="Heading2Char"/>
         </w:rPr>
         <w:t>In virtualization, what is the guest operating system?</w:t>
       </w:r>
+    </w:p>
+    <w:p>
+      <w:pPr>
+        <w:shd w:val="clear" w:color="auto" w:fill="FFFFFF"/>
+        <w:spacing w:after="0" w:line="240" w:lineRule="auto"/>
+        <w:ind w:left="720"/>
+        <w:textAlignment w:val="baseline"/>
+        <w:rPr>
+          <w:rFonts w:ascii="Times New Roman" w:eastAsia="Times New Roman" w:hAnsi="Times New Roman" w:cs="Times New Roman"/>
+          <w:color w:val="000000"/>
+          <w:sz w:val="24"/>
+          <w:szCs w:val="24"/>
+          <w:lang w:eastAsia="en-IE"/>
+        </w:rPr>
+      </w:pPr>
       <w:r>
         <w:rPr>
           <w:rFonts w:ascii="Times New Roman" w:eastAsia="Times New Roman" w:hAnsi="Times New Roman" w:cs="Times New Roman"/>
@@ -3711,7 +4891,26 @@
           <w:lang w:eastAsia="en-IE"/>
         </w:rPr>
         <w:br/>
-        <w:t>a) The main operating system running on the physical machine</w:t>
+      </w:r>
+      <w:r>
+        <w:rPr>
+          <w:rFonts w:ascii="Times New Roman" w:eastAsia="Times New Roman" w:hAnsi="Times New Roman" w:cs="Times New Roman"/>
+          <w:color w:val="000000"/>
+          <w:sz w:val="24"/>
+          <w:szCs w:val="24"/>
+          <w:lang w:eastAsia="en-IE"/>
+        </w:rPr>
+        <w:t>a)</w:t>
+      </w:r>
+      <w:r>
+        <w:rPr>
+          <w:rFonts w:ascii="Times New Roman" w:eastAsia="Times New Roman" w:hAnsi="Times New Roman" w:cs="Times New Roman"/>
+          <w:color w:val="000000"/>
+          <w:sz w:val="24"/>
+          <w:szCs w:val="24"/>
+          <w:lang w:eastAsia="en-IE"/>
+        </w:rPr>
+        <w:t xml:space="preserve"> The main operating system running on the physical machine</w:t>
       </w:r>
       <w:r>
         <w:rPr>
@@ -3781,32 +4980,43 @@
     </w:p>
     <w:p>
       <w:pPr>
+        <w:pStyle w:val="Heading2"/>
+        <w:rPr>
+          <w:rFonts w:eastAsia="Times New Roman"/>
+          <w:lang w:eastAsia="en-IE"/>
+        </w:rPr>
+      </w:pPr>
+      <w:bookmarkStart w:id="7" w:name="_Q8_What_does"/>
+      <w:bookmarkEnd w:id="7"/>
+      <w:r>
+        <w:rPr>
+          <w:rFonts w:eastAsia="Times New Roman"/>
+          <w:lang w:eastAsia="en-IE"/>
+        </w:rPr>
+        <w:t xml:space="preserve">Q8 </w:t>
+      </w:r>
+      <w:r>
+        <w:rPr>
+          <w:rFonts w:eastAsia="Times New Roman"/>
+          <w:lang w:eastAsia="en-IE"/>
+        </w:rPr>
+        <w:t>What does virtual machine isolation mean?</w:t>
+      </w:r>
+    </w:p>
+    <w:p>
+      <w:pPr>
         <w:pStyle w:val="ListParagraph"/>
-        <w:numPr>
-          <w:ilvl w:val="0"/>
-          <w:numId w:val="1"/>
-        </w:numPr>
-        <w:shd w:val="clear" w:color="auto" w:fill="FFFFFF"/>
-        <w:spacing w:after="0" w:line="240" w:lineRule="auto"/>
-        <w:textAlignment w:val="baseline"/>
-        <w:rPr>
-          <w:rFonts w:ascii="Times New Roman" w:eastAsia="Times New Roman" w:hAnsi="Times New Roman" w:cs="Times New Roman"/>
-          <w:color w:val="000000"/>
-          <w:sz w:val="24"/>
-          <w:szCs w:val="24"/>
-          <w:lang w:eastAsia="en-IE"/>
-        </w:rPr>
-      </w:pPr>
-      <w:r>
-        <w:rPr>
-          <w:rFonts w:ascii="Times New Roman" w:eastAsia="Times New Roman" w:hAnsi="Times New Roman" w:cs="Times New Roman"/>
-          <w:color w:val="000000"/>
-          <w:sz w:val="24"/>
-          <w:szCs w:val="24"/>
-          <w:lang w:eastAsia="en-IE"/>
-        </w:rPr>
-        <w:t>What does virtual machine isolation mean?</w:t>
-      </w:r>
+        <w:shd w:val="clear" w:color="auto" w:fill="FFFFFF"/>
+        <w:spacing w:after="0" w:line="240" w:lineRule="auto"/>
+        <w:textAlignment w:val="baseline"/>
+        <w:rPr>
+          <w:rFonts w:ascii="Times New Roman" w:eastAsia="Times New Roman" w:hAnsi="Times New Roman" w:cs="Times New Roman"/>
+          <w:color w:val="000000"/>
+          <w:sz w:val="24"/>
+          <w:szCs w:val="24"/>
+          <w:lang w:eastAsia="en-IE"/>
+        </w:rPr>
+      </w:pPr>
       <w:r>
         <w:rPr>
           <w:rFonts w:ascii="Times New Roman" w:eastAsia="Times New Roman" w:hAnsi="Times New Roman" w:cs="Times New Roman"/>
@@ -3894,14 +5104,42 @@
     <w:p>
       <w:pPr>
         <w:pStyle w:val="ListParagraph"/>
-        <w:rPr>
-          <w:rFonts w:ascii="Times New Roman" w:eastAsia="Times New Roman" w:hAnsi="Times New Roman" w:cs="Times New Roman"/>
-          <w:color w:val="000000"/>
-          <w:sz w:val="24"/>
-          <w:szCs w:val="24"/>
-          <w:lang w:eastAsia="en-IE"/>
-        </w:rPr>
-      </w:pPr>
+        <w:shd w:val="clear" w:color="auto" w:fill="FFFFFF"/>
+        <w:spacing w:after="0" w:line="240" w:lineRule="auto"/>
+        <w:textAlignment w:val="baseline"/>
+        <w:rPr>
+          <w:rFonts w:ascii="Times New Roman" w:eastAsia="Times New Roman" w:hAnsi="Times New Roman" w:cs="Times New Roman"/>
+          <w:color w:val="000000"/>
+          <w:sz w:val="24"/>
+          <w:szCs w:val="24"/>
+          <w:lang w:eastAsia="en-IE"/>
+        </w:rPr>
+      </w:pPr>
+    </w:p>
+    <w:p>
+      <w:pPr>
+        <w:pStyle w:val="Heading2"/>
+        <w:rPr>
+          <w:rFonts w:eastAsia="Times New Roman"/>
+          <w:lang w:eastAsia="en-IE"/>
+        </w:rPr>
+      </w:pPr>
+      <w:bookmarkStart w:id="8" w:name="_Q9_What_is"/>
+      <w:bookmarkEnd w:id="8"/>
+      <w:r>
+        <w:rPr>
+          <w:rFonts w:eastAsia="Times New Roman"/>
+          <w:lang w:eastAsia="en-IE"/>
+        </w:rPr>
+        <w:t xml:space="preserve">Q9 </w:t>
+      </w:r>
+      <w:r>
+        <w:rPr>
+          <w:rFonts w:eastAsia="Times New Roman"/>
+          <w:lang w:eastAsia="en-IE"/>
+        </w:rPr>
+        <w:t>What is the benefit of virtual machine portability?</w:t>
+      </w:r>
     </w:p>
     <w:p>
       <w:pPr>
@@ -3917,35 +5155,6 @@
           <w:lang w:eastAsia="en-IE"/>
         </w:rPr>
       </w:pPr>
-    </w:p>
-    <w:p>
-      <w:pPr>
-        <w:pStyle w:val="ListParagraph"/>
-        <w:numPr>
-          <w:ilvl w:val="0"/>
-          <w:numId w:val="1"/>
-        </w:numPr>
-        <w:shd w:val="clear" w:color="auto" w:fill="FFFFFF"/>
-        <w:spacing w:after="0" w:line="240" w:lineRule="auto"/>
-        <w:textAlignment w:val="baseline"/>
-        <w:rPr>
-          <w:rFonts w:ascii="Times New Roman" w:eastAsia="Times New Roman" w:hAnsi="Times New Roman" w:cs="Times New Roman"/>
-          <w:color w:val="000000"/>
-          <w:sz w:val="24"/>
-          <w:szCs w:val="24"/>
-          <w:lang w:eastAsia="en-IE"/>
-        </w:rPr>
-      </w:pPr>
-      <w:r>
-        <w:rPr>
-          <w:rFonts w:ascii="Times New Roman" w:eastAsia="Times New Roman" w:hAnsi="Times New Roman" w:cs="Times New Roman"/>
-          <w:color w:val="000000"/>
-          <w:sz w:val="24"/>
-          <w:szCs w:val="24"/>
-          <w:lang w:eastAsia="en-IE"/>
-        </w:rPr>
-        <w:t>What is the benefit of virtual machine portability?</w:t>
-      </w:r>
       <w:r>
         <w:rPr>
           <w:rFonts w:ascii="Times New Roman" w:eastAsia="Times New Roman" w:hAnsi="Times New Roman" w:cs="Times New Roman"/>
@@ -4026,27 +5235,96 @@
     <w:p>
       <w:pPr>
         <w:pStyle w:val="ListParagraph"/>
-        <w:numPr>
-          <w:ilvl w:val="0"/>
-          <w:numId w:val="1"/>
-        </w:numPr>
-        <w:shd w:val="clear" w:color="auto" w:fill="FFFFFF"/>
-        <w:spacing w:after="0" w:line="240" w:lineRule="auto"/>
-        <w:textAlignment w:val="baseline"/>
-        <w:rPr>
-          <w:rFonts w:ascii="Times New Roman" w:eastAsia="Times New Roman" w:hAnsi="Times New Roman" w:cs="Times New Roman"/>
-          <w:color w:val="000000"/>
-          <w:sz w:val="24"/>
-          <w:szCs w:val="24"/>
-          <w:lang w:eastAsia="en-IE"/>
-        </w:rPr>
-      </w:pPr>
-      <w:r>
-        <w:rPr>
-          <w:rFonts w:ascii="Times New Roman" w:eastAsia="Times New Roman" w:hAnsi="Times New Roman" w:cs="Times New Roman"/>
-          <w:color w:val="000000"/>
-          <w:sz w:val="24"/>
-          <w:szCs w:val="24"/>
+        <w:rPr>
+          <w:rFonts w:ascii="Times New Roman" w:eastAsia="Times New Roman" w:hAnsi="Times New Roman" w:cs="Times New Roman"/>
+          <w:color w:val="000000"/>
+          <w:sz w:val="24"/>
+          <w:szCs w:val="24"/>
+          <w:lang w:eastAsia="en-IE"/>
+        </w:rPr>
+      </w:pPr>
+    </w:p>
+    <w:p>
+      <w:pPr>
+        <w:pStyle w:val="ListParagraph"/>
+        <w:rPr>
+          <w:rFonts w:ascii="Times New Roman" w:eastAsia="Times New Roman" w:hAnsi="Times New Roman" w:cs="Times New Roman"/>
+          <w:color w:val="000000"/>
+          <w:sz w:val="24"/>
+          <w:szCs w:val="24"/>
+          <w:lang w:eastAsia="en-IE"/>
+        </w:rPr>
+      </w:pPr>
+    </w:p>
+    <w:p>
+      <w:pPr>
+        <w:pStyle w:val="ListParagraph"/>
+        <w:rPr>
+          <w:rFonts w:ascii="Times New Roman" w:eastAsia="Times New Roman" w:hAnsi="Times New Roman" w:cs="Times New Roman"/>
+          <w:color w:val="000000"/>
+          <w:sz w:val="24"/>
+          <w:szCs w:val="24"/>
+          <w:lang w:eastAsia="en-IE"/>
+        </w:rPr>
+      </w:pPr>
+    </w:p>
+    <w:p>
+      <w:pPr>
+        <w:pStyle w:val="ListParagraph"/>
+        <w:rPr>
+          <w:rFonts w:ascii="Times New Roman" w:eastAsia="Times New Roman" w:hAnsi="Times New Roman" w:cs="Times New Roman"/>
+          <w:color w:val="000000"/>
+          <w:sz w:val="24"/>
+          <w:szCs w:val="24"/>
+          <w:lang w:eastAsia="en-IE"/>
+        </w:rPr>
+      </w:pPr>
+    </w:p>
+    <w:p>
+      <w:pPr>
+        <w:pStyle w:val="ListParagraph"/>
+        <w:rPr>
+          <w:rFonts w:ascii="Times New Roman" w:eastAsia="Times New Roman" w:hAnsi="Times New Roman" w:cs="Times New Roman"/>
+          <w:color w:val="000000"/>
+          <w:sz w:val="24"/>
+          <w:szCs w:val="24"/>
+          <w:lang w:eastAsia="en-IE"/>
+        </w:rPr>
+      </w:pPr>
+    </w:p>
+    <w:p>
+      <w:pPr>
+        <w:pStyle w:val="ListParagraph"/>
+        <w:rPr>
+          <w:rFonts w:ascii="Times New Roman" w:eastAsia="Times New Roman" w:hAnsi="Times New Roman" w:cs="Times New Roman"/>
+          <w:color w:val="000000"/>
+          <w:sz w:val="24"/>
+          <w:szCs w:val="24"/>
+          <w:lang w:eastAsia="en-IE"/>
+        </w:rPr>
+      </w:pPr>
+    </w:p>
+    <w:p>
+      <w:pPr>
+        <w:pStyle w:val="Heading2"/>
+        <w:rPr>
+          <w:rFonts w:eastAsia="Times New Roman"/>
+          <w:lang w:eastAsia="en-IE"/>
+        </w:rPr>
+      </w:pPr>
+      <w:bookmarkStart w:id="9" w:name="_Q10_What_is"/>
+      <w:bookmarkEnd w:id="9"/>
+      <w:r>
+        <w:rPr>
+          <w:rFonts w:eastAsia="Times New Roman"/>
+          <w:lang w:eastAsia="en-IE"/>
+        </w:rPr>
+        <w:lastRenderedPageBreak/>
+        <w:t xml:space="preserve">Q10 </w:t>
+      </w:r>
+      <w:r>
+        <w:rPr>
+          <w:rFonts w:eastAsia="Times New Roman"/>
           <w:lang w:eastAsia="en-IE"/>
         </w:rPr>
         <w:t>What is the purpose of cloning a virtual machine?</w:t>
@@ -4186,7 +5464,6 @@
           <w:u w:val="single"/>
           <w:lang w:eastAsia="en-IE"/>
         </w:rPr>
-        <w:lastRenderedPageBreak/>
         <w:t>Backup and Recovery:</w:t>
       </w:r>
       <w:r>
@@ -4575,98 +5852,9 @@
     </w:lvl>
   </w:abstractNum>
   <w:abstractNum w:abstractNumId="1" w15:restartNumberingAfterBreak="0">
-    <w:nsid w:val="3C5419EC"/>
-    <w:multiLevelType w:val="hybridMultilevel"/>
-    <w:tmpl w:val="D7CC4FE6"/>
-    <w:lvl w:ilvl="0" w:tplc="1809000F">
-      <w:start w:val="1"/>
-      <w:numFmt w:val="decimal"/>
-      <w:lvlText w:val="%1."/>
-      <w:lvlJc w:val="left"/>
-      <w:pPr>
-        <w:ind w:left="720" w:hanging="360"/>
-      </w:pPr>
-      <w:rPr>
-        <w:rFonts w:hint="default"/>
-      </w:rPr>
-    </w:lvl>
-    <w:lvl w:ilvl="1" w:tplc="18090019" w:tentative="1">
-      <w:start w:val="1"/>
-      <w:numFmt w:val="lowerLetter"/>
-      <w:lvlText w:val="%2."/>
-      <w:lvlJc w:val="left"/>
-      <w:pPr>
-        <w:ind w:left="1440" w:hanging="360"/>
-      </w:pPr>
-    </w:lvl>
-    <w:lvl w:ilvl="2" w:tplc="1809001B" w:tentative="1">
-      <w:start w:val="1"/>
-      <w:numFmt w:val="lowerRoman"/>
-      <w:lvlText w:val="%3."/>
-      <w:lvlJc w:val="right"/>
-      <w:pPr>
-        <w:ind w:left="2160" w:hanging="180"/>
-      </w:pPr>
-    </w:lvl>
-    <w:lvl w:ilvl="3" w:tplc="1809000F" w:tentative="1">
-      <w:start w:val="1"/>
-      <w:numFmt w:val="decimal"/>
-      <w:lvlText w:val="%4."/>
-      <w:lvlJc w:val="left"/>
-      <w:pPr>
-        <w:ind w:left="2880" w:hanging="360"/>
-      </w:pPr>
-    </w:lvl>
-    <w:lvl w:ilvl="4" w:tplc="18090019" w:tentative="1">
-      <w:start w:val="1"/>
-      <w:numFmt w:val="lowerLetter"/>
-      <w:lvlText w:val="%5."/>
-      <w:lvlJc w:val="left"/>
-      <w:pPr>
-        <w:ind w:left="3600" w:hanging="360"/>
-      </w:pPr>
-    </w:lvl>
-    <w:lvl w:ilvl="5" w:tplc="1809001B" w:tentative="1">
-      <w:start w:val="1"/>
-      <w:numFmt w:val="lowerRoman"/>
-      <w:lvlText w:val="%6."/>
-      <w:lvlJc w:val="right"/>
-      <w:pPr>
-        <w:ind w:left="4320" w:hanging="180"/>
-      </w:pPr>
-    </w:lvl>
-    <w:lvl w:ilvl="6" w:tplc="1809000F" w:tentative="1">
-      <w:start w:val="1"/>
-      <w:numFmt w:val="decimal"/>
-      <w:lvlText w:val="%7."/>
-      <w:lvlJc w:val="left"/>
-      <w:pPr>
-        <w:ind w:left="5040" w:hanging="360"/>
-      </w:pPr>
-    </w:lvl>
-    <w:lvl w:ilvl="7" w:tplc="18090019" w:tentative="1">
-      <w:start w:val="1"/>
-      <w:numFmt w:val="lowerLetter"/>
-      <w:lvlText w:val="%8."/>
-      <w:lvlJc w:val="left"/>
-      <w:pPr>
-        <w:ind w:left="5760" w:hanging="360"/>
-      </w:pPr>
-    </w:lvl>
-    <w:lvl w:ilvl="8" w:tplc="1809001B" w:tentative="1">
-      <w:start w:val="1"/>
-      <w:numFmt w:val="lowerRoman"/>
-      <w:lvlText w:val="%9."/>
-      <w:lvlJc w:val="right"/>
-      <w:pPr>
-        <w:ind w:left="6480" w:hanging="180"/>
-      </w:pPr>
-    </w:lvl>
-  </w:abstractNum>
-  <w:abstractNum w:abstractNumId="2" w15:restartNumberingAfterBreak="0">
-    <w:nsid w:val="436377D8"/>
+    <w:nsid w:val="19B97C56"/>
     <w:multiLevelType w:val="multilevel"/>
-    <w:tmpl w:val="DB6C76FC"/>
+    <w:tmpl w:val="8BF84BD4"/>
     <w:lvl w:ilvl="0">
       <w:start w:val="1"/>
       <w:numFmt w:val="decimal"/>
@@ -4780,10 +5968,99 @@
       </w:pPr>
     </w:lvl>
   </w:abstractNum>
+  <w:abstractNum w:abstractNumId="2" w15:restartNumberingAfterBreak="0">
+    <w:nsid w:val="3C5419EC"/>
+    <w:multiLevelType w:val="hybridMultilevel"/>
+    <w:tmpl w:val="D7CC4FE6"/>
+    <w:lvl w:ilvl="0" w:tplc="1809000F">
+      <w:start w:val="1"/>
+      <w:numFmt w:val="decimal"/>
+      <w:lvlText w:val="%1."/>
+      <w:lvlJc w:val="left"/>
+      <w:pPr>
+        <w:ind w:left="720" w:hanging="360"/>
+      </w:pPr>
+      <w:rPr>
+        <w:rFonts w:hint="default"/>
+      </w:rPr>
+    </w:lvl>
+    <w:lvl w:ilvl="1" w:tplc="18090019" w:tentative="1">
+      <w:start w:val="1"/>
+      <w:numFmt w:val="lowerLetter"/>
+      <w:lvlText w:val="%2."/>
+      <w:lvlJc w:val="left"/>
+      <w:pPr>
+        <w:ind w:left="1440" w:hanging="360"/>
+      </w:pPr>
+    </w:lvl>
+    <w:lvl w:ilvl="2" w:tplc="1809001B" w:tentative="1">
+      <w:start w:val="1"/>
+      <w:numFmt w:val="lowerRoman"/>
+      <w:lvlText w:val="%3."/>
+      <w:lvlJc w:val="right"/>
+      <w:pPr>
+        <w:ind w:left="2160" w:hanging="180"/>
+      </w:pPr>
+    </w:lvl>
+    <w:lvl w:ilvl="3" w:tplc="1809000F" w:tentative="1">
+      <w:start w:val="1"/>
+      <w:numFmt w:val="decimal"/>
+      <w:lvlText w:val="%4."/>
+      <w:lvlJc w:val="left"/>
+      <w:pPr>
+        <w:ind w:left="2880" w:hanging="360"/>
+      </w:pPr>
+    </w:lvl>
+    <w:lvl w:ilvl="4" w:tplc="18090019" w:tentative="1">
+      <w:start w:val="1"/>
+      <w:numFmt w:val="lowerLetter"/>
+      <w:lvlText w:val="%5."/>
+      <w:lvlJc w:val="left"/>
+      <w:pPr>
+        <w:ind w:left="3600" w:hanging="360"/>
+      </w:pPr>
+    </w:lvl>
+    <w:lvl w:ilvl="5" w:tplc="1809001B" w:tentative="1">
+      <w:start w:val="1"/>
+      <w:numFmt w:val="lowerRoman"/>
+      <w:lvlText w:val="%6."/>
+      <w:lvlJc w:val="right"/>
+      <w:pPr>
+        <w:ind w:left="4320" w:hanging="180"/>
+      </w:pPr>
+    </w:lvl>
+    <w:lvl w:ilvl="6" w:tplc="1809000F" w:tentative="1">
+      <w:start w:val="1"/>
+      <w:numFmt w:val="decimal"/>
+      <w:lvlText w:val="%7."/>
+      <w:lvlJc w:val="left"/>
+      <w:pPr>
+        <w:ind w:left="5040" w:hanging="360"/>
+      </w:pPr>
+    </w:lvl>
+    <w:lvl w:ilvl="7" w:tplc="18090019" w:tentative="1">
+      <w:start w:val="1"/>
+      <w:numFmt w:val="lowerLetter"/>
+      <w:lvlText w:val="%8."/>
+      <w:lvlJc w:val="left"/>
+      <w:pPr>
+        <w:ind w:left="5760" w:hanging="360"/>
+      </w:pPr>
+    </w:lvl>
+    <w:lvl w:ilvl="8" w:tplc="1809001B" w:tentative="1">
+      <w:start w:val="1"/>
+      <w:numFmt w:val="lowerRoman"/>
+      <w:lvlText w:val="%9."/>
+      <w:lvlJc w:val="right"/>
+      <w:pPr>
+        <w:ind w:left="6480" w:hanging="180"/>
+      </w:pPr>
+    </w:lvl>
+  </w:abstractNum>
   <w:abstractNum w:abstractNumId="3" w15:restartNumberingAfterBreak="0">
-    <w:nsid w:val="6EFE5CE9"/>
+    <w:nsid w:val="436377D8"/>
     <w:multiLevelType w:val="multilevel"/>
-    <w:tmpl w:val="453A4B00"/>
+    <w:tmpl w:val="DB6C76FC"/>
     <w:lvl w:ilvl="0">
       <w:start w:val="1"/>
       <w:numFmt w:val="decimal"/>
@@ -4897,17 +6174,257 @@
       </w:pPr>
     </w:lvl>
   </w:abstractNum>
+  <w:abstractNum w:abstractNumId="4" w15:restartNumberingAfterBreak="0">
+    <w:nsid w:val="479F55ED"/>
+    <w:multiLevelType w:val="multilevel"/>
+    <w:tmpl w:val="7584B7A4"/>
+    <w:lvl w:ilvl="0">
+      <w:start w:val="1"/>
+      <w:numFmt w:val="decimal"/>
+      <w:lvlText w:val="%1."/>
+      <w:lvlJc w:val="left"/>
+      <w:pPr>
+        <w:tabs>
+          <w:tab w:val="num" w:pos="720"/>
+        </w:tabs>
+        <w:ind w:left="720" w:hanging="360"/>
+      </w:pPr>
+    </w:lvl>
+    <w:lvl w:ilvl="1">
+      <w:start w:val="1"/>
+      <w:numFmt w:val="bullet"/>
+      <w:lvlText w:val=""/>
+      <w:lvlJc w:val="left"/>
+      <w:pPr>
+        <w:tabs>
+          <w:tab w:val="num" w:pos="1440"/>
+        </w:tabs>
+        <w:ind w:left="1440" w:hanging="360"/>
+      </w:pPr>
+      <w:rPr>
+        <w:rFonts w:ascii="Symbol" w:hAnsi="Symbol" w:hint="default"/>
+        <w:sz w:val="20"/>
+      </w:rPr>
+    </w:lvl>
+    <w:lvl w:ilvl="2" w:tentative="1">
+      <w:start w:val="1"/>
+      <w:numFmt w:val="decimal"/>
+      <w:lvlText w:val="%3."/>
+      <w:lvlJc w:val="left"/>
+      <w:pPr>
+        <w:tabs>
+          <w:tab w:val="num" w:pos="2160"/>
+        </w:tabs>
+        <w:ind w:left="2160" w:hanging="360"/>
+      </w:pPr>
+    </w:lvl>
+    <w:lvl w:ilvl="3" w:tentative="1">
+      <w:start w:val="1"/>
+      <w:numFmt w:val="decimal"/>
+      <w:lvlText w:val="%4."/>
+      <w:lvlJc w:val="left"/>
+      <w:pPr>
+        <w:tabs>
+          <w:tab w:val="num" w:pos="2880"/>
+        </w:tabs>
+        <w:ind w:left="2880" w:hanging="360"/>
+      </w:pPr>
+    </w:lvl>
+    <w:lvl w:ilvl="4" w:tentative="1">
+      <w:start w:val="1"/>
+      <w:numFmt w:val="decimal"/>
+      <w:lvlText w:val="%5."/>
+      <w:lvlJc w:val="left"/>
+      <w:pPr>
+        <w:tabs>
+          <w:tab w:val="num" w:pos="3600"/>
+        </w:tabs>
+        <w:ind w:left="3600" w:hanging="360"/>
+      </w:pPr>
+    </w:lvl>
+    <w:lvl w:ilvl="5" w:tentative="1">
+      <w:start w:val="1"/>
+      <w:numFmt w:val="decimal"/>
+      <w:lvlText w:val="%6."/>
+      <w:lvlJc w:val="left"/>
+      <w:pPr>
+        <w:tabs>
+          <w:tab w:val="num" w:pos="4320"/>
+        </w:tabs>
+        <w:ind w:left="4320" w:hanging="360"/>
+      </w:pPr>
+    </w:lvl>
+    <w:lvl w:ilvl="6" w:tentative="1">
+      <w:start w:val="1"/>
+      <w:numFmt w:val="decimal"/>
+      <w:lvlText w:val="%7."/>
+      <w:lvlJc w:val="left"/>
+      <w:pPr>
+        <w:tabs>
+          <w:tab w:val="num" w:pos="5040"/>
+        </w:tabs>
+        <w:ind w:left="5040" w:hanging="360"/>
+      </w:pPr>
+    </w:lvl>
+    <w:lvl w:ilvl="7" w:tentative="1">
+      <w:start w:val="1"/>
+      <w:numFmt w:val="decimal"/>
+      <w:lvlText w:val="%8."/>
+      <w:lvlJc w:val="left"/>
+      <w:pPr>
+        <w:tabs>
+          <w:tab w:val="num" w:pos="5760"/>
+        </w:tabs>
+        <w:ind w:left="5760" w:hanging="360"/>
+      </w:pPr>
+    </w:lvl>
+    <w:lvl w:ilvl="8" w:tentative="1">
+      <w:start w:val="1"/>
+      <w:numFmt w:val="decimal"/>
+      <w:lvlText w:val="%9."/>
+      <w:lvlJc w:val="left"/>
+      <w:pPr>
+        <w:tabs>
+          <w:tab w:val="num" w:pos="6480"/>
+        </w:tabs>
+        <w:ind w:left="6480" w:hanging="360"/>
+      </w:pPr>
+    </w:lvl>
+  </w:abstractNum>
+  <w:abstractNum w:abstractNumId="5" w15:restartNumberingAfterBreak="0">
+    <w:nsid w:val="6EFE5CE9"/>
+    <w:multiLevelType w:val="multilevel"/>
+    <w:tmpl w:val="453A4B00"/>
+    <w:lvl w:ilvl="0">
+      <w:start w:val="1"/>
+      <w:numFmt w:val="decimal"/>
+      <w:lvlText w:val="%1."/>
+      <w:lvlJc w:val="left"/>
+      <w:pPr>
+        <w:tabs>
+          <w:tab w:val="num" w:pos="720"/>
+        </w:tabs>
+        <w:ind w:left="720" w:hanging="360"/>
+      </w:pPr>
+    </w:lvl>
+    <w:lvl w:ilvl="1">
+      <w:start w:val="1"/>
+      <w:numFmt w:val="bullet"/>
+      <w:lvlText w:val=""/>
+      <w:lvlJc w:val="left"/>
+      <w:pPr>
+        <w:tabs>
+          <w:tab w:val="num" w:pos="1440"/>
+        </w:tabs>
+        <w:ind w:left="1440" w:hanging="360"/>
+      </w:pPr>
+      <w:rPr>
+        <w:rFonts w:ascii="Symbol" w:hAnsi="Symbol" w:hint="default"/>
+        <w:sz w:val="20"/>
+      </w:rPr>
+    </w:lvl>
+    <w:lvl w:ilvl="2" w:tentative="1">
+      <w:start w:val="1"/>
+      <w:numFmt w:val="decimal"/>
+      <w:lvlText w:val="%3."/>
+      <w:lvlJc w:val="left"/>
+      <w:pPr>
+        <w:tabs>
+          <w:tab w:val="num" w:pos="2160"/>
+        </w:tabs>
+        <w:ind w:left="2160" w:hanging="360"/>
+      </w:pPr>
+    </w:lvl>
+    <w:lvl w:ilvl="3" w:tentative="1">
+      <w:start w:val="1"/>
+      <w:numFmt w:val="decimal"/>
+      <w:lvlText w:val="%4."/>
+      <w:lvlJc w:val="left"/>
+      <w:pPr>
+        <w:tabs>
+          <w:tab w:val="num" w:pos="2880"/>
+        </w:tabs>
+        <w:ind w:left="2880" w:hanging="360"/>
+      </w:pPr>
+    </w:lvl>
+    <w:lvl w:ilvl="4" w:tentative="1">
+      <w:start w:val="1"/>
+      <w:numFmt w:val="decimal"/>
+      <w:lvlText w:val="%5."/>
+      <w:lvlJc w:val="left"/>
+      <w:pPr>
+        <w:tabs>
+          <w:tab w:val="num" w:pos="3600"/>
+        </w:tabs>
+        <w:ind w:left="3600" w:hanging="360"/>
+      </w:pPr>
+    </w:lvl>
+    <w:lvl w:ilvl="5" w:tentative="1">
+      <w:start w:val="1"/>
+      <w:numFmt w:val="decimal"/>
+      <w:lvlText w:val="%6."/>
+      <w:lvlJc w:val="left"/>
+      <w:pPr>
+        <w:tabs>
+          <w:tab w:val="num" w:pos="4320"/>
+        </w:tabs>
+        <w:ind w:left="4320" w:hanging="360"/>
+      </w:pPr>
+    </w:lvl>
+    <w:lvl w:ilvl="6" w:tentative="1">
+      <w:start w:val="1"/>
+      <w:numFmt w:val="decimal"/>
+      <w:lvlText w:val="%7."/>
+      <w:lvlJc w:val="left"/>
+      <w:pPr>
+        <w:tabs>
+          <w:tab w:val="num" w:pos="5040"/>
+        </w:tabs>
+        <w:ind w:left="5040" w:hanging="360"/>
+      </w:pPr>
+    </w:lvl>
+    <w:lvl w:ilvl="7" w:tentative="1">
+      <w:start w:val="1"/>
+      <w:numFmt w:val="decimal"/>
+      <w:lvlText w:val="%8."/>
+      <w:lvlJc w:val="left"/>
+      <w:pPr>
+        <w:tabs>
+          <w:tab w:val="num" w:pos="5760"/>
+        </w:tabs>
+        <w:ind w:left="5760" w:hanging="360"/>
+      </w:pPr>
+    </w:lvl>
+    <w:lvl w:ilvl="8" w:tentative="1">
+      <w:start w:val="1"/>
+      <w:numFmt w:val="decimal"/>
+      <w:lvlText w:val="%9."/>
+      <w:lvlJc w:val="left"/>
+      <w:pPr>
+        <w:tabs>
+          <w:tab w:val="num" w:pos="6480"/>
+        </w:tabs>
+        <w:ind w:left="6480" w:hanging="360"/>
+      </w:pPr>
+    </w:lvl>
+  </w:abstractNum>
   <w:num w:numId="1">
-    <w:abstractNumId w:val="1"/>
+    <w:abstractNumId w:val="2"/>
   </w:num>
   <w:num w:numId="2">
-    <w:abstractNumId w:val="3"/>
+    <w:abstractNumId w:val="5"/>
   </w:num>
   <w:num w:numId="3">
-    <w:abstractNumId w:val="2"/>
+    <w:abstractNumId w:val="3"/>
   </w:num>
   <w:num w:numId="4">
     <w:abstractNumId w:val="0"/>
+  </w:num>
+  <w:num w:numId="5">
+    <w:abstractNumId w:val="1"/>
+  </w:num>
+  <w:num w:numId="6">
+    <w:abstractNumId w:val="4"/>
   </w:num>
 </w:numbering>
 </file>
@@ -5311,10 +6828,54 @@
     <w:name w:val="Normal"/>
     <w:qFormat/>
   </w:style>
+  <w:style w:type="paragraph" w:styleId="Heading2">
+    <w:name w:val="heading 2"/>
+    <w:basedOn w:val="Normal"/>
+    <w:next w:val="Normal"/>
+    <w:link w:val="Heading2Char"/>
+    <w:uiPriority w:val="9"/>
+    <w:unhideWhenUsed/>
+    <w:qFormat/>
+    <w:rsid w:val="009413D2"/>
+    <w:pPr>
+      <w:keepNext/>
+      <w:keepLines/>
+      <w:spacing w:before="40" w:after="0"/>
+      <w:outlineLvl w:val="1"/>
+    </w:pPr>
+    <w:rPr>
+      <w:rFonts w:asciiTheme="majorHAnsi" w:eastAsiaTheme="majorEastAsia" w:hAnsiTheme="majorHAnsi" w:cstheme="majorBidi"/>
+      <w:color w:val="2F5496" w:themeColor="accent1" w:themeShade="BF"/>
+      <w:sz w:val="26"/>
+      <w:szCs w:val="26"/>
+    </w:rPr>
+  </w:style>
+  <w:style w:type="paragraph" w:styleId="Heading3">
+    <w:name w:val="heading 3"/>
+    <w:basedOn w:val="Normal"/>
+    <w:next w:val="Normal"/>
+    <w:link w:val="Heading3Char"/>
+    <w:uiPriority w:val="9"/>
+    <w:semiHidden/>
+    <w:unhideWhenUsed/>
+    <w:qFormat/>
+    <w:rsid w:val="009413D2"/>
+    <w:pPr>
+      <w:keepNext/>
+      <w:keepLines/>
+      <w:spacing w:before="40" w:after="0"/>
+      <w:outlineLvl w:val="2"/>
+    </w:pPr>
+    <w:rPr>
+      <w:rFonts w:asciiTheme="majorHAnsi" w:eastAsiaTheme="majorEastAsia" w:hAnsiTheme="majorHAnsi" w:cstheme="majorBidi"/>
+      <w:color w:val="1F3763" w:themeColor="accent1" w:themeShade="7F"/>
+      <w:sz w:val="24"/>
+      <w:szCs w:val="24"/>
+    </w:rPr>
+  </w:style>
   <w:style w:type="character" w:default="1" w:styleId="DefaultParagraphFont">
     <w:name w:val="Default Paragraph Font"/>
     <w:uiPriority w:val="1"/>
-    <w:semiHidden/>
     <w:unhideWhenUsed/>
   </w:style>
   <w:style w:type="table" w:default="1" w:styleId="TableNormal">
@@ -5348,6 +6909,56 @@
       <w:ind w:left="720"/>
       <w:contextualSpacing/>
     </w:pPr>
+  </w:style>
+  <w:style w:type="character" w:customStyle="1" w:styleId="Heading3Char">
+    <w:name w:val="Heading 3 Char"/>
+    <w:basedOn w:val="DefaultParagraphFont"/>
+    <w:link w:val="Heading3"/>
+    <w:uiPriority w:val="9"/>
+    <w:semiHidden/>
+    <w:rsid w:val="009413D2"/>
+    <w:rPr>
+      <w:rFonts w:asciiTheme="majorHAnsi" w:eastAsiaTheme="majorEastAsia" w:hAnsiTheme="majorHAnsi" w:cstheme="majorBidi"/>
+      <w:color w:val="1F3763" w:themeColor="accent1" w:themeShade="7F"/>
+      <w:sz w:val="24"/>
+      <w:szCs w:val="24"/>
+    </w:rPr>
+  </w:style>
+  <w:style w:type="character" w:customStyle="1" w:styleId="Heading2Char">
+    <w:name w:val="Heading 2 Char"/>
+    <w:basedOn w:val="DefaultParagraphFont"/>
+    <w:link w:val="Heading2"/>
+    <w:uiPriority w:val="9"/>
+    <w:rsid w:val="009413D2"/>
+    <w:rPr>
+      <w:rFonts w:asciiTheme="majorHAnsi" w:eastAsiaTheme="majorEastAsia" w:hAnsiTheme="majorHAnsi" w:cstheme="majorBidi"/>
+      <w:color w:val="2F5496" w:themeColor="accent1" w:themeShade="BF"/>
+      <w:sz w:val="26"/>
+      <w:szCs w:val="26"/>
+    </w:rPr>
+  </w:style>
+  <w:style w:type="character" w:styleId="Hyperlink">
+    <w:name w:val="Hyperlink"/>
+    <w:basedOn w:val="DefaultParagraphFont"/>
+    <w:uiPriority w:val="99"/>
+    <w:unhideWhenUsed/>
+    <w:rsid w:val="009413D2"/>
+    <w:rPr>
+      <w:color w:val="0563C1" w:themeColor="hyperlink"/>
+      <w:u w:val="single"/>
+    </w:rPr>
+  </w:style>
+  <w:style w:type="character" w:styleId="UnresolvedMention">
+    <w:name w:val="Unresolved Mention"/>
+    <w:basedOn w:val="DefaultParagraphFont"/>
+    <w:uiPriority w:val="99"/>
+    <w:semiHidden/>
+    <w:unhideWhenUsed/>
+    <w:rsid w:val="009413D2"/>
+    <w:rPr>
+      <w:color w:val="605E5C"/>
+      <w:shd w:val="clear" w:color="auto" w:fill="E1DFDD"/>
+    </w:rPr>
   </w:style>
 </w:styles>
 </file>

</xml_diff>